<commit_message>
Updated Resume + Jobs/Skills Updated
</commit_message>
<xml_diff>
--- a/resume/HanBui_Resume.docx
+++ b/resume/HanBui_Resume.docx
@@ -126,20 +126,70 @@
           <w:b/>
           <w:bCs/>
         </w:rPr>
-        <w:t xml:space="preserve"> |  hbui6@uh.edu</w:t>
+        <w:t xml:space="preserve"> |  </w:t>
+      </w:r>
+      <w:r>
+        <w:rPr>
+          <w:rFonts w:ascii="Times" w:hAnsi="Times"/>
+          <w:b/>
+          <w:bCs/>
+        </w:rPr>
+        <w:t>han.bui2894</w:t>
+      </w:r>
+      <w:r>
+        <w:rPr>
+          <w:rFonts w:ascii="Times" w:hAnsi="Times"/>
+          <w:b/>
+          <w:bCs/>
+        </w:rPr>
+        <w:t>@</w:t>
+      </w:r>
+      <w:r>
+        <w:rPr>
+          <w:rFonts w:ascii="Times" w:hAnsi="Times"/>
+          <w:b/>
+          <w:bCs/>
+        </w:rPr>
+        <w:t>gmail</w:t>
+      </w:r>
+      <w:r>
+        <w:rPr>
+          <w:rFonts w:ascii="Times" w:hAnsi="Times"/>
+          <w:b/>
+          <w:bCs/>
+        </w:rPr>
+        <w:t>.edu</w:t>
       </w:r>
     </w:p>
     <w:p>
       <w:pPr>
         <w:jc w:val="center"/>
       </w:pPr>
-      <w:r>
-        <w:t>https://www.linkedin.com/in/hanbui2894/</w:t>
-      </w:r>
+      <w:hyperlink r:id="rId7" w:history="1">
+        <w:r>
+          <w:rPr>
+            <w:rStyle w:val="Hyperlink"/>
+          </w:rPr>
+          <w:t>https://www.linkedin.com/in/hanbui2894/</w:t>
+        </w:r>
+      </w:hyperlink>
     </w:p>
     <w:p>
       <w:pPr>
         <w:jc w:val="center"/>
+      </w:pPr>
+      <w:hyperlink r:id="rId8" w:history="1">
+        <w:r>
+          <w:rPr>
+            <w:rStyle w:val="Hyperlink"/>
+          </w:rPr>
+          <w:t>http://hanbui.me</w:t>
+        </w:r>
+      </w:hyperlink>
+    </w:p>
+    <w:p>
+      <w:pPr>
+        <w:jc w:val="center"/>
         <w:rPr>
           <w:rFonts w:ascii="Times" w:hAnsi="Times"/>
         </w:rPr>
@@ -206,7 +256,23 @@
           <w:sz w:val="20"/>
           <w:szCs w:val="20"/>
         </w:rPr>
-        <w:t>internship position to develop programming, communication, and teamwork skills while putting acquired skills to the test</w:t>
+        <w:t>internship position to develop</w:t>
+      </w:r>
+      <w:r>
+        <w:rPr>
+          <w:rFonts w:ascii="Times" w:eastAsia="Times" w:hAnsi="Times" w:cs="Times"/>
+          <w:sz w:val="20"/>
+          <w:szCs w:val="20"/>
+        </w:rPr>
+        <w:t xml:space="preserve"> web technology, </w:t>
+      </w:r>
+      <w:r>
+        <w:rPr>
+          <w:rFonts w:ascii="Times" w:eastAsia="Times" w:hAnsi="Times" w:cs="Times"/>
+          <w:sz w:val="20"/>
+          <w:szCs w:val="20"/>
+        </w:rPr>
+        <w:t>programming, communication, and teamwork skills while putting acquired skills to the test</w:t>
       </w:r>
     </w:p>
     <w:p>
@@ -475,7 +541,7 @@
           <w:sz w:val="20"/>
           <w:szCs w:val="20"/>
         </w:rPr>
-        <w:t>74</w:t>
+        <w:t>8</w:t>
       </w:r>
     </w:p>
     <w:p>
@@ -852,45 +918,13 @@
       <w:pPr>
         <w:rPr>
           <w:rFonts w:ascii="Times" w:hAnsi="Times"/>
-          <w:sz w:val="20"/>
-          <w:szCs w:val="20"/>
-        </w:rPr>
-      </w:pPr>
-      <w:r>
-        <w:rPr>
-          <w:rFonts w:ascii="Times" w:hAnsi="Times"/>
-          <w:b/>
-          <w:bCs/>
-          <w:sz w:val="20"/>
-          <w:szCs w:val="20"/>
-        </w:rPr>
-        <w:t xml:space="preserve">Bug Tracker </w:t>
-      </w:r>
-      <w:r>
-        <w:rPr>
-          <w:rFonts w:ascii="Times" w:hAnsi="Times"/>
-          <w:sz w:val="20"/>
-          <w:szCs w:val="20"/>
-        </w:rPr>
-        <w:t>– Personal Project</w:t>
-      </w:r>
-    </w:p>
-    <w:p>
-      <w:pPr>
-        <w:rPr>
-          <w:rFonts w:ascii="Times" w:hAnsi="Times"/>
-          <w:sz w:val="20"/>
-          <w:szCs w:val="20"/>
-        </w:rPr>
-      </w:pPr>
-      <w:r>
-        <w:rPr>
-          <w:rFonts w:ascii="Times" w:hAnsi="Times"/>
-          <w:sz w:val="20"/>
-          <w:szCs w:val="20"/>
-        </w:rPr>
-        <w:t>MVC (Model View Controller)</w:t>
-      </w:r>
+          <w:b/>
+          <w:bCs/>
+          <w:sz w:val="20"/>
+          <w:szCs w:val="20"/>
+          <w:u w:val="single"/>
+        </w:rPr>
+      </w:pPr>
     </w:p>
     <w:p>
       <w:pPr>
@@ -904,22 +938,170 @@
       <w:r>
         <w:rPr>
           <w:rFonts w:ascii="Times" w:hAnsi="Times"/>
+          <w:b/>
+          <w:bCs/>
+          <w:sz w:val="20"/>
+          <w:szCs w:val="20"/>
+        </w:rPr>
+        <w:t>Personal Project</w:t>
+      </w:r>
+      <w:r>
+        <w:rPr>
+          <w:rFonts w:ascii="Times" w:hAnsi="Times"/>
+          <w:sz w:val="20"/>
+          <w:szCs w:val="20"/>
+        </w:rPr>
+        <w:t xml:space="preserve"> – Austin, TX</w:t>
+      </w:r>
+      <w:r>
+        <w:rPr>
+          <w:rFonts w:ascii="Times" w:hAnsi="Times"/>
+          <w:sz w:val="20"/>
+          <w:szCs w:val="20"/>
+        </w:rPr>
+        <w:tab/>
+      </w:r>
+      <w:r>
+        <w:rPr>
+          <w:rFonts w:ascii="Times" w:hAnsi="Times"/>
+          <w:sz w:val="20"/>
+          <w:szCs w:val="20"/>
+        </w:rPr>
+        <w:tab/>
+      </w:r>
+      <w:r>
+        <w:rPr>
+          <w:rFonts w:ascii="Times" w:hAnsi="Times"/>
+          <w:sz w:val="20"/>
+          <w:szCs w:val="20"/>
+        </w:rPr>
+        <w:tab/>
+      </w:r>
+      <w:r>
+        <w:rPr>
+          <w:rFonts w:ascii="Times" w:hAnsi="Times"/>
+          <w:sz w:val="20"/>
+          <w:szCs w:val="20"/>
+        </w:rPr>
+        <w:tab/>
+      </w:r>
+      <w:r>
+        <w:rPr>
+          <w:rFonts w:ascii="Times" w:hAnsi="Times"/>
+          <w:sz w:val="20"/>
+          <w:szCs w:val="20"/>
+        </w:rPr>
+        <w:tab/>
+      </w:r>
+      <w:r>
+        <w:rPr>
+          <w:rFonts w:ascii="Times" w:hAnsi="Times"/>
+          <w:sz w:val="20"/>
+          <w:szCs w:val="20"/>
+        </w:rPr>
+        <w:tab/>
+      </w:r>
+      <w:r>
+        <w:rPr>
+          <w:rFonts w:ascii="Times" w:hAnsi="Times"/>
+          <w:sz w:val="20"/>
+          <w:szCs w:val="20"/>
+        </w:rPr>
+        <w:tab/>
+      </w:r>
+      <w:r>
+        <w:rPr>
+          <w:rFonts w:ascii="Times" w:hAnsi="Times"/>
+          <w:sz w:val="20"/>
+          <w:szCs w:val="20"/>
+        </w:rPr>
+        <w:tab/>
+      </w:r>
+      <w:r>
+        <w:rPr>
+          <w:rFonts w:ascii="Times" w:hAnsi="Times"/>
+          <w:sz w:val="20"/>
+          <w:szCs w:val="20"/>
+        </w:rPr>
+        <w:tab/>
+      </w:r>
+      <w:r>
+        <w:rPr>
+          <w:rFonts w:ascii="Times" w:hAnsi="Times"/>
+          <w:sz w:val="20"/>
+          <w:szCs w:val="20"/>
+        </w:rPr>
+        <w:tab/>
+      </w:r>
+      <w:r>
+        <w:rPr>
+          <w:rFonts w:ascii="Times" w:hAnsi="Times"/>
+          <w:sz w:val="20"/>
+          <w:szCs w:val="20"/>
+        </w:rPr>
+        <w:tab/>
+        <w:t xml:space="preserve">      Summer</w:t>
+      </w:r>
+      <w:r>
+        <w:rPr>
+          <w:rFonts w:ascii="Times" w:hAnsi="Times"/>
           <w:sz w:val="20"/>
           <w:szCs w:val="20"/>
           <w:lang w:val="vi-VN"/>
         </w:rPr>
-        <w:t>RBAC</w:t>
-      </w:r>
-    </w:p>
-    <w:p>
-      <w:pPr>
+        <w:t xml:space="preserve"> 2020</w:t>
+      </w:r>
+    </w:p>
+    <w:p>
+      <w:pPr>
+        <w:pStyle w:val="ListParagraph"/>
+        <w:numPr>
+          <w:ilvl w:val="0"/>
+          <w:numId w:val="16"/>
+        </w:numPr>
+        <w:rPr>
+          <w:rFonts w:ascii="Times" w:hAnsi="Times"/>
+          <w:sz w:val="20"/>
+          <w:szCs w:val="20"/>
+        </w:rPr>
+      </w:pPr>
+      <w:r>
+        <w:rPr>
+          <w:rFonts w:ascii="Times" w:hAnsi="Times"/>
+          <w:b/>
+          <w:bCs/>
+          <w:i/>
+          <w:iCs/>
+          <w:sz w:val="20"/>
+          <w:szCs w:val="20"/>
+        </w:rPr>
+        <w:t>Bug Tracker</w:t>
+      </w:r>
+      <w:r>
+        <w:rPr>
+          <w:rFonts w:ascii="Times" w:hAnsi="Times"/>
+          <w:sz w:val="20"/>
+          <w:szCs w:val="20"/>
+        </w:rPr>
+        <w:t xml:space="preserve"> – PHP Website. </w:t>
+      </w:r>
+      <w:r>
         <w:rPr>
           <w:rFonts w:ascii="Times" w:hAnsi="Times"/>
           <w:sz w:val="20"/>
           <w:szCs w:val="20"/>
           <w:lang w:val="vi-VN"/>
         </w:rPr>
-      </w:pPr>
+        <w:t xml:space="preserve">A collection of </w:t>
+      </w:r>
+      <w:r>
+        <w:rPr>
+          <w:rFonts w:ascii="Times" w:hAnsi="Times"/>
+          <w:sz w:val="20"/>
+          <w:szCs w:val="20"/>
+        </w:rPr>
+        <w:t>tickets of bugs and requests. The application implemented Role Base Access Control using PHP API (Admin, Project Manager, Developer, Submitter). Developer and submitter user will able to track the progress of each ticket they have been assigned or submitted. Admin will oversee all the projects and tickets. Project manager will oversee the project and ticket they are in charge of. Each user will perceive different views based on their role</w:t>
+      </w:r>
       <w:r>
         <w:rPr>
           <w:rFonts w:ascii="Times" w:hAnsi="Times"/>
@@ -927,17 +1109,68 @@
           <w:szCs w:val="20"/>
           <w:lang w:val="vi-VN"/>
         </w:rPr>
-        <w:t>MySQL DB</w:t>
-      </w:r>
-    </w:p>
-    <w:p>
-      <w:pPr>
+        <w:t xml:space="preserve"> and </w:t>
+      </w:r>
+      <w:r>
+        <w:rPr>
+          <w:rFonts w:ascii="Times" w:hAnsi="Times"/>
+          <w:sz w:val="20"/>
+          <w:szCs w:val="20"/>
+        </w:rPr>
+        <w:t>permissions.</w:t>
+      </w:r>
+    </w:p>
+    <w:p>
+      <w:pPr>
+        <w:pStyle w:val="ListParagraph"/>
+        <w:numPr>
+          <w:ilvl w:val="1"/>
+          <w:numId w:val="16"/>
+        </w:numPr>
+        <w:rPr>
+          <w:rFonts w:ascii="Times" w:hAnsi="Times"/>
+          <w:sz w:val="20"/>
+          <w:szCs w:val="20"/>
+        </w:rPr>
+      </w:pPr>
+      <w:r>
+        <w:rPr>
+          <w:rFonts w:ascii="Times" w:hAnsi="Times"/>
+          <w:sz w:val="20"/>
+          <w:szCs w:val="20"/>
+        </w:rPr>
+        <w:t xml:space="preserve">Used </w:t>
+      </w:r>
+      <w:r>
         <w:rPr>
           <w:rFonts w:ascii="Times" w:hAnsi="Times"/>
           <w:sz w:val="20"/>
           <w:szCs w:val="20"/>
           <w:lang w:val="vi-VN"/>
         </w:rPr>
+        <w:t xml:space="preserve">MySQL </w:t>
+      </w:r>
+      <w:r>
+        <w:rPr>
+          <w:rFonts w:ascii="Times" w:hAnsi="Times"/>
+          <w:sz w:val="20"/>
+          <w:szCs w:val="20"/>
+        </w:rPr>
+        <w:t>database</w:t>
+      </w:r>
+    </w:p>
+    <w:p>
+      <w:pPr>
+        <w:pStyle w:val="ListParagraph"/>
+        <w:numPr>
+          <w:ilvl w:val="1"/>
+          <w:numId w:val="16"/>
+        </w:numPr>
+        <w:rPr>
+          <w:rFonts w:ascii="Times" w:hAnsi="Times"/>
+          <w:sz w:val="20"/>
+          <w:szCs w:val="20"/>
+        </w:rPr>
       </w:pPr>
       <w:r>
         <w:rPr>
@@ -946,56 +1179,97 @@
           <w:szCs w:val="20"/>
           <w:lang w:val="vi-VN"/>
         </w:rPr>
-        <w:t>Security/Authentication</w:t>
-      </w:r>
-    </w:p>
-    <w:p>
-      <w:pPr>
+        <w:t xml:space="preserve">Built an PHP </w:t>
+      </w:r>
+      <w:r>
+        <w:rPr>
+          <w:rFonts w:ascii="Times" w:hAnsi="Times"/>
+          <w:sz w:val="20"/>
+          <w:szCs w:val="20"/>
+        </w:rPr>
+        <w:t>full-stack website</w:t>
+      </w:r>
+      <w:r>
         <w:rPr>
           <w:rFonts w:ascii="Times" w:hAnsi="Times"/>
           <w:sz w:val="20"/>
           <w:szCs w:val="20"/>
           <w:lang w:val="vi-VN"/>
         </w:rPr>
-      </w:pPr>
-      <w:r>
+        <w:t xml:space="preserve"> from ground up </w:t>
+      </w:r>
+      <w:r>
+        <w:rPr>
+          <w:rFonts w:ascii="Times" w:hAnsi="Times"/>
+          <w:sz w:val="20"/>
+          <w:szCs w:val="20"/>
+        </w:rPr>
+        <w:t>using MVC (Model View Controller) structure</w:t>
+      </w:r>
+    </w:p>
+    <w:p>
+      <w:pPr>
+        <w:pStyle w:val="ListParagraph"/>
+        <w:numPr>
+          <w:ilvl w:val="1"/>
+          <w:numId w:val="16"/>
+        </w:numPr>
         <w:rPr>
           <w:rFonts w:ascii="Times" w:hAnsi="Times"/>
           <w:sz w:val="20"/>
           <w:szCs w:val="20"/>
           <w:lang w:val="vi-VN"/>
         </w:rPr>
-        <w:t>PHP</w:t>
-      </w:r>
-    </w:p>
-    <w:p>
-      <w:pPr>
+      </w:pPr>
+      <w:r>
+        <w:rPr>
+          <w:rFonts w:ascii="Times" w:hAnsi="Times"/>
+          <w:sz w:val="20"/>
+          <w:szCs w:val="20"/>
+        </w:rPr>
+        <w:t>Implemented Role Based Access Control for</w:t>
+      </w:r>
+      <w:r>
         <w:rPr>
           <w:rFonts w:ascii="Times" w:hAnsi="Times"/>
           <w:sz w:val="20"/>
           <w:szCs w:val="20"/>
           <w:lang w:val="vi-VN"/>
         </w:rPr>
-      </w:pPr>
-      <w:r>
+        <w:t xml:space="preserve"> security and authentication</w:t>
+      </w:r>
+    </w:p>
+    <w:p>
+      <w:pPr>
+        <w:pStyle w:val="ListParagraph"/>
+        <w:numPr>
+          <w:ilvl w:val="1"/>
+          <w:numId w:val="16"/>
+        </w:numPr>
         <w:rPr>
           <w:rFonts w:ascii="Times" w:hAnsi="Times"/>
           <w:sz w:val="20"/>
           <w:szCs w:val="20"/>
           <w:lang w:val="vi-VN"/>
         </w:rPr>
-        <w:t>API (PDO, mysqli, PHPMailer, MakePDF)</w:t>
-      </w:r>
-    </w:p>
-    <w:p>
-      <w:pPr>
+      </w:pPr>
+      <w:r>
         <w:rPr>
           <w:rFonts w:ascii="Times" w:hAnsi="Times"/>
           <w:sz w:val="20"/>
           <w:szCs w:val="20"/>
           <w:lang w:val="vi-VN"/>
         </w:rPr>
-      </w:pPr>
+        <w:t>APIs</w:t>
+      </w:r>
+      <w:r>
+        <w:rPr>
+          <w:rFonts w:ascii="Times" w:hAnsi="Times"/>
+          <w:sz w:val="20"/>
+          <w:szCs w:val="20"/>
+        </w:rPr>
+        <w:t xml:space="preserve"> applied</w:t>
+      </w:r>
       <w:r>
         <w:rPr>
           <w:rFonts w:ascii="Times" w:hAnsi="Times"/>
@@ -1003,57 +1277,335 @@
           <w:szCs w:val="20"/>
           <w:lang w:val="vi-VN"/>
         </w:rPr>
-        <w:t>Bootstrap, templates</w:t>
-      </w:r>
-    </w:p>
-    <w:p>
-      <w:pPr>
+        <w:t xml:space="preserve"> (PDO, </w:t>
+      </w:r>
+      <w:r>
+        <w:rPr>
+          <w:rFonts w:ascii="Times" w:hAnsi="Times"/>
+          <w:sz w:val="20"/>
+          <w:szCs w:val="20"/>
+        </w:rPr>
+        <w:t>Mysqli</w:t>
+      </w:r>
+      <w:r>
         <w:rPr>
           <w:rFonts w:ascii="Times" w:hAnsi="Times"/>
           <w:sz w:val="20"/>
           <w:szCs w:val="20"/>
           <w:lang w:val="vi-VN"/>
         </w:rPr>
-      </w:pPr>
-    </w:p>
-    <w:p>
-      <w:pPr>
-        <w:rPr>
-          <w:rFonts w:ascii="Times" w:hAnsi="Times"/>
-          <w:b/>
-          <w:bCs/>
+        <w:t>,</w:t>
+      </w:r>
+      <w:r>
+        <w:rPr>
+          <w:rFonts w:ascii="Times" w:hAnsi="Times"/>
+          <w:sz w:val="20"/>
+          <w:szCs w:val="20"/>
+        </w:rPr>
+        <w:t xml:space="preserve"> PHPMailer, MakePDF</w:t>
+      </w:r>
+      <w:r>
+        <w:rPr>
+          <w:rFonts w:ascii="Times" w:hAnsi="Times"/>
+          <w:sz w:val="20"/>
+          <w:szCs w:val="20"/>
+        </w:rPr>
+        <w:t>, RBAC</w:t>
+      </w:r>
+      <w:r>
+        <w:rPr>
+          <w:rFonts w:ascii="Times" w:hAnsi="Times"/>
+          <w:sz w:val="20"/>
+          <w:szCs w:val="20"/>
+        </w:rPr>
+        <w:t>) to enhance application</w:t>
+      </w:r>
+      <w:r>
+        <w:rPr>
+          <w:rFonts w:ascii="Times" w:hAnsi="Times"/>
           <w:sz w:val="20"/>
           <w:szCs w:val="20"/>
           <w:lang w:val="vi-VN"/>
         </w:rPr>
-      </w:pPr>
-      <w:r>
-        <w:rPr>
-          <w:rFonts w:ascii="Times" w:hAnsi="Times"/>
-          <w:b/>
-          <w:bCs/>
+        <w:t xml:space="preserve"> functionalities</w:t>
+      </w:r>
+    </w:p>
+    <w:p>
+      <w:pPr>
+        <w:pStyle w:val="ListParagraph"/>
+        <w:numPr>
+          <w:ilvl w:val="1"/>
+          <w:numId w:val="16"/>
+        </w:numPr>
+        <w:rPr>
+          <w:rFonts w:ascii="Times" w:hAnsi="Times"/>
           <w:sz w:val="20"/>
           <w:szCs w:val="20"/>
           <w:lang w:val="vi-VN"/>
         </w:rPr>
+      </w:pPr>
+      <w:r>
+        <w:rPr>
+          <w:rFonts w:ascii="Times" w:hAnsi="Times"/>
+          <w:sz w:val="20"/>
+          <w:szCs w:val="20"/>
+        </w:rPr>
+        <w:t>Utilized Bootstrap for frontend implementation</w:t>
+      </w:r>
+    </w:p>
+    <w:p>
+      <w:pPr>
+        <w:pStyle w:val="ListParagraph"/>
+        <w:ind w:left="1440"/>
+        <w:rPr>
+          <w:rFonts w:ascii="Times" w:hAnsi="Times"/>
+          <w:sz w:val="20"/>
+          <w:szCs w:val="20"/>
+          <w:lang w:val="vi-VN"/>
+        </w:rPr>
+      </w:pPr>
+    </w:p>
+    <w:p>
+      <w:pPr>
+        <w:rPr>
+          <w:rFonts w:ascii="Times" w:hAnsi="Times"/>
+          <w:sz w:val="20"/>
+          <w:szCs w:val="20"/>
+        </w:rPr>
+      </w:pPr>
+      <w:r>
+        <w:rPr>
+          <w:rFonts w:ascii="Times" w:hAnsi="Times"/>
+          <w:b/>
+          <w:bCs/>
+          <w:sz w:val="20"/>
+          <w:szCs w:val="20"/>
+        </w:rPr>
+        <w:t>Software Design</w:t>
+      </w:r>
+      <w:r>
+        <w:rPr>
+          <w:rFonts w:ascii="Times" w:hAnsi="Times"/>
+          <w:sz w:val="20"/>
+          <w:szCs w:val="20"/>
+        </w:rPr>
+        <w:t>, University of Houston – Houston, TX</w:t>
+      </w:r>
+      <w:r>
+        <w:rPr>
+          <w:rFonts w:ascii="Times" w:hAnsi="Times"/>
+          <w:sz w:val="20"/>
+          <w:szCs w:val="20"/>
+        </w:rPr>
+        <w:t xml:space="preserve"> </w:t>
+      </w:r>
+      <w:r>
+        <w:rPr>
+          <w:rFonts w:ascii="Times" w:hAnsi="Times"/>
+          <w:sz w:val="20"/>
+          <w:szCs w:val="20"/>
+        </w:rPr>
+        <w:tab/>
+      </w:r>
+      <w:r>
+        <w:rPr>
+          <w:rFonts w:ascii="Times" w:hAnsi="Times"/>
+          <w:sz w:val="20"/>
+          <w:szCs w:val="20"/>
+        </w:rPr>
+        <w:tab/>
+      </w:r>
+      <w:r>
+        <w:rPr>
+          <w:rFonts w:ascii="Times" w:hAnsi="Times"/>
+          <w:sz w:val="20"/>
+          <w:szCs w:val="20"/>
+        </w:rPr>
+        <w:tab/>
+      </w:r>
+      <w:r>
+        <w:rPr>
+          <w:rFonts w:ascii="Times" w:hAnsi="Times"/>
+          <w:sz w:val="20"/>
+          <w:szCs w:val="20"/>
+        </w:rPr>
+        <w:tab/>
+      </w:r>
+      <w:r>
+        <w:rPr>
+          <w:rFonts w:ascii="Times" w:hAnsi="Times"/>
+          <w:sz w:val="20"/>
+          <w:szCs w:val="20"/>
+        </w:rPr>
+        <w:tab/>
+      </w:r>
+      <w:r>
+        <w:rPr>
+          <w:rFonts w:ascii="Times" w:hAnsi="Times"/>
+          <w:sz w:val="20"/>
+          <w:szCs w:val="20"/>
+        </w:rPr>
+        <w:tab/>
+      </w:r>
+      <w:r>
+        <w:rPr>
+          <w:rFonts w:ascii="Times" w:hAnsi="Times"/>
+          <w:sz w:val="20"/>
+          <w:szCs w:val="20"/>
+        </w:rPr>
+        <w:tab/>
+      </w:r>
+      <w:r>
+        <w:rPr>
+          <w:rFonts w:ascii="Times" w:hAnsi="Times"/>
+          <w:sz w:val="20"/>
+          <w:szCs w:val="20"/>
+        </w:rPr>
+        <w:tab/>
+        <w:t xml:space="preserve">      </w:t>
+      </w:r>
+      <w:r>
+        <w:rPr>
+          <w:rFonts w:ascii="Times" w:hAnsi="Times"/>
+          <w:sz w:val="20"/>
+          <w:szCs w:val="20"/>
+        </w:rPr>
+        <w:t>Summer 2020</w:t>
+      </w:r>
+    </w:p>
+    <w:p>
+      <w:pPr>
+        <w:pStyle w:val="ListParagraph"/>
+        <w:numPr>
+          <w:ilvl w:val="0"/>
+          <w:numId w:val="15"/>
+        </w:numPr>
+        <w:rPr>
+          <w:rFonts w:ascii="Times" w:hAnsi="Times"/>
+          <w:sz w:val="20"/>
+          <w:szCs w:val="20"/>
+          <w:lang w:val="vi-VN"/>
+        </w:rPr>
+      </w:pPr>
+      <w:r>
+        <w:rPr>
+          <w:rFonts w:ascii="Times" w:hAnsi="Times"/>
+          <w:b/>
+          <w:bCs/>
+          <w:i/>
+          <w:iCs/>
+          <w:sz w:val="20"/>
+          <w:szCs w:val="20"/>
+          <w:lang w:val="vi-VN"/>
+        </w:rPr>
         <w:t>Fuel Quoter</w:t>
       </w:r>
-    </w:p>
-    <w:p>
-      <w:pPr>
-        <w:rPr>
-          <w:rFonts w:ascii="Times" w:hAnsi="Times"/>
-          <w:b/>
-          <w:bCs/>
-          <w:sz w:val="20"/>
-          <w:szCs w:val="20"/>
-        </w:rPr>
-      </w:pPr>
-      <w:r>
-        <w:rPr>
-          <w:rFonts w:ascii="Times" w:hAnsi="Times"/>
-          <w:b/>
-          <w:bCs/>
+      <w:r>
+        <w:rPr>
+          <w:rFonts w:ascii="Times" w:hAnsi="Times"/>
+          <w:sz w:val="20"/>
+          <w:szCs w:val="20"/>
+        </w:rPr>
+        <w:t xml:space="preserve"> - A program that let a client to request and generate a fuel quote based on location and the </w:t>
+      </w:r>
+      <w:r>
+        <w:rPr>
+          <w:rFonts w:ascii="Times" w:hAnsi="Times"/>
+          <w:sz w:val="20"/>
+          <w:szCs w:val="20"/>
+        </w:rPr>
+        <w:t>number</w:t>
+      </w:r>
+      <w:r>
+        <w:rPr>
+          <w:rFonts w:ascii="Times" w:hAnsi="Times"/>
+          <w:sz w:val="20"/>
+          <w:szCs w:val="20"/>
+        </w:rPr>
+        <w:t xml:space="preserve"> of gallon</w:t>
+      </w:r>
+      <w:r>
+        <w:rPr>
+          <w:rFonts w:ascii="Times" w:hAnsi="Times"/>
+          <w:sz w:val="20"/>
+          <w:szCs w:val="20"/>
+        </w:rPr>
+        <w:t>s</w:t>
+      </w:r>
+      <w:r>
+        <w:rPr>
+          <w:rFonts w:ascii="Times" w:hAnsi="Times"/>
+          <w:sz w:val="20"/>
+          <w:szCs w:val="20"/>
+        </w:rPr>
+        <w:t xml:space="preserve"> requesting.  User/client can edit profile, password and request password recovery. User</w:t>
+      </w:r>
+      <w:r>
+        <w:rPr>
+          <w:rFonts w:ascii="Times" w:hAnsi="Times"/>
+          <w:sz w:val="20"/>
+          <w:szCs w:val="20"/>
+          <w:lang w:val="vi-VN"/>
+        </w:rPr>
+        <w:t xml:space="preserve"> client</w:t>
+      </w:r>
+      <w:r>
+        <w:rPr>
+          <w:rFonts w:ascii="Times" w:hAnsi="Times"/>
+          <w:sz w:val="20"/>
+          <w:szCs w:val="20"/>
+        </w:rPr>
+        <w:t xml:space="preserve"> can also see the fuel quote history. Applied Agile methodology </w:t>
+      </w:r>
+      <w:r>
+        <w:rPr>
+          <w:rFonts w:ascii="Times" w:hAnsi="Times"/>
+          <w:sz w:val="20"/>
+          <w:szCs w:val="20"/>
+        </w:rPr>
+        <w:t>in</w:t>
+      </w:r>
+      <w:r>
+        <w:rPr>
+          <w:rFonts w:ascii="Times" w:hAnsi="Times"/>
+          <w:sz w:val="20"/>
+          <w:szCs w:val="20"/>
+        </w:rPr>
+        <w:t xml:space="preserve"> collaborat</w:t>
+      </w:r>
+      <w:r>
+        <w:rPr>
+          <w:rFonts w:ascii="Times" w:hAnsi="Times"/>
+          <w:sz w:val="20"/>
+          <w:szCs w:val="20"/>
+        </w:rPr>
+        <w:t>ion</w:t>
+      </w:r>
+      <w:r>
+        <w:rPr>
+          <w:rFonts w:ascii="Times" w:hAnsi="Times"/>
+          <w:sz w:val="20"/>
+          <w:szCs w:val="20"/>
+        </w:rPr>
+        <w:t xml:space="preserve"> between teammates and utilized source control on Github platform.  Implemented unit testing and provided code coverage report using PHPUnit/XDebug.</w:t>
+      </w:r>
+    </w:p>
+    <w:p>
+      <w:pPr>
+        <w:pStyle w:val="ListParagraph"/>
+        <w:numPr>
+          <w:ilvl w:val="1"/>
+          <w:numId w:val="15"/>
+        </w:numPr>
+        <w:rPr>
+          <w:rFonts w:ascii="Times" w:hAnsi="Times"/>
+          <w:sz w:val="20"/>
+          <w:szCs w:val="20"/>
+        </w:rPr>
+      </w:pPr>
+      <w:r>
+        <w:rPr>
+          <w:rFonts w:ascii="Times" w:hAnsi="Times"/>
           <w:sz w:val="20"/>
           <w:szCs w:val="20"/>
         </w:rPr>
@@ -1062,6 +1614,33 @@
     </w:p>
     <w:p>
       <w:pPr>
+        <w:pStyle w:val="ListParagraph"/>
+        <w:numPr>
+          <w:ilvl w:val="1"/>
+          <w:numId w:val="15"/>
+        </w:numPr>
+        <w:rPr>
+          <w:rFonts w:ascii="Times" w:hAnsi="Times"/>
+          <w:sz w:val="20"/>
+          <w:szCs w:val="20"/>
+        </w:rPr>
+      </w:pPr>
+      <w:r>
+        <w:rPr>
+          <w:rFonts w:ascii="Times" w:hAnsi="Times"/>
+          <w:sz w:val="20"/>
+          <w:szCs w:val="20"/>
+        </w:rPr>
+        <w:t>Used MySQL database</w:t>
+      </w:r>
+    </w:p>
+    <w:p>
+      <w:pPr>
+        <w:pStyle w:val="ListParagraph"/>
+        <w:numPr>
+          <w:ilvl w:val="1"/>
+          <w:numId w:val="15"/>
+        </w:numPr>
         <w:rPr>
           <w:rFonts w:ascii="Times" w:hAnsi="Times"/>
           <w:sz w:val="20"/>
@@ -1080,46 +1659,16 @@
     </w:p>
     <w:p>
       <w:pPr>
-        <w:rPr>
-          <w:rFonts w:ascii="Times" w:hAnsi="Times"/>
-          <w:sz w:val="20"/>
-          <w:szCs w:val="20"/>
-        </w:rPr>
-      </w:pPr>
-      <w:r>
-        <w:rPr>
-          <w:rFonts w:ascii="Times" w:hAnsi="Times"/>
-          <w:sz w:val="20"/>
-          <w:szCs w:val="20"/>
-        </w:rPr>
-        <w:t xml:space="preserve">PHP </w:t>
-      </w:r>
-    </w:p>
-    <w:p>
-      <w:pPr>
-        <w:rPr>
-          <w:rFonts w:ascii="Times" w:hAnsi="Times"/>
-          <w:sz w:val="20"/>
-          <w:szCs w:val="20"/>
-        </w:rPr>
-      </w:pPr>
-      <w:proofErr w:type="spellStart"/>
-      <w:r>
-        <w:rPr>
-          <w:rFonts w:ascii="Times" w:hAnsi="Times"/>
-          <w:sz w:val="20"/>
-          <w:szCs w:val="20"/>
-        </w:rPr>
-        <w:t>Mysql</w:t>
-      </w:r>
-      <w:proofErr w:type="spellEnd"/>
-    </w:p>
-    <w:p>
-      <w:pPr>
-        <w:rPr>
-          <w:rFonts w:ascii="Times" w:hAnsi="Times"/>
-          <w:sz w:val="20"/>
-          <w:szCs w:val="20"/>
+        <w:pStyle w:val="ListParagraph"/>
+        <w:numPr>
+          <w:ilvl w:val="1"/>
+          <w:numId w:val="15"/>
+        </w:numPr>
+        <w:rPr>
+          <w:rFonts w:ascii="Times" w:hAnsi="Times"/>
+          <w:sz w:val="20"/>
+          <w:szCs w:val="20"/>
+          <w:lang w:val="vi-VN"/>
         </w:rPr>
       </w:pPr>
       <w:r>
@@ -1130,21 +1679,28 @@
         </w:rPr>
         <w:t>Unit Testing (Code Coverage tools)</w:t>
       </w:r>
-      <w:r>
-        <w:rPr>
-          <w:rFonts w:ascii="Times" w:hAnsi="Times"/>
-          <w:sz w:val="20"/>
-          <w:szCs w:val="20"/>
-        </w:rPr>
-        <w:br/>
-      </w:r>
-      <w:r>
+    </w:p>
+    <w:p>
+      <w:pPr>
+        <w:pStyle w:val="ListParagraph"/>
+        <w:numPr>
+          <w:ilvl w:val="1"/>
+          <w:numId w:val="15"/>
+        </w:numPr>
         <w:rPr>
           <w:rFonts w:ascii="Times" w:hAnsi="Times"/>
           <w:sz w:val="20"/>
           <w:szCs w:val="20"/>
           <w:lang w:val="vi-VN"/>
         </w:rPr>
+      </w:pPr>
+      <w:r>
+        <w:rPr>
+          <w:rFonts w:ascii="Times" w:hAnsi="Times"/>
+          <w:sz w:val="20"/>
+          <w:szCs w:val="20"/>
+          <w:lang w:val="vi-VN"/>
+        </w:rPr>
         <w:t xml:space="preserve">Generate Code Coverage Report </w:t>
       </w:r>
       <w:r>
@@ -1153,53 +1709,8 @@
           <w:sz w:val="20"/>
           <w:szCs w:val="20"/>
         </w:rPr>
-        <w:t xml:space="preserve">using </w:t>
-      </w:r>
-      <w:proofErr w:type="spellStart"/>
-      <w:r>
-        <w:rPr>
-          <w:rFonts w:ascii="Times" w:hAnsi="Times"/>
-          <w:sz w:val="20"/>
-          <w:szCs w:val="20"/>
-        </w:rPr>
-        <w:t>PHPUnit</w:t>
-      </w:r>
-      <w:proofErr w:type="spellEnd"/>
-      <w:r>
-        <w:rPr>
-          <w:rFonts w:ascii="Times" w:hAnsi="Times"/>
-          <w:sz w:val="20"/>
-          <w:szCs w:val="20"/>
-        </w:rPr>
-        <w:t xml:space="preserve"> / </w:t>
-      </w:r>
-      <w:proofErr w:type="spellStart"/>
-      <w:r>
-        <w:rPr>
-          <w:rFonts w:ascii="Times" w:hAnsi="Times"/>
-          <w:sz w:val="20"/>
-          <w:szCs w:val="20"/>
-        </w:rPr>
-        <w:t>XDebug</w:t>
-      </w:r>
-      <w:proofErr w:type="spellEnd"/>
-      <w:r>
-        <w:rPr>
-          <w:rFonts w:ascii="Times" w:hAnsi="Times"/>
-          <w:sz w:val="20"/>
-          <w:szCs w:val="20"/>
-        </w:rPr>
-        <w:t xml:space="preserve"> </w:t>
-      </w:r>
-    </w:p>
-    <w:p>
-      <w:pPr>
-        <w:rPr>
-          <w:rFonts w:ascii="Times" w:hAnsi="Times"/>
-          <w:sz w:val="20"/>
-          <w:szCs w:val="20"/>
-        </w:rPr>
-      </w:pPr>
+        <w:t>using PHPUnit / XDebug</w:t>
+      </w:r>
     </w:p>
     <w:p>
       <w:pPr>
@@ -2024,6 +2535,7 @@
           <w:szCs w:val="20"/>
           <w:u w:val="single"/>
         </w:rPr>
+        <w:lastRenderedPageBreak/>
         <w:t>COMPUTER SKILLS</w:t>
       </w:r>
     </w:p>
@@ -2100,6 +2612,56 @@
           <w:sz w:val="20"/>
           <w:szCs w:val="20"/>
         </w:rPr>
+        <w:t>,</w:t>
+      </w:r>
+      <w:r>
+        <w:rPr>
+          <w:rFonts w:ascii="Times" w:hAnsi="Times"/>
+          <w:sz w:val="20"/>
+          <w:szCs w:val="20"/>
+        </w:rPr>
+        <w:t xml:space="preserve"> </w:t>
+      </w:r>
+      <w:r>
+        <w:rPr>
+          <w:rFonts w:ascii="Times" w:hAnsi="Times"/>
+          <w:sz w:val="20"/>
+          <w:szCs w:val="20"/>
+        </w:rPr>
+        <w:t>C/</w:t>
+      </w:r>
+      <w:r>
+        <w:rPr>
+          <w:rFonts w:ascii="Times" w:hAnsi="Times"/>
+          <w:sz w:val="20"/>
+          <w:szCs w:val="20"/>
+        </w:rPr>
+        <w:t>C++, Python,</w:t>
+      </w:r>
+      <w:r>
+        <w:rPr>
+          <w:rFonts w:ascii="Times" w:hAnsi="Times"/>
+          <w:sz w:val="20"/>
+          <w:szCs w:val="20"/>
+        </w:rPr>
+        <w:t xml:space="preserve"> Unix,</w:t>
+      </w:r>
+      <w:r>
+        <w:rPr>
+          <w:rFonts w:ascii="Times" w:hAnsi="Times"/>
+          <w:sz w:val="20"/>
+          <w:szCs w:val="20"/>
+        </w:rPr>
+        <w:t xml:space="preserve"> HTML, CSS</w:t>
+      </w:r>
+      <w:r>
+        <w:rPr>
+          <w:rFonts w:ascii="Times" w:hAnsi="Times"/>
+          <w:b/>
+          <w:bCs/>
+          <w:sz w:val="20"/>
+          <w:szCs w:val="20"/>
+        </w:rPr>
         <w:t xml:space="preserve">, </w:t>
       </w:r>
       <w:r>
@@ -2108,37 +2670,27 @@
           <w:sz w:val="20"/>
           <w:szCs w:val="20"/>
         </w:rPr>
-        <w:t>C/</w:t>
-      </w:r>
-      <w:r>
-        <w:rPr>
-          <w:rFonts w:ascii="Times" w:hAnsi="Times"/>
-          <w:sz w:val="20"/>
-          <w:szCs w:val="20"/>
-        </w:rPr>
-        <w:t>C++, Python,</w:t>
-      </w:r>
-      <w:r>
-        <w:rPr>
-          <w:rFonts w:ascii="Times" w:hAnsi="Times"/>
-          <w:sz w:val="20"/>
-          <w:szCs w:val="20"/>
-        </w:rPr>
-        <w:t xml:space="preserve"> Unix,</w:t>
-      </w:r>
-      <w:r>
-        <w:rPr>
-          <w:rFonts w:ascii="Times" w:hAnsi="Times"/>
-          <w:sz w:val="20"/>
-          <w:szCs w:val="20"/>
-        </w:rPr>
-        <w:t xml:space="preserve"> HTML, CSS</w:t>
-      </w:r>
-      <w:r>
-        <w:rPr>
-          <w:rFonts w:ascii="Times" w:hAnsi="Times"/>
-          <w:b/>
-          <w:bCs/>
+        <w:t>MATLAB</w:t>
+      </w:r>
+      <w:r>
+        <w:rPr>
+          <w:rFonts w:ascii="Times" w:hAnsi="Times"/>
+          <w:sz w:val="20"/>
+          <w:szCs w:val="20"/>
+        </w:rPr>
+        <w:t>, R</w:t>
+      </w:r>
+      <w:r>
+        <w:rPr>
+          <w:rFonts w:ascii="Times" w:hAnsi="Times"/>
+          <w:sz w:val="20"/>
+          <w:szCs w:val="20"/>
+        </w:rPr>
+        <w:t>, Arm Assembly</w:t>
+      </w:r>
+      <w:r>
+        <w:rPr>
+          <w:rFonts w:ascii="Times" w:hAnsi="Times"/>
           <w:sz w:val="20"/>
           <w:szCs w:val="20"/>
         </w:rPr>
@@ -2150,31 +2702,7 @@
           <w:sz w:val="20"/>
           <w:szCs w:val="20"/>
         </w:rPr>
-        <w:t>MATLAB</w:t>
-      </w:r>
-      <w:r>
-        <w:rPr>
-          <w:rFonts w:ascii="Times" w:hAnsi="Times"/>
-          <w:sz w:val="20"/>
-          <w:szCs w:val="20"/>
-        </w:rPr>
-        <w:t>, R</w:t>
-      </w:r>
-      <w:r>
-        <w:rPr>
-          <w:rFonts w:ascii="Times" w:hAnsi="Times"/>
-          <w:sz w:val="20"/>
-          <w:szCs w:val="20"/>
-        </w:rPr>
-        <w:t>, Arm Assembly</w:t>
-      </w:r>
-      <w:r>
-        <w:rPr>
-          <w:rFonts w:ascii="Times" w:hAnsi="Times"/>
-          <w:sz w:val="20"/>
-          <w:szCs w:val="20"/>
-        </w:rPr>
-        <w:t>, OpenGL</w:t>
+        <w:t>Typescript</w:t>
       </w:r>
       <w:r>
         <w:rPr>
@@ -2254,6 +2782,14 @@
           <w:sz w:val="20"/>
           <w:szCs w:val="20"/>
         </w:rPr>
+        <w:t>,</w:t>
+      </w:r>
+      <w:r>
+        <w:rPr>
+          <w:rFonts w:ascii="Times" w:hAnsi="Times"/>
+          <w:sz w:val="20"/>
+          <w:szCs w:val="20"/>
+        </w:rPr>
         <w:t xml:space="preserve"> </w:t>
       </w:r>
       <w:r>
@@ -2317,15 +2853,15 @@
           <w:sz w:val="20"/>
           <w:szCs w:val="20"/>
         </w:rPr>
-        <w:t xml:space="preserve"> Atom,</w:t>
-      </w:r>
-      <w:r>
-        <w:rPr>
-          <w:rFonts w:ascii="Times" w:hAnsi="Times"/>
-          <w:sz w:val="20"/>
-          <w:szCs w:val="20"/>
-        </w:rPr>
-        <w:t xml:space="preserve"> Sublime Text, </w:t>
+        <w:t xml:space="preserve"> Atom</w:t>
+      </w:r>
+      <w:r>
+        <w:rPr>
+          <w:rFonts w:ascii="Times" w:hAnsi="Times"/>
+          <w:sz w:val="20"/>
+          <w:szCs w:val="20"/>
+        </w:rPr>
+        <w:t xml:space="preserve">, </w:t>
       </w:r>
       <w:r>
         <w:rPr>
@@ -2340,8 +2876,49 @@
           <w:rFonts w:ascii="Times" w:hAnsi="Times"/>
           <w:sz w:val="20"/>
           <w:szCs w:val="20"/>
+          <w:lang w:val="vi-VN"/>
+        </w:rPr>
+        <w:t>, Unity</w:t>
+      </w:r>
+      <w:r>
+        <w:rPr>
+          <w:rFonts w:ascii="Times" w:hAnsi="Times"/>
+          <w:sz w:val="20"/>
+          <w:szCs w:val="20"/>
+        </w:rPr>
+        <w:t>,</w:t>
+      </w:r>
+      <w:r>
+        <w:rPr>
+          <w:rFonts w:ascii="Times" w:hAnsi="Times"/>
+          <w:sz w:val="20"/>
+          <w:szCs w:val="20"/>
         </w:rPr>
         <w:t xml:space="preserve"> </w:t>
+      </w:r>
+      <w:r>
+        <w:rPr>
+          <w:rFonts w:ascii="Times" w:hAnsi="Times"/>
+          <w:sz w:val="20"/>
+          <w:szCs w:val="20"/>
+        </w:rPr>
+        <w:t>Composer</w:t>
+      </w:r>
+      <w:r>
+        <w:rPr>
+          <w:rFonts w:ascii="Times" w:hAnsi="Times"/>
+          <w:sz w:val="20"/>
+          <w:szCs w:val="20"/>
+        </w:rPr>
+        <w:t>, MongoDB</w:t>
+      </w:r>
+      <w:r>
+        <w:rPr>
+          <w:rFonts w:ascii="Times" w:hAnsi="Times"/>
+          <w:sz w:val="20"/>
+          <w:szCs w:val="20"/>
+        </w:rPr>
+        <w:t>, Git/Github</w:t>
       </w:r>
     </w:p>
     <w:p>
@@ -2449,7 +3026,6 @@
           <w:sz w:val="20"/>
           <w:szCs w:val="20"/>
         </w:rPr>
-        <w:lastRenderedPageBreak/>
         <w:t>University</w:t>
       </w:r>
       <w:r>
@@ -2497,7 +3073,27 @@
           <w:sz w:val="20"/>
           <w:szCs w:val="20"/>
         </w:rPr>
-        <w:t>Teacher Assistant</w:t>
+        <w:t>Teach</w:t>
+      </w:r>
+      <w:r>
+        <w:rPr>
+          <w:rFonts w:ascii="Times" w:hAnsi="Times"/>
+          <w:i/>
+          <w:iCs/>
+          <w:sz w:val="20"/>
+          <w:szCs w:val="20"/>
+        </w:rPr>
+        <w:t>ing</w:t>
+      </w:r>
+      <w:r>
+        <w:rPr>
+          <w:rFonts w:ascii="Times" w:hAnsi="Times"/>
+          <w:i/>
+          <w:iCs/>
+          <w:sz w:val="20"/>
+          <w:szCs w:val="20"/>
+        </w:rPr>
+        <w:t xml:space="preserve"> Assistant</w:t>
       </w:r>
       <w:r>
         <w:rPr>
@@ -2615,7 +3211,23 @@
           <w:sz w:val="20"/>
           <w:szCs w:val="20"/>
         </w:rPr>
-        <w:t>Grading Assignments</w:t>
+        <w:t>Grad</w:t>
+      </w:r>
+      <w:r>
+        <w:rPr>
+          <w:rFonts w:ascii="Times" w:hAnsi="Times"/>
+          <w:sz w:val="20"/>
+          <w:szCs w:val="20"/>
+        </w:rPr>
+        <w:t>ed</w:t>
+      </w:r>
+      <w:r>
+        <w:rPr>
+          <w:rFonts w:ascii="Times" w:hAnsi="Times"/>
+          <w:sz w:val="20"/>
+          <w:szCs w:val="20"/>
+        </w:rPr>
+        <w:t xml:space="preserve"> Assignments</w:t>
       </w:r>
     </w:p>
     <w:p>
@@ -2637,7 +3249,7 @@
           <w:sz w:val="20"/>
           <w:szCs w:val="20"/>
         </w:rPr>
-        <w:t xml:space="preserve">Answering questions </w:t>
+        <w:t>Provided assistance in the creation of assignments, managing attendance records, and various daily tasks for students</w:t>
       </w:r>
     </w:p>
     <w:p>
@@ -2659,7 +3271,7 @@
           <w:sz w:val="20"/>
           <w:szCs w:val="20"/>
         </w:rPr>
-        <w:t>Assisted professor on preparing assignment and material</w:t>
+        <w:t>Resolved all student complaints in accordance with departmental and school guidelines</w:t>
       </w:r>
     </w:p>
     <w:p>
@@ -2681,7 +3293,7 @@
           <w:sz w:val="20"/>
           <w:szCs w:val="20"/>
         </w:rPr>
-        <w:t>Cooperated with other Teacher Assistants and Mentors for the need of students</w:t>
+        <w:t>Assisted in building weekly feedback forms that allow professors to better engage students of the course</w:t>
       </w:r>
     </w:p>
     <w:p>
@@ -2703,7 +3315,15 @@
           <w:sz w:val="20"/>
           <w:szCs w:val="20"/>
         </w:rPr>
-        <w:t xml:space="preserve">Giving Feedback </w:t>
+        <w:t xml:space="preserve">Consulted and provided feedback </w:t>
+      </w:r>
+      <w:r>
+        <w:rPr>
+          <w:rFonts w:ascii="Times" w:hAnsi="Times"/>
+          <w:sz w:val="20"/>
+          <w:szCs w:val="20"/>
+        </w:rPr>
+        <w:t>on how to improve students’ performance within the course</w:t>
       </w:r>
     </w:p>
     <w:p>
@@ -2725,12 +3345,85 @@
           <w:sz w:val="20"/>
           <w:szCs w:val="20"/>
         </w:rPr>
-        <w:t>Helping student to debug code</w:t>
+        <w:t xml:space="preserve">Organized weekly one-on-one mentoring </w:t>
+      </w:r>
+      <w:r>
+        <w:rPr>
+          <w:rFonts w:ascii="Times" w:hAnsi="Times"/>
+          <w:sz w:val="20"/>
+          <w:szCs w:val="20"/>
+        </w:rPr>
+        <w:t>to help student catch on with the course’s material</w:t>
       </w:r>
     </w:p>
     <w:p>
       <w:pPr>
         <w:pStyle w:val="ListParagraph"/>
+        <w:numPr>
+          <w:ilvl w:val="0"/>
+          <w:numId w:val="12"/>
+        </w:numPr>
+        <w:rPr>
+          <w:rFonts w:ascii="Times" w:hAnsi="Times"/>
+          <w:sz w:val="20"/>
+          <w:szCs w:val="20"/>
+        </w:rPr>
+      </w:pPr>
+      <w:r>
+        <w:rPr>
+          <w:rFonts w:ascii="Times" w:hAnsi="Times"/>
+          <w:sz w:val="20"/>
+          <w:szCs w:val="20"/>
+        </w:rPr>
+        <w:t>Debugged Python code as a statistic language for machine learning techniques</w:t>
+      </w:r>
+    </w:p>
+    <w:p>
+      <w:pPr>
+        <w:pStyle w:val="ListParagraph"/>
+        <w:numPr>
+          <w:ilvl w:val="0"/>
+          <w:numId w:val="12"/>
+        </w:numPr>
+        <w:rPr>
+          <w:rFonts w:ascii="Times" w:hAnsi="Times"/>
+          <w:sz w:val="20"/>
+          <w:szCs w:val="20"/>
+        </w:rPr>
+      </w:pPr>
+      <w:r>
+        <w:rPr>
+          <w:rFonts w:ascii="Times" w:hAnsi="Times"/>
+          <w:sz w:val="20"/>
+          <w:szCs w:val="20"/>
+        </w:rPr>
+        <w:t>Cooperated with other Teaching Assistants and Mentors to improving the course’s quality</w:t>
+      </w:r>
+    </w:p>
+    <w:p>
+      <w:pPr>
+        <w:pStyle w:val="ListParagraph"/>
+        <w:numPr>
+          <w:ilvl w:val="0"/>
+          <w:numId w:val="12"/>
+        </w:numPr>
+        <w:rPr>
+          <w:rFonts w:ascii="Times" w:hAnsi="Times"/>
+          <w:sz w:val="20"/>
+          <w:szCs w:val="20"/>
+        </w:rPr>
+      </w:pPr>
+      <w:r>
+        <w:rPr>
+          <w:rFonts w:ascii="Times" w:hAnsi="Times"/>
+          <w:sz w:val="20"/>
+          <w:szCs w:val="20"/>
+        </w:rPr>
+        <w:t>Promptly responded to general inquiries from members, staff, and students via e-mail</w:t>
+      </w:r>
+    </w:p>
+    <w:p>
+      <w:pPr>
         <w:rPr>
           <w:rFonts w:ascii="Times" w:hAnsi="Times"/>
           <w:sz w:val="20"/>
@@ -3496,9 +4189,41 @@
         <w:t xml:space="preserve">Vietnamese community during Lunar New Year event </w:t>
       </w:r>
     </w:p>
+    <w:p>
+      <w:pPr>
+        <w:rPr>
+          <w:sz w:val="20"/>
+          <w:szCs w:val="20"/>
+        </w:rPr>
+      </w:pPr>
+    </w:p>
+    <w:p>
+      <w:pPr>
+        <w:rPr>
+          <w:sz w:val="20"/>
+          <w:szCs w:val="20"/>
+        </w:rPr>
+      </w:pPr>
+    </w:p>
+    <w:p>
+      <w:pPr>
+        <w:rPr>
+          <w:sz w:val="20"/>
+          <w:szCs w:val="20"/>
+        </w:rPr>
+      </w:pPr>
+    </w:p>
+    <w:p>
+      <w:pPr>
+        <w:rPr>
+          <w:sz w:val="20"/>
+          <w:szCs w:val="20"/>
+        </w:rPr>
+      </w:pPr>
+    </w:p>
     <w:sectPr>
-      <w:headerReference w:type="default" r:id="rId7"/>
-      <w:footerReference w:type="default" r:id="rId8"/>
+      <w:headerReference w:type="default" r:id="rId9"/>
+      <w:footerReference w:type="default" r:id="rId10"/>
       <w:pgSz w:w="12240" w:h="15840"/>
       <w:pgMar w:top="-720" w:right="360" w:bottom="806" w:left="360" w:header="288" w:footer="288" w:gutter="0"/>
       <w:cols w:space="720"/>
@@ -3664,6 +4389,232 @@
 <file path=word/numbering.xml><?xml version="1.0" encoding="utf-8"?>
 <w:numbering xmlns:wpc="http://schemas.microsoft.com/office/word/2010/wordprocessingCanvas" xmlns:cx="http://schemas.microsoft.com/office/drawing/2014/chartex" xmlns:cx1="http://schemas.microsoft.com/office/drawing/2015/9/8/chartex" xmlns:cx2="http://schemas.microsoft.com/office/drawing/2015/10/21/chartex" xmlns:cx3="http://schemas.microsoft.com/office/drawing/2016/5/9/chartex" xmlns:cx4="http://schemas.microsoft.com/office/drawing/2016/5/10/chartex" xmlns:cx5="http://schemas.microsoft.com/office/drawing/2016/5/11/chartex" xmlns:cx6="http://schemas.microsoft.com/office/drawing/2016/5/12/chartex" xmlns:cx7="http://schemas.microsoft.com/office/drawing/2016/5/13/chartex" xmlns:cx8="http://schemas.microsoft.com/office/drawing/2016/5/14/chartex" xmlns:mc="http://schemas.openxmlformats.org/markup-compatibility/2006" xmlns:aink="http://schemas.microsoft.com/office/drawing/2016/ink" xmlns:am3d="http://schemas.microsoft.com/office/drawing/2017/model3d" xmlns:o="urn:schemas-microsoft-com:office:office" xmlns:r="http://schemas.openxmlformats.org/officeDocument/2006/relationships" xmlns:m="http://schemas.openxmlformats.org/officeDocument/2006/math" xmlns:v="urn:schemas-microsoft-com:vml" xmlns:wp14="http://schemas.microsoft.com/office/word/2010/wordprocessingDrawing" xmlns:wp="http://schemas.openxmlformats.org/drawingml/2006/wordprocessingDrawing" xmlns:w10="urn:schemas-microsoft-com:office:word" xmlns:w="http://schemas.openxmlformats.org/wordprocessingml/2006/main" xmlns:w14="http://schemas.microsoft.com/office/word/2010/wordml" xmlns:w15="http://schemas.microsoft.com/office/word/2012/wordml" xmlns:w16cex="http://schemas.microsoft.com/office/word/2018/wordml/cex" xmlns:w16cid="http://schemas.microsoft.com/office/word/2016/wordml/cid" xmlns:w16="http://schemas.microsoft.com/office/word/2018/wordml" xmlns:w16se="http://schemas.microsoft.com/office/word/2015/wordml/symex" xmlns:wpg="http://schemas.microsoft.com/office/word/2010/wordprocessingGroup" xmlns:wpi="http://schemas.microsoft.com/office/word/2010/wordprocessingInk" xmlns:wne="http://schemas.microsoft.com/office/word/2006/wordml" xmlns:wps="http://schemas.microsoft.com/office/word/2010/wordprocessingShape" mc:Ignorable="w14 w15 w16se w16cid w16 w16cex wp14">
   <w:abstractNum w:abstractNumId="0" w15:restartNumberingAfterBreak="0">
+    <w:nsid w:val="0F6663A0"/>
+    <w:multiLevelType w:val="hybridMultilevel"/>
+    <w:tmpl w:val="6A8255D4"/>
+    <w:lvl w:ilvl="0" w:tplc="04090001">
+      <w:start w:val="1"/>
+      <w:numFmt w:val="bullet"/>
+      <w:lvlText w:val=""/>
+      <w:lvlJc w:val="left"/>
+      <w:pPr>
+        <w:ind w:left="720" w:hanging="360"/>
+      </w:pPr>
+      <w:rPr>
+        <w:rFonts w:ascii="Symbol" w:hAnsi="Symbol" w:hint="default"/>
+      </w:rPr>
+    </w:lvl>
+    <w:lvl w:ilvl="1" w:tplc="04090003">
+      <w:start w:val="1"/>
+      <w:numFmt w:val="bullet"/>
+      <w:lvlText w:val="o"/>
+      <w:lvlJc w:val="left"/>
+      <w:pPr>
+        <w:ind w:left="1440" w:hanging="360"/>
+      </w:pPr>
+      <w:rPr>
+        <w:rFonts w:ascii="Courier New" w:hAnsi="Courier New" w:cs="Courier New" w:hint="default"/>
+      </w:rPr>
+    </w:lvl>
+    <w:lvl w:ilvl="2" w:tplc="04090005" w:tentative="1">
+      <w:start w:val="1"/>
+      <w:numFmt w:val="bullet"/>
+      <w:lvlText w:val=""/>
+      <w:lvlJc w:val="left"/>
+      <w:pPr>
+        <w:ind w:left="2160" w:hanging="360"/>
+      </w:pPr>
+      <w:rPr>
+        <w:rFonts w:ascii="Wingdings" w:hAnsi="Wingdings" w:hint="default"/>
+      </w:rPr>
+    </w:lvl>
+    <w:lvl w:ilvl="3" w:tplc="04090001" w:tentative="1">
+      <w:start w:val="1"/>
+      <w:numFmt w:val="bullet"/>
+      <w:lvlText w:val=""/>
+      <w:lvlJc w:val="left"/>
+      <w:pPr>
+        <w:ind w:left="2880" w:hanging="360"/>
+      </w:pPr>
+      <w:rPr>
+        <w:rFonts w:ascii="Symbol" w:hAnsi="Symbol" w:hint="default"/>
+      </w:rPr>
+    </w:lvl>
+    <w:lvl w:ilvl="4" w:tplc="04090003" w:tentative="1">
+      <w:start w:val="1"/>
+      <w:numFmt w:val="bullet"/>
+      <w:lvlText w:val="o"/>
+      <w:lvlJc w:val="left"/>
+      <w:pPr>
+        <w:ind w:left="3600" w:hanging="360"/>
+      </w:pPr>
+      <w:rPr>
+        <w:rFonts w:ascii="Courier New" w:hAnsi="Courier New" w:cs="Courier New" w:hint="default"/>
+      </w:rPr>
+    </w:lvl>
+    <w:lvl w:ilvl="5" w:tplc="04090005" w:tentative="1">
+      <w:start w:val="1"/>
+      <w:numFmt w:val="bullet"/>
+      <w:lvlText w:val=""/>
+      <w:lvlJc w:val="left"/>
+      <w:pPr>
+        <w:ind w:left="4320" w:hanging="360"/>
+      </w:pPr>
+      <w:rPr>
+        <w:rFonts w:ascii="Wingdings" w:hAnsi="Wingdings" w:hint="default"/>
+      </w:rPr>
+    </w:lvl>
+    <w:lvl w:ilvl="6" w:tplc="04090001" w:tentative="1">
+      <w:start w:val="1"/>
+      <w:numFmt w:val="bullet"/>
+      <w:lvlText w:val=""/>
+      <w:lvlJc w:val="left"/>
+      <w:pPr>
+        <w:ind w:left="5040" w:hanging="360"/>
+      </w:pPr>
+      <w:rPr>
+        <w:rFonts w:ascii="Symbol" w:hAnsi="Symbol" w:hint="default"/>
+      </w:rPr>
+    </w:lvl>
+    <w:lvl w:ilvl="7" w:tplc="04090003" w:tentative="1">
+      <w:start w:val="1"/>
+      <w:numFmt w:val="bullet"/>
+      <w:lvlText w:val="o"/>
+      <w:lvlJc w:val="left"/>
+      <w:pPr>
+        <w:ind w:left="5760" w:hanging="360"/>
+      </w:pPr>
+      <w:rPr>
+        <w:rFonts w:ascii="Courier New" w:hAnsi="Courier New" w:cs="Courier New" w:hint="default"/>
+      </w:rPr>
+    </w:lvl>
+    <w:lvl w:ilvl="8" w:tplc="04090005" w:tentative="1">
+      <w:start w:val="1"/>
+      <w:numFmt w:val="bullet"/>
+      <w:lvlText w:val=""/>
+      <w:lvlJc w:val="left"/>
+      <w:pPr>
+        <w:ind w:left="6480" w:hanging="360"/>
+      </w:pPr>
+      <w:rPr>
+        <w:rFonts w:ascii="Wingdings" w:hAnsi="Wingdings" w:hint="default"/>
+      </w:rPr>
+    </w:lvl>
+  </w:abstractNum>
+  <w:abstractNum w:abstractNumId="1" w15:restartNumberingAfterBreak="0">
+    <w:nsid w:val="10485CE5"/>
+    <w:multiLevelType w:val="hybridMultilevel"/>
+    <w:tmpl w:val="29980AAC"/>
+    <w:lvl w:ilvl="0" w:tplc="04090001">
+      <w:start w:val="1"/>
+      <w:numFmt w:val="bullet"/>
+      <w:lvlText w:val=""/>
+      <w:lvlJc w:val="left"/>
+      <w:pPr>
+        <w:ind w:left="720" w:hanging="360"/>
+      </w:pPr>
+      <w:rPr>
+        <w:rFonts w:ascii="Symbol" w:hAnsi="Symbol" w:hint="default"/>
+      </w:rPr>
+    </w:lvl>
+    <w:lvl w:ilvl="1" w:tplc="04090003" w:tentative="1">
+      <w:start w:val="1"/>
+      <w:numFmt w:val="bullet"/>
+      <w:lvlText w:val="o"/>
+      <w:lvlJc w:val="left"/>
+      <w:pPr>
+        <w:ind w:left="1440" w:hanging="360"/>
+      </w:pPr>
+      <w:rPr>
+        <w:rFonts w:ascii="Courier New" w:hAnsi="Courier New" w:cs="Courier New" w:hint="default"/>
+      </w:rPr>
+    </w:lvl>
+    <w:lvl w:ilvl="2" w:tplc="04090005" w:tentative="1">
+      <w:start w:val="1"/>
+      <w:numFmt w:val="bullet"/>
+      <w:lvlText w:val=""/>
+      <w:lvlJc w:val="left"/>
+      <w:pPr>
+        <w:ind w:left="2160" w:hanging="360"/>
+      </w:pPr>
+      <w:rPr>
+        <w:rFonts w:ascii="Wingdings" w:hAnsi="Wingdings" w:hint="default"/>
+      </w:rPr>
+    </w:lvl>
+    <w:lvl w:ilvl="3" w:tplc="04090001" w:tentative="1">
+      <w:start w:val="1"/>
+      <w:numFmt w:val="bullet"/>
+      <w:lvlText w:val=""/>
+      <w:lvlJc w:val="left"/>
+      <w:pPr>
+        <w:ind w:left="2880" w:hanging="360"/>
+      </w:pPr>
+      <w:rPr>
+        <w:rFonts w:ascii="Symbol" w:hAnsi="Symbol" w:hint="default"/>
+      </w:rPr>
+    </w:lvl>
+    <w:lvl w:ilvl="4" w:tplc="04090003" w:tentative="1">
+      <w:start w:val="1"/>
+      <w:numFmt w:val="bullet"/>
+      <w:lvlText w:val="o"/>
+      <w:lvlJc w:val="left"/>
+      <w:pPr>
+        <w:ind w:left="3600" w:hanging="360"/>
+      </w:pPr>
+      <w:rPr>
+        <w:rFonts w:ascii="Courier New" w:hAnsi="Courier New" w:cs="Courier New" w:hint="default"/>
+      </w:rPr>
+    </w:lvl>
+    <w:lvl w:ilvl="5" w:tplc="04090005" w:tentative="1">
+      <w:start w:val="1"/>
+      <w:numFmt w:val="bullet"/>
+      <w:lvlText w:val=""/>
+      <w:lvlJc w:val="left"/>
+      <w:pPr>
+        <w:ind w:left="4320" w:hanging="360"/>
+      </w:pPr>
+      <w:rPr>
+        <w:rFonts w:ascii="Wingdings" w:hAnsi="Wingdings" w:hint="default"/>
+      </w:rPr>
+    </w:lvl>
+    <w:lvl w:ilvl="6" w:tplc="04090001" w:tentative="1">
+      <w:start w:val="1"/>
+      <w:numFmt w:val="bullet"/>
+      <w:lvlText w:val=""/>
+      <w:lvlJc w:val="left"/>
+      <w:pPr>
+        <w:ind w:left="5040" w:hanging="360"/>
+      </w:pPr>
+      <w:rPr>
+        <w:rFonts w:ascii="Symbol" w:hAnsi="Symbol" w:hint="default"/>
+      </w:rPr>
+    </w:lvl>
+    <w:lvl w:ilvl="7" w:tplc="04090003" w:tentative="1">
+      <w:start w:val="1"/>
+      <w:numFmt w:val="bullet"/>
+      <w:lvlText w:val="o"/>
+      <w:lvlJc w:val="left"/>
+      <w:pPr>
+        <w:ind w:left="5760" w:hanging="360"/>
+      </w:pPr>
+      <w:rPr>
+        <w:rFonts w:ascii="Courier New" w:hAnsi="Courier New" w:cs="Courier New" w:hint="default"/>
+      </w:rPr>
+    </w:lvl>
+    <w:lvl w:ilvl="8" w:tplc="04090005" w:tentative="1">
+      <w:start w:val="1"/>
+      <w:numFmt w:val="bullet"/>
+      <w:lvlText w:val=""/>
+      <w:lvlJc w:val="left"/>
+      <w:pPr>
+        <w:ind w:left="6480" w:hanging="360"/>
+      </w:pPr>
+      <w:rPr>
+        <w:rFonts w:ascii="Wingdings" w:hAnsi="Wingdings" w:hint="default"/>
+      </w:rPr>
+    </w:lvl>
+  </w:abstractNum>
+  <w:abstractNum w:abstractNumId="2" w15:restartNumberingAfterBreak="0">
     <w:nsid w:val="13C473E6"/>
     <w:multiLevelType w:val="hybridMultilevel"/>
     <w:tmpl w:val="B674FF6E"/>
@@ -3776,7 +4727,7 @@
       </w:rPr>
     </w:lvl>
   </w:abstractNum>
-  <w:abstractNum w:abstractNumId="1" w15:restartNumberingAfterBreak="0">
+  <w:abstractNum w:abstractNumId="3" w15:restartNumberingAfterBreak="0">
     <w:nsid w:val="1A823282"/>
     <w:multiLevelType w:val="hybridMultilevel"/>
     <w:tmpl w:val="A7A04E30"/>
@@ -3889,7 +4840,7 @@
       </w:rPr>
     </w:lvl>
   </w:abstractNum>
-  <w:abstractNum w:abstractNumId="2" w15:restartNumberingAfterBreak="0">
+  <w:abstractNum w:abstractNumId="4" w15:restartNumberingAfterBreak="0">
     <w:nsid w:val="1A875F70"/>
     <w:multiLevelType w:val="hybridMultilevel"/>
     <w:tmpl w:val="4DECDD68"/>
@@ -4002,7 +4953,120 @@
       </w:rPr>
     </w:lvl>
   </w:abstractNum>
-  <w:abstractNum w:abstractNumId="3" w15:restartNumberingAfterBreak="0">
+  <w:abstractNum w:abstractNumId="5" w15:restartNumberingAfterBreak="0">
+    <w:nsid w:val="1CDA1B5B"/>
+    <w:multiLevelType w:val="hybridMultilevel"/>
+    <w:tmpl w:val="33B2899A"/>
+    <w:lvl w:ilvl="0" w:tplc="04090001">
+      <w:start w:val="1"/>
+      <w:numFmt w:val="bullet"/>
+      <w:lvlText w:val=""/>
+      <w:lvlJc w:val="left"/>
+      <w:pPr>
+        <w:ind w:left="720" w:hanging="360"/>
+      </w:pPr>
+      <w:rPr>
+        <w:rFonts w:ascii="Symbol" w:hAnsi="Symbol" w:hint="default"/>
+      </w:rPr>
+    </w:lvl>
+    <w:lvl w:ilvl="1" w:tplc="04090003">
+      <w:start w:val="1"/>
+      <w:numFmt w:val="bullet"/>
+      <w:lvlText w:val="o"/>
+      <w:lvlJc w:val="left"/>
+      <w:pPr>
+        <w:ind w:left="1440" w:hanging="360"/>
+      </w:pPr>
+      <w:rPr>
+        <w:rFonts w:ascii="Courier New" w:hAnsi="Courier New" w:cs="Courier New" w:hint="default"/>
+      </w:rPr>
+    </w:lvl>
+    <w:lvl w:ilvl="2" w:tplc="04090005" w:tentative="1">
+      <w:start w:val="1"/>
+      <w:numFmt w:val="bullet"/>
+      <w:lvlText w:val=""/>
+      <w:lvlJc w:val="left"/>
+      <w:pPr>
+        <w:ind w:left="2160" w:hanging="360"/>
+      </w:pPr>
+      <w:rPr>
+        <w:rFonts w:ascii="Wingdings" w:hAnsi="Wingdings" w:hint="default"/>
+      </w:rPr>
+    </w:lvl>
+    <w:lvl w:ilvl="3" w:tplc="04090001" w:tentative="1">
+      <w:start w:val="1"/>
+      <w:numFmt w:val="bullet"/>
+      <w:lvlText w:val=""/>
+      <w:lvlJc w:val="left"/>
+      <w:pPr>
+        <w:ind w:left="2880" w:hanging="360"/>
+      </w:pPr>
+      <w:rPr>
+        <w:rFonts w:ascii="Symbol" w:hAnsi="Symbol" w:hint="default"/>
+      </w:rPr>
+    </w:lvl>
+    <w:lvl w:ilvl="4" w:tplc="04090003" w:tentative="1">
+      <w:start w:val="1"/>
+      <w:numFmt w:val="bullet"/>
+      <w:lvlText w:val="o"/>
+      <w:lvlJc w:val="left"/>
+      <w:pPr>
+        <w:ind w:left="3600" w:hanging="360"/>
+      </w:pPr>
+      <w:rPr>
+        <w:rFonts w:ascii="Courier New" w:hAnsi="Courier New" w:cs="Courier New" w:hint="default"/>
+      </w:rPr>
+    </w:lvl>
+    <w:lvl w:ilvl="5" w:tplc="04090005" w:tentative="1">
+      <w:start w:val="1"/>
+      <w:numFmt w:val="bullet"/>
+      <w:lvlText w:val=""/>
+      <w:lvlJc w:val="left"/>
+      <w:pPr>
+        <w:ind w:left="4320" w:hanging="360"/>
+      </w:pPr>
+      <w:rPr>
+        <w:rFonts w:ascii="Wingdings" w:hAnsi="Wingdings" w:hint="default"/>
+      </w:rPr>
+    </w:lvl>
+    <w:lvl w:ilvl="6" w:tplc="04090001" w:tentative="1">
+      <w:start w:val="1"/>
+      <w:numFmt w:val="bullet"/>
+      <w:lvlText w:val=""/>
+      <w:lvlJc w:val="left"/>
+      <w:pPr>
+        <w:ind w:left="5040" w:hanging="360"/>
+      </w:pPr>
+      <w:rPr>
+        <w:rFonts w:ascii="Symbol" w:hAnsi="Symbol" w:hint="default"/>
+      </w:rPr>
+    </w:lvl>
+    <w:lvl w:ilvl="7" w:tplc="04090003" w:tentative="1">
+      <w:start w:val="1"/>
+      <w:numFmt w:val="bullet"/>
+      <w:lvlText w:val="o"/>
+      <w:lvlJc w:val="left"/>
+      <w:pPr>
+        <w:ind w:left="5760" w:hanging="360"/>
+      </w:pPr>
+      <w:rPr>
+        <w:rFonts w:ascii="Courier New" w:hAnsi="Courier New" w:cs="Courier New" w:hint="default"/>
+      </w:rPr>
+    </w:lvl>
+    <w:lvl w:ilvl="8" w:tplc="04090005" w:tentative="1">
+      <w:start w:val="1"/>
+      <w:numFmt w:val="bullet"/>
+      <w:lvlText w:val=""/>
+      <w:lvlJc w:val="left"/>
+      <w:pPr>
+        <w:ind w:left="6480" w:hanging="360"/>
+      </w:pPr>
+      <w:rPr>
+        <w:rFonts w:ascii="Wingdings" w:hAnsi="Wingdings" w:hint="default"/>
+      </w:rPr>
+    </w:lvl>
+  </w:abstractNum>
+  <w:abstractNum w:abstractNumId="6" w15:restartNumberingAfterBreak="0">
     <w:nsid w:val="26554F17"/>
     <w:multiLevelType w:val="hybridMultilevel"/>
     <w:tmpl w:val="D5084904"/>
@@ -4115,7 +5179,7 @@
       </w:rPr>
     </w:lvl>
   </w:abstractNum>
-  <w:abstractNum w:abstractNumId="4" w15:restartNumberingAfterBreak="0">
+  <w:abstractNum w:abstractNumId="7" w15:restartNumberingAfterBreak="0">
     <w:nsid w:val="28580302"/>
     <w:multiLevelType w:val="hybridMultilevel"/>
     <w:tmpl w:val="03B0EFF6"/>
@@ -4228,7 +5292,7 @@
       </w:rPr>
     </w:lvl>
   </w:abstractNum>
-  <w:abstractNum w:abstractNumId="5" w15:restartNumberingAfterBreak="0">
+  <w:abstractNum w:abstractNumId="8" w15:restartNumberingAfterBreak="0">
     <w:nsid w:val="2C463F96"/>
     <w:multiLevelType w:val="hybridMultilevel"/>
     <w:tmpl w:val="2E46BDEA"/>
@@ -4343,7 +5407,7 @@
       </w:rPr>
     </w:lvl>
   </w:abstractNum>
-  <w:abstractNum w:abstractNumId="6" w15:restartNumberingAfterBreak="0">
+  <w:abstractNum w:abstractNumId="9" w15:restartNumberingAfterBreak="0">
     <w:nsid w:val="30C952E4"/>
     <w:multiLevelType w:val="hybridMultilevel"/>
     <w:tmpl w:val="6C881F0C"/>
@@ -4456,7 +5520,7 @@
       </w:rPr>
     </w:lvl>
   </w:abstractNum>
-  <w:abstractNum w:abstractNumId="7" w15:restartNumberingAfterBreak="0">
+  <w:abstractNum w:abstractNumId="10" w15:restartNumberingAfterBreak="0">
     <w:nsid w:val="39CA2D34"/>
     <w:multiLevelType w:val="hybridMultilevel"/>
     <w:tmpl w:val="A358FA2A"/>
@@ -4569,7 +5633,7 @@
       </w:rPr>
     </w:lvl>
   </w:abstractNum>
-  <w:abstractNum w:abstractNumId="8" w15:restartNumberingAfterBreak="0">
+  <w:abstractNum w:abstractNumId="11" w15:restartNumberingAfterBreak="0">
     <w:nsid w:val="54655B0D"/>
     <w:multiLevelType w:val="hybridMultilevel"/>
     <w:tmpl w:val="FC70E14A"/>
@@ -4682,7 +5746,7 @@
       </w:rPr>
     </w:lvl>
   </w:abstractNum>
-  <w:abstractNum w:abstractNumId="9" w15:restartNumberingAfterBreak="0">
+  <w:abstractNum w:abstractNumId="12" w15:restartNumberingAfterBreak="0">
     <w:nsid w:val="56221214"/>
     <w:multiLevelType w:val="hybridMultilevel"/>
     <w:tmpl w:val="7B700F26"/>
@@ -4795,7 +5859,7 @@
       </w:rPr>
     </w:lvl>
   </w:abstractNum>
-  <w:abstractNum w:abstractNumId="10" w15:restartNumberingAfterBreak="0">
+  <w:abstractNum w:abstractNumId="13" w15:restartNumberingAfterBreak="0">
     <w:nsid w:val="5DCD5B3B"/>
     <w:multiLevelType w:val="hybridMultilevel"/>
     <w:tmpl w:val="FF529596"/>
@@ -4907,7 +5971,120 @@
       </w:rPr>
     </w:lvl>
   </w:abstractNum>
-  <w:abstractNum w:abstractNumId="11" w15:restartNumberingAfterBreak="0">
+  <w:abstractNum w:abstractNumId="14" w15:restartNumberingAfterBreak="0">
+    <w:nsid w:val="708446D1"/>
+    <w:multiLevelType w:val="hybridMultilevel"/>
+    <w:tmpl w:val="D4C40C86"/>
+    <w:lvl w:ilvl="0" w:tplc="04090001">
+      <w:start w:val="1"/>
+      <w:numFmt w:val="bullet"/>
+      <w:lvlText w:val=""/>
+      <w:lvlJc w:val="left"/>
+      <w:pPr>
+        <w:ind w:left="720" w:hanging="360"/>
+      </w:pPr>
+      <w:rPr>
+        <w:rFonts w:ascii="Symbol" w:hAnsi="Symbol" w:hint="default"/>
+      </w:rPr>
+    </w:lvl>
+    <w:lvl w:ilvl="1" w:tplc="04090003" w:tentative="1">
+      <w:start w:val="1"/>
+      <w:numFmt w:val="bullet"/>
+      <w:lvlText w:val="o"/>
+      <w:lvlJc w:val="left"/>
+      <w:pPr>
+        <w:ind w:left="1440" w:hanging="360"/>
+      </w:pPr>
+      <w:rPr>
+        <w:rFonts w:ascii="Courier New" w:hAnsi="Courier New" w:cs="Courier New" w:hint="default"/>
+      </w:rPr>
+    </w:lvl>
+    <w:lvl w:ilvl="2" w:tplc="04090005" w:tentative="1">
+      <w:start w:val="1"/>
+      <w:numFmt w:val="bullet"/>
+      <w:lvlText w:val=""/>
+      <w:lvlJc w:val="left"/>
+      <w:pPr>
+        <w:ind w:left="2160" w:hanging="360"/>
+      </w:pPr>
+      <w:rPr>
+        <w:rFonts w:ascii="Wingdings" w:hAnsi="Wingdings" w:hint="default"/>
+      </w:rPr>
+    </w:lvl>
+    <w:lvl w:ilvl="3" w:tplc="04090001" w:tentative="1">
+      <w:start w:val="1"/>
+      <w:numFmt w:val="bullet"/>
+      <w:lvlText w:val=""/>
+      <w:lvlJc w:val="left"/>
+      <w:pPr>
+        <w:ind w:left="2880" w:hanging="360"/>
+      </w:pPr>
+      <w:rPr>
+        <w:rFonts w:ascii="Symbol" w:hAnsi="Symbol" w:hint="default"/>
+      </w:rPr>
+    </w:lvl>
+    <w:lvl w:ilvl="4" w:tplc="04090003" w:tentative="1">
+      <w:start w:val="1"/>
+      <w:numFmt w:val="bullet"/>
+      <w:lvlText w:val="o"/>
+      <w:lvlJc w:val="left"/>
+      <w:pPr>
+        <w:ind w:left="3600" w:hanging="360"/>
+      </w:pPr>
+      <w:rPr>
+        <w:rFonts w:ascii="Courier New" w:hAnsi="Courier New" w:cs="Courier New" w:hint="default"/>
+      </w:rPr>
+    </w:lvl>
+    <w:lvl w:ilvl="5" w:tplc="04090005" w:tentative="1">
+      <w:start w:val="1"/>
+      <w:numFmt w:val="bullet"/>
+      <w:lvlText w:val=""/>
+      <w:lvlJc w:val="left"/>
+      <w:pPr>
+        <w:ind w:left="4320" w:hanging="360"/>
+      </w:pPr>
+      <w:rPr>
+        <w:rFonts w:ascii="Wingdings" w:hAnsi="Wingdings" w:hint="default"/>
+      </w:rPr>
+    </w:lvl>
+    <w:lvl w:ilvl="6" w:tplc="04090001" w:tentative="1">
+      <w:start w:val="1"/>
+      <w:numFmt w:val="bullet"/>
+      <w:lvlText w:val=""/>
+      <w:lvlJc w:val="left"/>
+      <w:pPr>
+        <w:ind w:left="5040" w:hanging="360"/>
+      </w:pPr>
+      <w:rPr>
+        <w:rFonts w:ascii="Symbol" w:hAnsi="Symbol" w:hint="default"/>
+      </w:rPr>
+    </w:lvl>
+    <w:lvl w:ilvl="7" w:tplc="04090003" w:tentative="1">
+      <w:start w:val="1"/>
+      <w:numFmt w:val="bullet"/>
+      <w:lvlText w:val="o"/>
+      <w:lvlJc w:val="left"/>
+      <w:pPr>
+        <w:ind w:left="5760" w:hanging="360"/>
+      </w:pPr>
+      <w:rPr>
+        <w:rFonts w:ascii="Courier New" w:hAnsi="Courier New" w:cs="Courier New" w:hint="default"/>
+      </w:rPr>
+    </w:lvl>
+    <w:lvl w:ilvl="8" w:tplc="04090005" w:tentative="1">
+      <w:start w:val="1"/>
+      <w:numFmt w:val="bullet"/>
+      <w:lvlText w:val=""/>
+      <w:lvlJc w:val="left"/>
+      <w:pPr>
+        <w:ind w:left="6480" w:hanging="360"/>
+      </w:pPr>
+      <w:rPr>
+        <w:rFonts w:ascii="Wingdings" w:hAnsi="Wingdings" w:hint="default"/>
+      </w:rPr>
+    </w:lvl>
+  </w:abstractNum>
+  <w:abstractNum w:abstractNumId="15" w15:restartNumberingAfterBreak="0">
     <w:nsid w:val="7B2B039C"/>
     <w:multiLevelType w:val="hybridMultilevel"/>
     <w:tmpl w:val="438008E0"/>
@@ -5021,40 +6198,52 @@
     </w:lvl>
   </w:abstractNum>
   <w:num w:numId="1">
+    <w:abstractNumId w:val="15"/>
+  </w:num>
+  <w:num w:numId="2">
+    <w:abstractNumId w:val="3"/>
+  </w:num>
+  <w:num w:numId="3">
+    <w:abstractNumId w:val="7"/>
+  </w:num>
+  <w:num w:numId="4">
+    <w:abstractNumId w:val="2"/>
+  </w:num>
+  <w:num w:numId="5">
+    <w:abstractNumId w:val="4"/>
+  </w:num>
+  <w:num w:numId="6">
+    <w:abstractNumId w:val="10"/>
+  </w:num>
+  <w:num w:numId="7">
+    <w:abstractNumId w:val="13"/>
+  </w:num>
+  <w:num w:numId="8">
+    <w:abstractNumId w:val="9"/>
+  </w:num>
+  <w:num w:numId="9">
+    <w:abstractNumId w:val="6"/>
+  </w:num>
+  <w:num w:numId="10">
     <w:abstractNumId w:val="11"/>
   </w:num>
-  <w:num w:numId="2">
+  <w:num w:numId="11">
+    <w:abstractNumId w:val="8"/>
+  </w:num>
+  <w:num w:numId="12">
+    <w:abstractNumId w:val="12"/>
+  </w:num>
+  <w:num w:numId="13">
+    <w:abstractNumId w:val="14"/>
+  </w:num>
+  <w:num w:numId="14">
     <w:abstractNumId w:val="1"/>
   </w:num>
-  <w:num w:numId="3">
-    <w:abstractNumId w:val="4"/>
-  </w:num>
-  <w:num w:numId="4">
-    <w:abstractNumId w:val="0"/>
-  </w:num>
-  <w:num w:numId="5">
-    <w:abstractNumId w:val="2"/>
-  </w:num>
-  <w:num w:numId="6">
-    <w:abstractNumId w:val="7"/>
-  </w:num>
-  <w:num w:numId="7">
-    <w:abstractNumId w:val="10"/>
-  </w:num>
-  <w:num w:numId="8">
-    <w:abstractNumId w:val="6"/>
-  </w:num>
-  <w:num w:numId="9">
-    <w:abstractNumId w:val="3"/>
-  </w:num>
-  <w:num w:numId="10">
-    <w:abstractNumId w:val="8"/>
-  </w:num>
-  <w:num w:numId="11">
+  <w:num w:numId="15">
     <w:abstractNumId w:val="5"/>
   </w:num>
-  <w:num w:numId="12">
-    <w:abstractNumId w:val="9"/>
+  <w:num w:numId="16">
+    <w:abstractNumId w:val="0"/>
   </w:num>
 </w:numbering>
 </file>

</xml_diff>

<commit_message>
New Contact me headshot + updated About Me
</commit_message>
<xml_diff>
--- a/resume/HanBui_Resume.docx
+++ b/resume/HanBui_Resume.docx
@@ -177,23 +177,16 @@
     <w:p>
       <w:pPr>
         <w:jc w:val="center"/>
-      </w:pPr>
-      <w:hyperlink r:id="rId8" w:history="1">
-        <w:r>
-          <w:rPr>
-            <w:rStyle w:val="Hyperlink"/>
-          </w:rPr>
-          <w:t>http://hanbui.me</w:t>
-        </w:r>
-      </w:hyperlink>
-    </w:p>
-    <w:p>
-      <w:pPr>
-        <w:jc w:val="center"/>
-        <w:rPr>
-          <w:rFonts w:ascii="Times" w:hAnsi="Times"/>
-        </w:rPr>
-      </w:pPr>
+        <w:rPr>
+          <w:rFonts w:ascii="Times" w:hAnsi="Times"/>
+        </w:rPr>
+      </w:pPr>
+      <w:r>
+        <w:rPr>
+          <w:rFonts w:ascii="Times" w:hAnsi="Times"/>
+        </w:rPr>
+        <w:t>[website]</w:t>
+      </w:r>
     </w:p>
     <w:p>
       <w:pPr>
@@ -2535,7 +2528,6 @@
           <w:szCs w:val="20"/>
           <w:u w:val="single"/>
         </w:rPr>
-        <w:lastRenderedPageBreak/>
         <w:t>COMPUTER SKILLS</w:t>
       </w:r>
     </w:p>
@@ -2560,6 +2552,7 @@
           <w:sz w:val="20"/>
           <w:szCs w:val="20"/>
         </w:rPr>
+        <w:lastRenderedPageBreak/>
         <w:t>Programming Languages:</w:t>
       </w:r>
       <w:r>
@@ -2576,43 +2569,7 @@
           <w:sz w:val="20"/>
           <w:szCs w:val="20"/>
         </w:rPr>
-        <w:t xml:space="preserve">PHP, </w:t>
-      </w:r>
-      <w:proofErr w:type="spellStart"/>
-      <w:r>
-        <w:rPr>
-          <w:rFonts w:ascii="Times" w:hAnsi="Times"/>
-          <w:sz w:val="20"/>
-          <w:szCs w:val="20"/>
-        </w:rPr>
-        <w:t>MySql</w:t>
-      </w:r>
-      <w:proofErr w:type="spellEnd"/>
-      <w:r>
-        <w:rPr>
-          <w:rFonts w:ascii="Times" w:hAnsi="Times"/>
-          <w:sz w:val="20"/>
-          <w:szCs w:val="20"/>
-        </w:rPr>
-        <w:t xml:space="preserve">, Oracle </w:t>
-      </w:r>
-      <w:proofErr w:type="spellStart"/>
-      <w:r>
-        <w:rPr>
-          <w:rFonts w:ascii="Times" w:hAnsi="Times"/>
-          <w:sz w:val="20"/>
-          <w:szCs w:val="20"/>
-        </w:rPr>
-        <w:t>Sql</w:t>
-      </w:r>
-      <w:proofErr w:type="spellEnd"/>
-      <w:r>
-        <w:rPr>
-          <w:rFonts w:ascii="Times" w:hAnsi="Times"/>
-          <w:sz w:val="20"/>
-          <w:szCs w:val="20"/>
-        </w:rPr>
-        <w:t>,</w:t>
+        <w:t>PHP, MySql, Oracle Sql,</w:t>
       </w:r>
       <w:r>
         <w:rPr>
@@ -4222,8 +4179,8 @@
       </w:pPr>
     </w:p>
     <w:sectPr>
-      <w:headerReference w:type="default" r:id="rId9"/>
-      <w:footerReference w:type="default" r:id="rId10"/>
+      <w:headerReference w:type="default" r:id="rId8"/>
+      <w:footerReference w:type="default" r:id="rId9"/>
       <w:pgSz w:w="12240" w:h="15840"/>
       <w:pgMar w:top="-720" w:right="360" w:bottom="806" w:left="360" w:header="288" w:footer="288" w:gutter="0"/>
       <w:cols w:space="720"/>

</xml_diff>

<commit_message>
Changed message + updated resume
</commit_message>
<xml_diff>
--- a/resume/HanBui_Resume.docx
+++ b/resume/HanBui_Resume.docx
@@ -164,11 +164,17 @@
     <w:p>
       <w:pPr>
         <w:jc w:val="center"/>
+        <w:rPr>
+          <w:sz w:val="22"/>
+          <w:szCs w:val="22"/>
+        </w:rPr>
       </w:pPr>
       <w:hyperlink r:id="rId7" w:history="1">
         <w:r>
           <w:rPr>
             <w:rStyle w:val="Hyperlink"/>
+            <w:sz w:val="22"/>
+            <w:szCs w:val="22"/>
           </w:rPr>
           <w:t>https://www.linkedin.com/in/hanbui2894/</w:t>
         </w:r>
@@ -177,15 +183,48 @@
     <w:p>
       <w:pPr>
         <w:jc w:val="center"/>
-      </w:pPr>
-      <w:hyperlink r:id="rId8" w:history="1">
-        <w:r>
-          <w:rPr>
-            <w:rStyle w:val="Hyperlink"/>
-          </w:rPr>
-          <w:t>http://hanbui.me</w:t>
-        </w:r>
-      </w:hyperlink>
+        <w:rPr>
+          <w:sz w:val="22"/>
+          <w:szCs w:val="22"/>
+        </w:rPr>
+      </w:pPr>
+      <w:r>
+        <w:rPr>
+          <w:sz w:val="22"/>
+          <w:szCs w:val="22"/>
+        </w:rPr>
+        <w:fldChar w:fldCharType="begin"/>
+      </w:r>
+      <w:r>
+        <w:rPr>
+          <w:sz w:val="22"/>
+          <w:szCs w:val="22"/>
+        </w:rPr>
+        <w:instrText xml:space="preserve"> HYPERLINK "http://hanbui.me/" </w:instrText>
+      </w:r>
+      <w:r>
+        <w:rPr>
+          <w:sz w:val="22"/>
+          <w:szCs w:val="22"/>
+        </w:rPr>
+        <w:fldChar w:fldCharType="separate"/>
+      </w:r>
+      <w:r>
+        <w:rPr>
+          <w:rStyle w:val="Hyperlink"/>
+          <w:sz w:val="22"/>
+          <w:szCs w:val="22"/>
+        </w:rPr>
+        <w:t>http://hanbui.me</w:t>
+      </w:r>
+      <w:r>
+        <w:rPr>
+          <w:rStyle w:val="Hyperlink"/>
+          <w:sz w:val="22"/>
+          <w:szCs w:val="22"/>
+        </w:rPr>
+        <w:fldChar w:fldCharType="end"/>
+      </w:r>
     </w:p>
     <w:p>
       <w:pPr>
@@ -638,24 +677,7 @@
           <w:szCs w:val="20"/>
           <w:lang w:val="vi-VN"/>
         </w:rPr>
-        <w:t xml:space="preserve"> Operating Sys</w:t>
-      </w:r>
-      <w:r>
-        <w:rPr>
-          <w:rFonts w:ascii="Times" w:hAnsi="Times"/>
-          <w:sz w:val="20"/>
-          <w:szCs w:val="20"/>
-        </w:rPr>
-        <w:t xml:space="preserve">   </w:t>
-      </w:r>
-      <w:r>
-        <w:rPr>
-          <w:rFonts w:ascii="Times" w:hAnsi="Times"/>
-          <w:sz w:val="20"/>
-          <w:szCs w:val="20"/>
-          <w:lang w:val="vi-VN"/>
-        </w:rPr>
-        <w:t>tem</w:t>
+        <w:t xml:space="preserve"> Operating System</w:t>
       </w:r>
       <w:r>
         <w:rPr>
@@ -746,57 +768,40 @@
           <w:sz w:val="20"/>
           <w:szCs w:val="20"/>
         </w:rPr>
-        <w:t>Interactive Computer Graphics</w:t>
-      </w:r>
-      <w:r>
-        <w:rPr>
-          <w:rFonts w:ascii="Times" w:hAnsi="Times"/>
-          <w:sz w:val="20"/>
-          <w:szCs w:val="20"/>
-        </w:rPr>
-        <w:tab/>
-      </w:r>
-      <w:r>
-        <w:rPr>
-          <w:rFonts w:ascii="Times" w:hAnsi="Times"/>
-          <w:sz w:val="20"/>
-          <w:szCs w:val="20"/>
-        </w:rPr>
-        <w:tab/>
-      </w:r>
-      <w:r>
-        <w:rPr>
-          <w:rFonts w:ascii="Times" w:hAnsi="Times"/>
-          <w:sz w:val="20"/>
-          <w:szCs w:val="20"/>
-        </w:rPr>
-        <w:tab/>
-      </w:r>
-      <w:r>
-        <w:rPr>
-          <w:rFonts w:ascii="Times" w:hAnsi="Times"/>
-          <w:sz w:val="20"/>
-          <w:szCs w:val="20"/>
-        </w:rPr>
-        <w:t>Discrete</w:t>
-      </w:r>
-      <w:r>
-        <w:rPr>
-          <w:rFonts w:ascii="Times" w:hAnsi="Times"/>
-          <w:sz w:val="20"/>
-          <w:szCs w:val="20"/>
-        </w:rPr>
-        <w:t xml:space="preserve"> Mathematics</w:t>
-      </w:r>
-    </w:p>
-    <w:p>
-      <w:pPr>
-        <w:rPr>
-          <w:rFonts w:ascii="Times" w:hAnsi="Times"/>
-          <w:sz w:val="20"/>
-          <w:szCs w:val="20"/>
-        </w:rPr>
-      </w:pPr>
+        <w:t>Software Design</w:t>
+      </w:r>
+      <w:r>
+        <w:rPr>
+          <w:rFonts w:ascii="Times" w:hAnsi="Times"/>
+          <w:sz w:val="20"/>
+          <w:szCs w:val="20"/>
+        </w:rPr>
+        <w:tab/>
+      </w:r>
+      <w:r>
+        <w:rPr>
+          <w:rFonts w:ascii="Times" w:hAnsi="Times"/>
+          <w:sz w:val="20"/>
+          <w:szCs w:val="20"/>
+        </w:rPr>
+        <w:tab/>
+      </w:r>
+      <w:r>
+        <w:rPr>
+          <w:rFonts w:ascii="Times" w:hAnsi="Times"/>
+          <w:sz w:val="20"/>
+          <w:szCs w:val="20"/>
+        </w:rPr>
+        <w:tab/>
+      </w:r>
+      <w:r>
+        <w:rPr>
+          <w:rFonts w:ascii="Times" w:hAnsi="Times"/>
+          <w:sz w:val="20"/>
+          <w:szCs w:val="20"/>
+        </w:rPr>
+        <w:tab/>
+      </w:r>
       <w:r>
         <w:rPr>
           <w:rFonts w:ascii="Times" w:hAnsi="Times"/>
@@ -804,79 +809,6 @@
           <w:szCs w:val="20"/>
         </w:rPr>
         <w:t>Database</w:t>
-      </w:r>
-      <w:r>
-        <w:rPr>
-          <w:rFonts w:ascii="Times" w:hAnsi="Times"/>
-          <w:sz w:val="20"/>
-          <w:szCs w:val="20"/>
-        </w:rPr>
-        <w:tab/>
-      </w:r>
-      <w:r>
-        <w:rPr>
-          <w:rFonts w:ascii="Times" w:hAnsi="Times"/>
-          <w:sz w:val="20"/>
-          <w:szCs w:val="20"/>
-        </w:rPr>
-        <w:tab/>
-      </w:r>
-      <w:r>
-        <w:rPr>
-          <w:rFonts w:ascii="Times" w:hAnsi="Times"/>
-          <w:sz w:val="20"/>
-          <w:szCs w:val="20"/>
-        </w:rPr>
-        <w:tab/>
-      </w:r>
-      <w:r>
-        <w:rPr>
-          <w:rFonts w:ascii="Times" w:hAnsi="Times"/>
-          <w:sz w:val="20"/>
-          <w:szCs w:val="20"/>
-        </w:rPr>
-        <w:tab/>
-      </w:r>
-      <w:r>
-        <w:rPr>
-          <w:rFonts w:ascii="Times" w:hAnsi="Times"/>
-          <w:sz w:val="20"/>
-          <w:szCs w:val="20"/>
-        </w:rPr>
-        <w:tab/>
-        <w:t>Software Design</w:t>
-      </w:r>
-      <w:r>
-        <w:rPr>
-          <w:rFonts w:ascii="Times" w:hAnsi="Times"/>
-          <w:sz w:val="20"/>
-          <w:szCs w:val="20"/>
-        </w:rPr>
-        <w:tab/>
-      </w:r>
-      <w:r>
-        <w:rPr>
-          <w:rFonts w:ascii="Times" w:hAnsi="Times"/>
-          <w:sz w:val="20"/>
-          <w:szCs w:val="20"/>
-        </w:rPr>
-        <w:tab/>
-      </w:r>
-      <w:r>
-        <w:rPr>
-          <w:rFonts w:ascii="Times" w:hAnsi="Times"/>
-          <w:sz w:val="20"/>
-          <w:szCs w:val="20"/>
-        </w:rPr>
-        <w:tab/>
-      </w:r>
-      <w:r>
-        <w:rPr>
-          <w:rFonts w:ascii="Times" w:hAnsi="Times"/>
-          <w:sz w:val="20"/>
-          <w:szCs w:val="20"/>
-        </w:rPr>
-        <w:tab/>
       </w:r>
     </w:p>
     <w:p>
@@ -1088,7 +1020,7 @@
           <w:sz w:val="20"/>
           <w:szCs w:val="20"/>
         </w:rPr>
-        <w:t xml:space="preserve"> – PHP Website. </w:t>
+        <w:t xml:space="preserve"> –</w:t>
       </w:r>
       <w:r>
         <w:rPr>
@@ -1105,7 +1037,47 @@
           <w:sz w:val="20"/>
           <w:szCs w:val="20"/>
         </w:rPr>
-        <w:t>tickets of bugs and requests. The application implemented Role Base Access Control using PHP API (Admin, Project Manager, Developer, Submitter). Developer and submitter user will able to track the progress of each ticket they have been assigned or submitted. Admin will oversee all the projects and tickets. Project manager will oversee the project and ticket they are in charge of. Each user will perceive different views based on their role</w:t>
+        <w:t>tickets of bugs and requests</w:t>
+      </w:r>
+      <w:r>
+        <w:rPr>
+          <w:rFonts w:ascii="Times" w:hAnsi="Times"/>
+          <w:sz w:val="20"/>
+          <w:szCs w:val="20"/>
+        </w:rPr>
+        <w:t xml:space="preserve"> from user</w:t>
+      </w:r>
+      <w:r>
+        <w:rPr>
+          <w:rFonts w:ascii="Times" w:hAnsi="Times"/>
+          <w:sz w:val="20"/>
+          <w:szCs w:val="20"/>
+        </w:rPr>
+        <w:t xml:space="preserve">. </w:t>
+      </w:r>
+      <w:r>
+        <w:rPr>
+          <w:rFonts w:ascii="Times" w:hAnsi="Times"/>
+          <w:sz w:val="20"/>
+          <w:szCs w:val="20"/>
+        </w:rPr>
+        <w:t xml:space="preserve">Submitter submit a bug or request. Admin and Project Manager have permission to assign developer for each ticket. Developed security and authentication with login &amp; password recovery system. </w:t>
+      </w:r>
+      <w:r>
+        <w:rPr>
+          <w:rFonts w:ascii="Times" w:hAnsi="Times"/>
+          <w:sz w:val="20"/>
+          <w:szCs w:val="20"/>
+        </w:rPr>
+        <w:t>The application implemented Role Base Access Control</w:t>
+      </w:r>
+      <w:r>
+        <w:rPr>
+          <w:rFonts w:ascii="Times" w:hAnsi="Times"/>
+          <w:sz w:val="20"/>
+          <w:szCs w:val="20"/>
+        </w:rPr>
+        <w:t xml:space="preserve"> for authorization</w:t>
       </w:r>
       <w:r>
         <w:rPr>
@@ -1114,261 +1086,16 @@
           <w:szCs w:val="20"/>
           <w:lang w:val="vi-VN"/>
         </w:rPr>
-        <w:t xml:space="preserve"> and </w:t>
-      </w:r>
-      <w:r>
-        <w:rPr>
-          <w:rFonts w:ascii="Times" w:hAnsi="Times"/>
-          <w:sz w:val="20"/>
-          <w:szCs w:val="20"/>
-        </w:rPr>
-        <w:t>permissions.</w:t>
-      </w:r>
-    </w:p>
-    <w:p>
-      <w:pPr>
-        <w:pStyle w:val="ListParagraph"/>
-        <w:numPr>
-          <w:ilvl w:val="1"/>
-          <w:numId w:val="16"/>
-        </w:numPr>
-        <w:rPr>
-          <w:rFonts w:ascii="Times" w:hAnsi="Times"/>
-          <w:sz w:val="20"/>
-          <w:szCs w:val="20"/>
-        </w:rPr>
-      </w:pPr>
-      <w:r>
-        <w:rPr>
-          <w:rFonts w:ascii="Times" w:hAnsi="Times"/>
-          <w:sz w:val="20"/>
-          <w:szCs w:val="20"/>
-        </w:rPr>
-        <w:t xml:space="preserve">Used </w:t>
-      </w:r>
-      <w:r>
-        <w:rPr>
-          <w:rFonts w:ascii="Times" w:hAnsi="Times"/>
-          <w:sz w:val="20"/>
-          <w:szCs w:val="20"/>
-          <w:lang w:val="vi-VN"/>
-        </w:rPr>
-        <w:t xml:space="preserve">MySQL </w:t>
-      </w:r>
-      <w:r>
-        <w:rPr>
-          <w:rFonts w:ascii="Times" w:hAnsi="Times"/>
-          <w:sz w:val="20"/>
-          <w:szCs w:val="20"/>
-        </w:rPr>
-        <w:t>database</w:t>
-      </w:r>
-    </w:p>
-    <w:p>
-      <w:pPr>
-        <w:pStyle w:val="ListParagraph"/>
-        <w:numPr>
-          <w:ilvl w:val="1"/>
-          <w:numId w:val="16"/>
-        </w:numPr>
-        <w:rPr>
-          <w:rFonts w:ascii="Times" w:hAnsi="Times"/>
-          <w:sz w:val="20"/>
-          <w:szCs w:val="20"/>
-        </w:rPr>
-      </w:pPr>
-      <w:r>
-        <w:rPr>
-          <w:rFonts w:ascii="Times" w:hAnsi="Times"/>
-          <w:sz w:val="20"/>
-          <w:szCs w:val="20"/>
-          <w:lang w:val="vi-VN"/>
-        </w:rPr>
-        <w:t xml:space="preserve">Built an PHP </w:t>
-      </w:r>
-      <w:r>
-        <w:rPr>
-          <w:rFonts w:ascii="Times" w:hAnsi="Times"/>
-          <w:sz w:val="20"/>
-          <w:szCs w:val="20"/>
-        </w:rPr>
-        <w:t>full-stack website</w:t>
-      </w:r>
-      <w:r>
-        <w:rPr>
-          <w:rFonts w:ascii="Times" w:hAnsi="Times"/>
-          <w:sz w:val="20"/>
-          <w:szCs w:val="20"/>
-          <w:lang w:val="vi-VN"/>
-        </w:rPr>
-        <w:t xml:space="preserve"> from ground up </w:t>
-      </w:r>
-      <w:r>
-        <w:rPr>
-          <w:rFonts w:ascii="Times" w:hAnsi="Times"/>
-          <w:sz w:val="20"/>
-          <w:szCs w:val="20"/>
-        </w:rPr>
-        <w:t>using MVC (Model View Controller) structure</w:t>
-      </w:r>
-    </w:p>
-    <w:p>
-      <w:pPr>
-        <w:pStyle w:val="ListParagraph"/>
-        <w:numPr>
-          <w:ilvl w:val="1"/>
-          <w:numId w:val="16"/>
-        </w:numPr>
-        <w:rPr>
-          <w:rFonts w:ascii="Times" w:hAnsi="Times"/>
-          <w:sz w:val="20"/>
-          <w:szCs w:val="20"/>
-          <w:lang w:val="vi-VN"/>
-        </w:rPr>
-      </w:pPr>
-      <w:r>
-        <w:rPr>
-          <w:rFonts w:ascii="Times" w:hAnsi="Times"/>
-          <w:sz w:val="20"/>
-          <w:szCs w:val="20"/>
-        </w:rPr>
-        <w:t>Implemented Role Based Access Control for</w:t>
-      </w:r>
-      <w:r>
-        <w:rPr>
-          <w:rFonts w:ascii="Times" w:hAnsi="Times"/>
-          <w:sz w:val="20"/>
-          <w:szCs w:val="20"/>
-          <w:lang w:val="vi-VN"/>
-        </w:rPr>
-        <w:t xml:space="preserve"> security and authentication</w:t>
-      </w:r>
-    </w:p>
-    <w:p>
-      <w:pPr>
-        <w:pStyle w:val="ListParagraph"/>
-        <w:numPr>
-          <w:ilvl w:val="1"/>
-          <w:numId w:val="16"/>
-        </w:numPr>
-        <w:rPr>
-          <w:rFonts w:ascii="Times" w:hAnsi="Times"/>
-          <w:sz w:val="20"/>
-          <w:szCs w:val="20"/>
-          <w:lang w:val="vi-VN"/>
-        </w:rPr>
-      </w:pPr>
-      <w:r>
-        <w:rPr>
-          <w:rFonts w:ascii="Times" w:hAnsi="Times"/>
-          <w:sz w:val="20"/>
-          <w:szCs w:val="20"/>
-          <w:lang w:val="vi-VN"/>
-        </w:rPr>
-        <w:t>APIs</w:t>
-      </w:r>
-      <w:r>
-        <w:rPr>
-          <w:rFonts w:ascii="Times" w:hAnsi="Times"/>
-          <w:sz w:val="20"/>
-          <w:szCs w:val="20"/>
-        </w:rPr>
-        <w:t xml:space="preserve"> applied</w:t>
-      </w:r>
-      <w:r>
-        <w:rPr>
-          <w:rFonts w:ascii="Times" w:hAnsi="Times"/>
-          <w:sz w:val="20"/>
-          <w:szCs w:val="20"/>
-          <w:lang w:val="vi-VN"/>
-        </w:rPr>
-        <w:t xml:space="preserve"> (PDO, </w:t>
-      </w:r>
-      <w:r>
-        <w:rPr>
-          <w:rFonts w:ascii="Times" w:hAnsi="Times"/>
-          <w:sz w:val="20"/>
-          <w:szCs w:val="20"/>
-        </w:rPr>
-        <w:t>Mysqli</w:t>
-      </w:r>
-      <w:r>
-        <w:rPr>
-          <w:rFonts w:ascii="Times" w:hAnsi="Times"/>
-          <w:sz w:val="20"/>
-          <w:szCs w:val="20"/>
-          <w:lang w:val="vi-VN"/>
-        </w:rPr>
-        <w:t>,</w:t>
-      </w:r>
-      <w:r>
-        <w:rPr>
-          <w:rFonts w:ascii="Times" w:hAnsi="Times"/>
-          <w:sz w:val="20"/>
-          <w:szCs w:val="20"/>
-        </w:rPr>
-        <w:t xml:space="preserve"> PHPMailer, MakePDF</w:t>
-      </w:r>
-      <w:r>
-        <w:rPr>
-          <w:rFonts w:ascii="Times" w:hAnsi="Times"/>
-          <w:sz w:val="20"/>
-          <w:szCs w:val="20"/>
-        </w:rPr>
-        <w:t>, RBAC</w:t>
-      </w:r>
-      <w:r>
-        <w:rPr>
-          <w:rFonts w:ascii="Times" w:hAnsi="Times"/>
-          <w:sz w:val="20"/>
-          <w:szCs w:val="20"/>
-        </w:rPr>
-        <w:t>) to enhance application</w:t>
-      </w:r>
-      <w:r>
-        <w:rPr>
-          <w:rFonts w:ascii="Times" w:hAnsi="Times"/>
-          <w:sz w:val="20"/>
-          <w:szCs w:val="20"/>
-          <w:lang w:val="vi-VN"/>
-        </w:rPr>
-        <w:t xml:space="preserve"> functionalities</w:t>
-      </w:r>
-    </w:p>
-    <w:p>
-      <w:pPr>
-        <w:pStyle w:val="ListParagraph"/>
-        <w:numPr>
-          <w:ilvl w:val="1"/>
-          <w:numId w:val="16"/>
-        </w:numPr>
-        <w:rPr>
-          <w:rFonts w:ascii="Times" w:hAnsi="Times"/>
-          <w:sz w:val="20"/>
-          <w:szCs w:val="20"/>
-          <w:lang w:val="vi-VN"/>
-        </w:rPr>
-      </w:pPr>
-      <w:r>
-        <w:rPr>
-          <w:rFonts w:ascii="Times" w:hAnsi="Times"/>
-          <w:sz w:val="20"/>
-          <w:szCs w:val="20"/>
-        </w:rPr>
-        <w:t>Utilized Bootstrap for frontend implementation</w:t>
-      </w:r>
-    </w:p>
-    <w:p>
-      <w:pPr>
-        <w:pStyle w:val="ListParagraph"/>
-        <w:ind w:left="1440"/>
-        <w:rPr>
-          <w:rFonts w:ascii="Times" w:hAnsi="Times"/>
-          <w:sz w:val="20"/>
-          <w:szCs w:val="20"/>
-          <w:lang w:val="vi-VN"/>
-        </w:rPr>
-      </w:pPr>
+        <w:t xml:space="preserve">. </w:t>
+      </w:r>
+      <w:r>
+        <w:rPr>
+          <w:rFonts w:ascii="Times" w:hAnsi="Times"/>
+          <w:sz w:val="20"/>
+          <w:szCs w:val="20"/>
+        </w:rPr>
+        <w:t>Each role has different permissions and views depends on user when perceiving the website.</w:t>
+      </w:r>
     </w:p>
     <w:p>
       <w:pPr>
@@ -1592,140 +1319,44 @@
           <w:sz w:val="20"/>
           <w:szCs w:val="20"/>
         </w:rPr>
-        <w:t xml:space="preserve"> between teammates and utilized source control on Github platform.  Implemented unit testing and provided code coverage report using PHPUnit/XDebug.</w:t>
-      </w:r>
-    </w:p>
-    <w:p>
-      <w:pPr>
-        <w:pStyle w:val="ListParagraph"/>
-        <w:numPr>
-          <w:ilvl w:val="1"/>
-          <w:numId w:val="15"/>
-        </w:numPr>
-        <w:rPr>
-          <w:rFonts w:ascii="Times" w:hAnsi="Times"/>
-          <w:sz w:val="20"/>
-          <w:szCs w:val="20"/>
-        </w:rPr>
-      </w:pPr>
-      <w:r>
-        <w:rPr>
-          <w:rFonts w:ascii="Times" w:hAnsi="Times"/>
-          <w:sz w:val="20"/>
-          <w:szCs w:val="20"/>
-        </w:rPr>
-        <w:t>Three tiers design (MVC)</w:t>
-      </w:r>
-    </w:p>
-    <w:p>
-      <w:pPr>
-        <w:pStyle w:val="ListParagraph"/>
-        <w:numPr>
-          <w:ilvl w:val="1"/>
-          <w:numId w:val="15"/>
-        </w:numPr>
-        <w:rPr>
-          <w:rFonts w:ascii="Times" w:hAnsi="Times"/>
-          <w:sz w:val="20"/>
-          <w:szCs w:val="20"/>
-        </w:rPr>
-      </w:pPr>
-      <w:r>
-        <w:rPr>
-          <w:rFonts w:ascii="Times" w:hAnsi="Times"/>
-          <w:sz w:val="20"/>
-          <w:szCs w:val="20"/>
-        </w:rPr>
-        <w:t>Used MySQL database</w:t>
-      </w:r>
-    </w:p>
-    <w:p>
-      <w:pPr>
-        <w:pStyle w:val="ListParagraph"/>
-        <w:numPr>
-          <w:ilvl w:val="1"/>
-          <w:numId w:val="15"/>
-        </w:numPr>
-        <w:rPr>
-          <w:rFonts w:ascii="Times" w:hAnsi="Times"/>
-          <w:sz w:val="20"/>
-          <w:szCs w:val="20"/>
-        </w:rPr>
-      </w:pPr>
-      <w:r>
-        <w:rPr>
-          <w:rFonts w:ascii="Times" w:hAnsi="Times"/>
-          <w:sz w:val="20"/>
-          <w:szCs w:val="20"/>
-          <w:lang w:val="vi-VN"/>
-        </w:rPr>
-        <w:t>Frontend : Bootstrap, templates</w:t>
-      </w:r>
-    </w:p>
-    <w:p>
-      <w:pPr>
-        <w:pStyle w:val="ListParagraph"/>
-        <w:numPr>
-          <w:ilvl w:val="1"/>
-          <w:numId w:val="15"/>
-        </w:numPr>
-        <w:rPr>
-          <w:rFonts w:ascii="Times" w:hAnsi="Times"/>
-          <w:sz w:val="20"/>
-          <w:szCs w:val="20"/>
-          <w:lang w:val="vi-VN"/>
-        </w:rPr>
-      </w:pPr>
-      <w:r>
-        <w:rPr>
-          <w:rFonts w:ascii="Times" w:hAnsi="Times"/>
-          <w:sz w:val="20"/>
-          <w:szCs w:val="20"/>
-        </w:rPr>
-        <w:t>Unit Testing (Code Coverage tools)</w:t>
-      </w:r>
-    </w:p>
-    <w:p>
-      <w:pPr>
-        <w:pStyle w:val="ListParagraph"/>
-        <w:numPr>
-          <w:ilvl w:val="1"/>
-          <w:numId w:val="15"/>
-        </w:numPr>
-        <w:rPr>
-          <w:rFonts w:ascii="Times" w:hAnsi="Times"/>
-          <w:sz w:val="20"/>
-          <w:szCs w:val="20"/>
-          <w:lang w:val="vi-VN"/>
-        </w:rPr>
-      </w:pPr>
-      <w:r>
-        <w:rPr>
-          <w:rFonts w:ascii="Times" w:hAnsi="Times"/>
-          <w:sz w:val="20"/>
-          <w:szCs w:val="20"/>
-          <w:lang w:val="vi-VN"/>
-        </w:rPr>
-        <w:t xml:space="preserve">Generate Code Coverage Report </w:t>
-      </w:r>
-      <w:r>
-        <w:rPr>
-          <w:rFonts w:ascii="Times" w:hAnsi="Times"/>
-          <w:sz w:val="20"/>
-          <w:szCs w:val="20"/>
-        </w:rPr>
-        <w:t>using PHPUnit / XDebug</w:t>
-      </w:r>
-    </w:p>
-    <w:p>
-      <w:pPr>
-        <w:rPr>
-          <w:rFonts w:ascii="Times" w:hAnsi="Times"/>
-          <w:sz w:val="20"/>
-          <w:szCs w:val="20"/>
-          <w:lang w:val="vi-VN"/>
-        </w:rPr>
-      </w:pPr>
+        <w:t xml:space="preserve"> between teammates and utilized source control on Github platform.  Implemented unit testing and provided code coverage report using </w:t>
+      </w:r>
+      <w:proofErr w:type="spellStart"/>
+      <w:r>
+        <w:rPr>
+          <w:rFonts w:ascii="Times" w:hAnsi="Times"/>
+          <w:sz w:val="20"/>
+          <w:szCs w:val="20"/>
+        </w:rPr>
+        <w:t>PHPUnit</w:t>
+      </w:r>
+      <w:proofErr w:type="spellEnd"/>
+      <w:r>
+        <w:rPr>
+          <w:rFonts w:ascii="Times" w:hAnsi="Times"/>
+          <w:sz w:val="20"/>
+          <w:szCs w:val="20"/>
+        </w:rPr>
+        <w:t>/</w:t>
+      </w:r>
+      <w:proofErr w:type="spellStart"/>
+      <w:r>
+        <w:rPr>
+          <w:rFonts w:ascii="Times" w:hAnsi="Times"/>
+          <w:sz w:val="20"/>
+          <w:szCs w:val="20"/>
+        </w:rPr>
+        <w:t>XDebug</w:t>
+      </w:r>
+      <w:proofErr w:type="spellEnd"/>
+      <w:r>
+        <w:rPr>
+          <w:rFonts w:ascii="Times" w:hAnsi="Times"/>
+          <w:sz w:val="20"/>
+          <w:szCs w:val="20"/>
+        </w:rPr>
+        <w:t>.</w:t>
+      </w:r>
     </w:p>
     <w:p>
       <w:pPr>
@@ -1828,6 +1459,11 @@
         </w:numPr>
         <w:rPr>
           <w:rFonts w:ascii="Times" w:hAnsi="Times"/>
+          <w:b/>
+          <w:bCs/>
+          <w:sz w:val="20"/>
+          <w:szCs w:val="20"/>
+          <w:u w:val="single"/>
         </w:rPr>
       </w:pPr>
       <w:r>
@@ -1840,53 +1476,169 @@
           <w:sz w:val="20"/>
           <w:szCs w:val="20"/>
         </w:rPr>
-        <w:t>Multiprocessing</w:t>
-      </w:r>
-      <w:r>
-        <w:rPr>
-          <w:rFonts w:ascii="Times" w:hAnsi="Times"/>
-          <w:sz w:val="20"/>
-          <w:szCs w:val="20"/>
-        </w:rPr>
-        <w:t xml:space="preserve"> – Stimulated computer operating systems by implemented core scheduling with multiprocessing technique using queue and priority queue; gained knowledge</w:t>
-      </w:r>
-      <w:r>
-        <w:rPr>
-          <w:rFonts w:ascii="Times" w:hAnsi="Times"/>
-          <w:sz w:val="20"/>
-          <w:szCs w:val="20"/>
-        </w:rPr>
-        <w:t xml:space="preserve"> system’s ability</w:t>
-      </w:r>
-      <w:r>
-        <w:rPr>
-          <w:rFonts w:ascii="Times" w:hAnsi="Times" w:cs="Arial"/>
-          <w:color w:val="000000" w:themeColor="text1"/>
-          <w:sz w:val="20"/>
-          <w:szCs w:val="20"/>
-          <w:shd w:val="clear" w:color="auto" w:fill="FFFFFF"/>
-        </w:rPr>
-        <w:t xml:space="preserve"> to support more than one processor </w:t>
-      </w:r>
-      <w:r>
-        <w:rPr>
-          <w:rFonts w:ascii="Times" w:hAnsi="Times" w:cs="Arial"/>
-          <w:color w:val="000000" w:themeColor="text1"/>
-          <w:sz w:val="20"/>
-          <w:szCs w:val="20"/>
-          <w:shd w:val="clear" w:color="auto" w:fill="FFFFFF"/>
+        <w:t xml:space="preserve">Storytelling </w:t>
+      </w:r>
+      <w:r>
+        <w:rPr>
+          <w:rFonts w:ascii="Times" w:hAnsi="Times"/>
+          <w:b/>
+          <w:bCs/>
+          <w:i/>
+          <w:iCs/>
+          <w:sz w:val="20"/>
+          <w:szCs w:val="20"/>
+        </w:rPr>
+        <w:t>P</w:t>
+      </w:r>
+      <w:r>
+        <w:rPr>
+          <w:rFonts w:ascii="Times" w:hAnsi="Times"/>
+          <w:b/>
+          <w:bCs/>
+          <w:i/>
+          <w:iCs/>
+          <w:sz w:val="20"/>
+          <w:szCs w:val="20"/>
+        </w:rPr>
+        <w:t>roject</w:t>
+      </w:r>
+      <w:r>
+        <w:rPr>
+          <w:rFonts w:ascii="Times" w:hAnsi="Times"/>
+          <w:sz w:val="20"/>
+          <w:szCs w:val="20"/>
+        </w:rPr>
+        <w:t xml:space="preserve"> – Analyzed statistics of hurricane Harvey’s affected </w:t>
+      </w:r>
+      <w:r>
+        <w:rPr>
+          <w:rFonts w:ascii="Times" w:hAnsi="Times"/>
+          <w:sz w:val="20"/>
+          <w:szCs w:val="20"/>
+        </w:rPr>
+        <w:t xml:space="preserve">Houston </w:t>
+      </w:r>
+      <w:r>
+        <w:rPr>
+          <w:rFonts w:ascii="Times" w:hAnsi="Times"/>
+          <w:sz w:val="20"/>
+          <w:szCs w:val="20"/>
+        </w:rPr>
+        <w:t>population</w:t>
+      </w:r>
+      <w:r>
+        <w:rPr>
+          <w:rFonts w:ascii="Times" w:hAnsi="Times"/>
+          <w:sz w:val="20"/>
+          <w:szCs w:val="20"/>
+        </w:rPr>
+        <w:t>s</w:t>
+      </w:r>
+      <w:r>
+        <w:rPr>
+          <w:rFonts w:ascii="Times" w:hAnsi="Times"/>
+          <w:sz w:val="20"/>
+          <w:szCs w:val="20"/>
+        </w:rPr>
+        <w:t xml:space="preserve"> to provide solutions; performed data cleaning, manipulation,</w:t>
+      </w:r>
+      <w:r>
+        <w:rPr>
+          <w:rFonts w:ascii="Times" w:hAnsi="Times"/>
+          <w:sz w:val="20"/>
+          <w:szCs w:val="20"/>
+        </w:rPr>
+        <w:t xml:space="preserve"> mining,</w:t>
+      </w:r>
+      <w:r>
+        <w:rPr>
+          <w:rFonts w:ascii="Times" w:hAnsi="Times"/>
+          <w:sz w:val="20"/>
+          <w:szCs w:val="20"/>
+        </w:rPr>
+        <w:t xml:space="preserve"> </w:t>
+      </w:r>
+      <w:r>
+        <w:rPr>
+          <w:rFonts w:ascii="Times" w:hAnsi="Times"/>
+          <w:sz w:val="20"/>
+          <w:szCs w:val="20"/>
         </w:rPr>
         <w:t>and</w:t>
       </w:r>
       <w:r>
         <w:rPr>
-          <w:rFonts w:ascii="Times" w:hAnsi="Times" w:cs="Arial"/>
-          <w:color w:val="000000" w:themeColor="text1"/>
-          <w:sz w:val="20"/>
-          <w:szCs w:val="20"/>
-          <w:shd w:val="clear" w:color="auto" w:fill="FFFFFF"/>
-        </w:rPr>
-        <w:t xml:space="preserve"> the ability to allocate tasks between them.</w:t>
+          <w:rFonts w:ascii="Times" w:hAnsi="Times"/>
+          <w:sz w:val="20"/>
+          <w:szCs w:val="20"/>
+        </w:rPr>
+        <w:t xml:space="preserve"> visualization using Python via </w:t>
+      </w:r>
+      <w:proofErr w:type="spellStart"/>
+      <w:r>
+        <w:rPr>
+          <w:rFonts w:ascii="Times" w:hAnsi="Times"/>
+          <w:sz w:val="20"/>
+          <w:szCs w:val="20"/>
+        </w:rPr>
+        <w:t>Jupyter</w:t>
+      </w:r>
+      <w:proofErr w:type="spellEnd"/>
+      <w:r>
+        <w:rPr>
+          <w:rFonts w:ascii="Times" w:hAnsi="Times"/>
+          <w:sz w:val="20"/>
+          <w:szCs w:val="20"/>
+        </w:rPr>
+        <w:t xml:space="preserve"> </w:t>
+      </w:r>
+      <w:r>
+        <w:rPr>
+          <w:rFonts w:ascii="Times" w:hAnsi="Times"/>
+          <w:sz w:val="20"/>
+          <w:szCs w:val="20"/>
+        </w:rPr>
+        <w:t>N</w:t>
+      </w:r>
+      <w:r>
+        <w:rPr>
+          <w:rFonts w:ascii="Times" w:hAnsi="Times"/>
+          <w:sz w:val="20"/>
+          <w:szCs w:val="20"/>
+        </w:rPr>
+        <w:t>otebook</w:t>
+      </w:r>
+      <w:r>
+        <w:rPr>
+          <w:rFonts w:ascii="Times" w:hAnsi="Times"/>
+          <w:sz w:val="20"/>
+          <w:szCs w:val="20"/>
+        </w:rPr>
+        <w:t>s</w:t>
+      </w:r>
+      <w:r>
+        <w:rPr>
+          <w:rFonts w:ascii="Times" w:hAnsi="Times"/>
+          <w:sz w:val="20"/>
+          <w:szCs w:val="20"/>
+        </w:rPr>
+        <w:t xml:space="preserve">; gained knowledge of </w:t>
+      </w:r>
+      <w:r>
+        <w:rPr>
+          <w:rFonts w:ascii="Times" w:hAnsi="Times"/>
+          <w:sz w:val="20"/>
+          <w:szCs w:val="20"/>
+        </w:rPr>
+        <w:t xml:space="preserve">many </w:t>
+      </w:r>
+      <w:r>
+        <w:rPr>
+          <w:rFonts w:ascii="Times" w:hAnsi="Times"/>
+          <w:sz w:val="20"/>
+          <w:szCs w:val="20"/>
+        </w:rPr>
+        <w:t>clustering methods</w:t>
       </w:r>
     </w:p>
     <w:p>
@@ -1898,11 +1650,9 @@
         </w:numPr>
         <w:rPr>
           <w:rFonts w:ascii="Times" w:hAnsi="Times"/>
-          <w:b/>
-          <w:bCs/>
-          <w:sz w:val="20"/>
-          <w:szCs w:val="20"/>
-          <w:u w:val="single"/>
+          <w:color w:val="000000" w:themeColor="text1"/>
+          <w:sz w:val="20"/>
+          <w:szCs w:val="20"/>
         </w:rPr>
       </w:pPr>
       <w:r>
@@ -1915,204 +1665,24 @@
           <w:sz w:val="20"/>
           <w:szCs w:val="20"/>
         </w:rPr>
-        <w:t xml:space="preserve">Storytelling </w:t>
-      </w:r>
-      <w:r>
-        <w:rPr>
-          <w:rFonts w:ascii="Times" w:hAnsi="Times"/>
-          <w:b/>
-          <w:bCs/>
-          <w:i/>
-          <w:iCs/>
-          <w:sz w:val="20"/>
-          <w:szCs w:val="20"/>
-        </w:rPr>
-        <w:t>P</w:t>
-      </w:r>
-      <w:r>
-        <w:rPr>
-          <w:rFonts w:ascii="Times" w:hAnsi="Times"/>
-          <w:b/>
-          <w:bCs/>
-          <w:i/>
-          <w:iCs/>
-          <w:sz w:val="20"/>
-          <w:szCs w:val="20"/>
-        </w:rPr>
-        <w:t>roject</w:t>
-      </w:r>
-      <w:r>
-        <w:rPr>
-          <w:rFonts w:ascii="Times" w:hAnsi="Times"/>
-          <w:sz w:val="20"/>
-          <w:szCs w:val="20"/>
-        </w:rPr>
-        <w:t xml:space="preserve"> – Analyzed statistics of hurricane Harvey’s affected </w:t>
-      </w:r>
-      <w:r>
-        <w:rPr>
-          <w:rFonts w:ascii="Times" w:hAnsi="Times"/>
-          <w:sz w:val="20"/>
-          <w:szCs w:val="20"/>
-        </w:rPr>
-        <w:t xml:space="preserve">Houston </w:t>
-      </w:r>
-      <w:r>
-        <w:rPr>
-          <w:rFonts w:ascii="Times" w:hAnsi="Times"/>
-          <w:sz w:val="20"/>
-          <w:szCs w:val="20"/>
-        </w:rPr>
-        <w:t>population</w:t>
-      </w:r>
-      <w:r>
-        <w:rPr>
-          <w:rFonts w:ascii="Times" w:hAnsi="Times"/>
-          <w:sz w:val="20"/>
-          <w:szCs w:val="20"/>
-        </w:rPr>
-        <w:t>s</w:t>
-      </w:r>
-      <w:r>
-        <w:rPr>
-          <w:rFonts w:ascii="Times" w:hAnsi="Times"/>
-          <w:sz w:val="20"/>
-          <w:szCs w:val="20"/>
-        </w:rPr>
-        <w:t xml:space="preserve"> to provide solutions; performed data cleaning, manipulation,</w:t>
-      </w:r>
-      <w:r>
-        <w:rPr>
-          <w:rFonts w:ascii="Times" w:hAnsi="Times"/>
-          <w:sz w:val="20"/>
-          <w:szCs w:val="20"/>
-        </w:rPr>
-        <w:t xml:space="preserve"> mining,</w:t>
-      </w:r>
-      <w:r>
-        <w:rPr>
-          <w:rFonts w:ascii="Times" w:hAnsi="Times"/>
-          <w:sz w:val="20"/>
-          <w:szCs w:val="20"/>
-        </w:rPr>
-        <w:t xml:space="preserve"> </w:t>
-      </w:r>
-      <w:r>
-        <w:rPr>
-          <w:rFonts w:ascii="Times" w:hAnsi="Times"/>
-          <w:sz w:val="20"/>
-          <w:szCs w:val="20"/>
-        </w:rPr>
-        <w:t>and</w:t>
-      </w:r>
-      <w:r>
-        <w:rPr>
-          <w:rFonts w:ascii="Times" w:hAnsi="Times"/>
-          <w:sz w:val="20"/>
-          <w:szCs w:val="20"/>
-        </w:rPr>
-        <w:t xml:space="preserve"> visualization using Python via </w:t>
-      </w:r>
-      <w:proofErr w:type="spellStart"/>
-      <w:r>
-        <w:rPr>
-          <w:rFonts w:ascii="Times" w:hAnsi="Times"/>
-          <w:sz w:val="20"/>
-          <w:szCs w:val="20"/>
-        </w:rPr>
-        <w:t>Jupyter</w:t>
-      </w:r>
-      <w:proofErr w:type="spellEnd"/>
-      <w:r>
-        <w:rPr>
-          <w:rFonts w:ascii="Times" w:hAnsi="Times"/>
-          <w:sz w:val="20"/>
-          <w:szCs w:val="20"/>
-        </w:rPr>
-        <w:t xml:space="preserve"> </w:t>
-      </w:r>
-      <w:r>
-        <w:rPr>
-          <w:rFonts w:ascii="Times" w:hAnsi="Times"/>
-          <w:sz w:val="20"/>
-          <w:szCs w:val="20"/>
-        </w:rPr>
-        <w:t>N</w:t>
-      </w:r>
-      <w:r>
-        <w:rPr>
-          <w:rFonts w:ascii="Times" w:hAnsi="Times"/>
-          <w:sz w:val="20"/>
-          <w:szCs w:val="20"/>
-        </w:rPr>
-        <w:t>otebook</w:t>
-      </w:r>
-      <w:r>
-        <w:rPr>
-          <w:rFonts w:ascii="Times" w:hAnsi="Times"/>
-          <w:sz w:val="20"/>
-          <w:szCs w:val="20"/>
-        </w:rPr>
-        <w:t>s</w:t>
-      </w:r>
-      <w:r>
-        <w:rPr>
-          <w:rFonts w:ascii="Times" w:hAnsi="Times"/>
-          <w:sz w:val="20"/>
-          <w:szCs w:val="20"/>
-        </w:rPr>
-        <w:t xml:space="preserve">; gained knowledge of </w:t>
-      </w:r>
-      <w:r>
-        <w:rPr>
-          <w:rFonts w:ascii="Times" w:hAnsi="Times"/>
-          <w:sz w:val="20"/>
-          <w:szCs w:val="20"/>
-        </w:rPr>
-        <w:t xml:space="preserve">many </w:t>
-      </w:r>
-      <w:r>
-        <w:rPr>
-          <w:rFonts w:ascii="Times" w:hAnsi="Times"/>
-          <w:sz w:val="20"/>
-          <w:szCs w:val="20"/>
-        </w:rPr>
-        <w:t>clustering methods</w:t>
-      </w:r>
-    </w:p>
-    <w:p>
-      <w:pPr>
-        <w:pStyle w:val="ListParagraph"/>
-        <w:numPr>
-          <w:ilvl w:val="0"/>
-          <w:numId w:val="11"/>
-        </w:numPr>
+        <w:t xml:space="preserve">Data Analytics </w:t>
+      </w:r>
+      <w:r>
+        <w:rPr>
+          <w:rFonts w:ascii="Times" w:hAnsi="Times"/>
+          <w:sz w:val="20"/>
+          <w:szCs w:val="20"/>
+        </w:rPr>
+        <w:t xml:space="preserve">– Performed feature selection </w:t>
+      </w:r>
+      <w:r>
         <w:rPr>
           <w:rFonts w:ascii="Times" w:hAnsi="Times"/>
           <w:color w:val="000000" w:themeColor="text1"/>
           <w:sz w:val="20"/>
           <w:szCs w:val="20"/>
         </w:rPr>
-      </w:pPr>
-      <w:r>
-        <w:rPr>
-          <w:rFonts w:ascii="Times" w:hAnsi="Times"/>
-          <w:b/>
-          <w:bCs/>
-          <w:i/>
-          <w:iCs/>
-          <w:sz w:val="20"/>
-          <w:szCs w:val="20"/>
-        </w:rPr>
-        <w:t xml:space="preserve">Data Analytics </w:t>
-      </w:r>
-      <w:r>
-        <w:rPr>
-          <w:rFonts w:ascii="Times" w:hAnsi="Times"/>
-          <w:sz w:val="20"/>
-          <w:szCs w:val="20"/>
-        </w:rPr>
-        <w:t xml:space="preserve">– Performed feature selection </w:t>
+        <w:t>to clean and reduce the dimensionality of the data</w:t>
       </w:r>
       <w:r>
         <w:rPr>
@@ -2121,138 +1691,7 @@
           <w:sz w:val="20"/>
           <w:szCs w:val="20"/>
         </w:rPr>
-        <w:t>to clean and reduce the dimensionality of the data</w:t>
-      </w:r>
-      <w:r>
-        <w:rPr>
-          <w:rFonts w:ascii="Times" w:hAnsi="Times"/>
-          <w:color w:val="000000" w:themeColor="text1"/>
-          <w:sz w:val="20"/>
-          <w:szCs w:val="20"/>
-        </w:rPr>
         <w:t xml:space="preserve"> for business understanding; built and compared models &amp; parameters to see trend and predicting future profitable products; gained knowledge in business decision making</w:t>
-      </w:r>
-    </w:p>
-    <w:p>
-      <w:pPr>
-        <w:pStyle w:val="ListParagraph"/>
-        <w:numPr>
-          <w:ilvl w:val="0"/>
-          <w:numId w:val="11"/>
-        </w:numPr>
-        <w:rPr>
-          <w:sz w:val="20"/>
-          <w:szCs w:val="20"/>
-        </w:rPr>
-      </w:pPr>
-      <w:r>
-        <w:rPr>
-          <w:rFonts w:ascii="Times" w:eastAsia="Times" w:hAnsi="Times" w:cs="Times"/>
-          <w:b/>
-          <w:bCs/>
-          <w:i/>
-          <w:iCs/>
-          <w:sz w:val="20"/>
-          <w:szCs w:val="20"/>
-        </w:rPr>
-        <w:t>Library Book Management</w:t>
-      </w:r>
-      <w:r>
-        <w:rPr>
-          <w:rFonts w:ascii="Times" w:eastAsia="Times" w:hAnsi="Times" w:cs="Times"/>
-          <w:sz w:val="20"/>
-          <w:szCs w:val="20"/>
-        </w:rPr>
-        <w:t xml:space="preserve"> - Designed program that manages a virtual library of books using C++, gained understanding of linked lists, dynamic programming, sorting algorithms, debugging, and command parsing.</w:t>
-      </w:r>
-    </w:p>
-    <w:p>
-      <w:pPr>
-        <w:pStyle w:val="ListParagraph"/>
-        <w:numPr>
-          <w:ilvl w:val="0"/>
-          <w:numId w:val="11"/>
-        </w:numPr>
-        <w:rPr>
-          <w:sz w:val="20"/>
-          <w:szCs w:val="20"/>
-        </w:rPr>
-      </w:pPr>
-      <w:r>
-        <w:rPr>
-          <w:rFonts w:ascii="Times" w:eastAsia="Times" w:hAnsi="Times" w:cs="Times"/>
-          <w:b/>
-          <w:bCs/>
-          <w:i/>
-          <w:iCs/>
-          <w:sz w:val="20"/>
-          <w:szCs w:val="20"/>
-        </w:rPr>
-        <w:t xml:space="preserve">Queuing System - </w:t>
-      </w:r>
-      <w:r>
-        <w:rPr>
-          <w:rFonts w:ascii="Times" w:eastAsia="Times" w:hAnsi="Times" w:cs="Times"/>
-          <w:sz w:val="20"/>
-          <w:szCs w:val="20"/>
-        </w:rPr>
-        <w:t>Designed</w:t>
-      </w:r>
-      <w:r>
-        <w:rPr>
-          <w:rFonts w:ascii="Times" w:eastAsia="Times" w:hAnsi="Times" w:cs="Times"/>
-          <w:sz w:val="20"/>
-          <w:szCs w:val="20"/>
-        </w:rPr>
-        <w:t xml:space="preserve"> queueing system</w:t>
-      </w:r>
-      <w:r>
-        <w:rPr>
-          <w:rFonts w:ascii="Times" w:eastAsia="Times" w:hAnsi="Times" w:cs="Times"/>
-          <w:sz w:val="20"/>
-          <w:szCs w:val="20"/>
-        </w:rPr>
-        <w:t xml:space="preserve"> in C++</w:t>
-      </w:r>
-      <w:r>
-        <w:rPr>
-          <w:rFonts w:ascii="Times" w:eastAsia="Times" w:hAnsi="Times" w:cs="Times"/>
-          <w:sz w:val="20"/>
-          <w:szCs w:val="20"/>
-        </w:rPr>
-        <w:t xml:space="preserve"> </w:t>
-      </w:r>
-      <w:r>
-        <w:rPr>
-          <w:rFonts w:ascii="Times" w:eastAsia="Times" w:hAnsi="Times" w:cs="Times"/>
-          <w:sz w:val="20"/>
-          <w:szCs w:val="20"/>
-        </w:rPr>
-        <w:t>for virtual restaurant</w:t>
-      </w:r>
-      <w:r>
-        <w:rPr>
-          <w:rFonts w:ascii="Times" w:eastAsia="Times" w:hAnsi="Times" w:cs="Times"/>
-          <w:sz w:val="20"/>
-          <w:szCs w:val="20"/>
-        </w:rPr>
-        <w:t xml:space="preserve"> to minimize the time </w:t>
-      </w:r>
-      <w:r>
-        <w:rPr>
-          <w:rFonts w:ascii="Times" w:eastAsia="Times" w:hAnsi="Times" w:cs="Times"/>
-          <w:sz w:val="20"/>
-          <w:szCs w:val="20"/>
-        </w:rPr>
-        <w:t>between customer waiting and serving; g</w:t>
-      </w:r>
-      <w:r>
-        <w:rPr>
-          <w:rFonts w:ascii="Times" w:eastAsia="Times" w:hAnsi="Times" w:cs="Times"/>
-          <w:sz w:val="20"/>
-          <w:szCs w:val="20"/>
-        </w:rPr>
-        <w:t>ained knowledge of differences between queue and priority queue.</w:t>
       </w:r>
     </w:p>
     <w:p>
@@ -2336,15 +1775,32 @@
           <w:sz w:val="20"/>
           <w:szCs w:val="20"/>
         </w:rPr>
-        <w:t>PHP, MySql, Oracle Sql,</w:t>
-      </w:r>
-      <w:r>
-        <w:rPr>
-          <w:rFonts w:ascii="Times" w:hAnsi="Times"/>
-          <w:sz w:val="20"/>
-          <w:szCs w:val="20"/>
-        </w:rPr>
-        <w:t xml:space="preserve"> </w:t>
+        <w:t xml:space="preserve">PHP, </w:t>
+      </w:r>
+      <w:r>
+        <w:rPr>
+          <w:rFonts w:ascii="Times" w:hAnsi="Times"/>
+          <w:sz w:val="20"/>
+          <w:szCs w:val="20"/>
+        </w:rPr>
+        <w:t>SQL</w:t>
+      </w:r>
+      <w:r>
+        <w:rPr>
+          <w:rFonts w:ascii="Times" w:hAnsi="Times"/>
+          <w:sz w:val="20"/>
+          <w:szCs w:val="20"/>
+          <w:lang w:val="vi-VN"/>
+        </w:rPr>
+        <w:t>, NoSQL</w:t>
+      </w:r>
+      <w:r>
+        <w:rPr>
+          <w:rFonts w:ascii="Times" w:hAnsi="Times"/>
+          <w:sz w:val="20"/>
+          <w:szCs w:val="20"/>
+        </w:rPr>
+        <w:t xml:space="preserve">, </w:t>
       </w:r>
       <w:r>
         <w:rPr>
@@ -2466,7 +1922,34 @@
           <w:sz w:val="20"/>
           <w:szCs w:val="20"/>
         </w:rPr>
-        <w:t>Microsoft Office, XCode</w:t>
+        <w:t>Git/</w:t>
+      </w:r>
+      <w:proofErr w:type="spellStart"/>
+      <w:r>
+        <w:rPr>
+          <w:rFonts w:ascii="Times" w:hAnsi="Times"/>
+          <w:sz w:val="20"/>
+          <w:szCs w:val="20"/>
+        </w:rPr>
+        <w:t>Github</w:t>
+      </w:r>
+      <w:proofErr w:type="spellEnd"/>
+      <w:r>
+        <w:rPr>
+          <w:rFonts w:ascii="Times" w:hAnsi="Times"/>
+          <w:sz w:val="20"/>
+          <w:szCs w:val="20"/>
+          <w:lang w:val="vi-VN"/>
+        </w:rPr>
+        <w:t xml:space="preserve">, </w:t>
+      </w:r>
+      <w:r>
+        <w:rPr>
+          <w:rFonts w:ascii="Times" w:hAnsi="Times"/>
+          <w:sz w:val="20"/>
+          <w:szCs w:val="20"/>
+        </w:rPr>
+        <w:t>XCode</w:t>
       </w:r>
       <w:r>
         <w:rPr>
@@ -2498,7 +1981,31 @@
           <w:sz w:val="20"/>
           <w:szCs w:val="20"/>
         </w:rPr>
-        <w:t xml:space="preserve"> SQLDeveloper, MySQL</w:t>
+        <w:t xml:space="preserve"> </w:t>
+      </w:r>
+      <w:r>
+        <w:rPr>
+          <w:rFonts w:ascii="Times" w:hAnsi="Times"/>
+          <w:sz w:val="20"/>
+          <w:szCs w:val="20"/>
+        </w:rPr>
+        <w:t>RStudio,</w:t>
+      </w:r>
+      <w:r>
+        <w:rPr>
+          <w:rFonts w:ascii="Times" w:hAnsi="Times"/>
+          <w:sz w:val="20"/>
+          <w:szCs w:val="20"/>
+        </w:rPr>
+        <w:t xml:space="preserve"> </w:t>
+      </w:r>
+      <w:r>
+        <w:rPr>
+          <w:rFonts w:ascii="Times" w:hAnsi="Times"/>
+          <w:sz w:val="20"/>
+          <w:szCs w:val="20"/>
+        </w:rPr>
+        <w:t>MySQL</w:t>
       </w:r>
       <w:r>
         <w:rPr>
@@ -2522,6 +2029,23 @@
           <w:sz w:val="20"/>
           <w:szCs w:val="20"/>
         </w:rPr>
+        <w:t>Oracle</w:t>
+      </w:r>
+      <w:r>
+        <w:rPr>
+          <w:rFonts w:ascii="Times" w:hAnsi="Times"/>
+          <w:sz w:val="20"/>
+          <w:szCs w:val="20"/>
+          <w:lang w:val="vi-VN"/>
+        </w:rPr>
+        <w:t xml:space="preserve"> SQL, </w:t>
+      </w:r>
+      <w:r>
+        <w:rPr>
+          <w:rFonts w:ascii="Times" w:hAnsi="Times"/>
+          <w:sz w:val="20"/>
+          <w:szCs w:val="20"/>
+        </w:rPr>
         <w:t>NetBeans</w:t>
       </w:r>
       <w:r>
@@ -2530,6 +2054,23 @@
           <w:sz w:val="20"/>
           <w:szCs w:val="20"/>
         </w:rPr>
+        <w:t xml:space="preserve">, </w:t>
+      </w:r>
+      <w:r>
+        <w:rPr>
+          <w:rFonts w:ascii="Times" w:hAnsi="Times"/>
+          <w:sz w:val="20"/>
+          <w:szCs w:val="20"/>
+          <w:lang w:val="vi-VN"/>
+        </w:rPr>
+        <w:t>Unity</w:t>
+      </w:r>
+      <w:r>
+        <w:rPr>
+          <w:rFonts w:ascii="Times" w:hAnsi="Times"/>
+          <w:sz w:val="20"/>
+          <w:szCs w:val="20"/>
+        </w:rPr>
         <w:t>,</w:t>
       </w:r>
       <w:r>
@@ -2538,18 +2079,27 @@
           <w:sz w:val="20"/>
           <w:szCs w:val="20"/>
         </w:rPr>
-        <w:t xml:space="preserve"> uVision, Jupyter</w:t>
-      </w:r>
-      <w:r>
-        <w:rPr>
-          <w:rFonts w:ascii="Times" w:hAnsi="Times"/>
-          <w:sz w:val="20"/>
-          <w:szCs w:val="20"/>
-        </w:rPr>
-        <w:t xml:space="preserve"> Notebook</w:t>
-      </w:r>
-      <w:r>
-        <w:rPr>
+        <w:t xml:space="preserve"> </w:t>
+      </w:r>
+      <w:r>
+        <w:rPr>
+          <w:rFonts w:ascii="Times" w:hAnsi="Times"/>
+          <w:sz w:val="20"/>
+          <w:szCs w:val="20"/>
+        </w:rPr>
+        <w:t>Composer</w:t>
+      </w:r>
+      <w:r>
+        <w:rPr>
+          <w:rFonts w:ascii="Times" w:hAnsi="Times"/>
+          <w:sz w:val="20"/>
+          <w:szCs w:val="20"/>
+        </w:rPr>
+        <w:t>, MongoDB</w:t>
+      </w:r>
+      <w:r>
+        <w:rPr>
+          <w:rFonts w:ascii="Times" w:hAnsi="Times"/>
           <w:sz w:val="20"/>
           <w:szCs w:val="20"/>
         </w:rPr>
@@ -2560,89 +2110,17 @@
           <w:rFonts w:ascii="Times" w:hAnsi="Times"/>
           <w:sz w:val="20"/>
           <w:szCs w:val="20"/>
-        </w:rPr>
-        <w:t>RStudio</w:t>
-      </w:r>
-      <w:r>
-        <w:rPr>
-          <w:rFonts w:ascii="Times" w:hAnsi="Times"/>
-          <w:sz w:val="20"/>
-          <w:szCs w:val="20"/>
-        </w:rPr>
-        <w:t>,</w:t>
-      </w:r>
-      <w:r>
-        <w:rPr>
-          <w:rFonts w:ascii="Times" w:hAnsi="Times"/>
-          <w:sz w:val="20"/>
-          <w:szCs w:val="20"/>
-        </w:rPr>
-        <w:t xml:space="preserve"> Atom</w:t>
-      </w:r>
-      <w:r>
-        <w:rPr>
-          <w:rFonts w:ascii="Times" w:hAnsi="Times"/>
-          <w:sz w:val="20"/>
-          <w:szCs w:val="20"/>
-        </w:rPr>
-        <w:t xml:space="preserve">, </w:t>
-      </w:r>
-      <w:r>
-        <w:rPr>
-          <w:rFonts w:ascii="Times" w:hAnsi="Times"/>
-          <w:sz w:val="20"/>
-          <w:szCs w:val="20"/>
-        </w:rPr>
-        <w:t>Weka</w:t>
-      </w:r>
-      <w:r>
-        <w:rPr>
-          <w:rFonts w:ascii="Times" w:hAnsi="Times"/>
-          <w:sz w:val="20"/>
-          <w:szCs w:val="20"/>
           <w:lang w:val="vi-VN"/>
         </w:rPr>
-        <w:t>, Unity</w:t>
-      </w:r>
-      <w:r>
-        <w:rPr>
-          <w:rFonts w:ascii="Times" w:hAnsi="Times"/>
-          <w:sz w:val="20"/>
-          <w:szCs w:val="20"/>
-        </w:rPr>
-        <w:t>,</w:t>
-      </w:r>
-      <w:r>
-        <w:rPr>
-          <w:rFonts w:ascii="Times" w:hAnsi="Times"/>
-          <w:sz w:val="20"/>
-          <w:szCs w:val="20"/>
-        </w:rPr>
-        <w:t xml:space="preserve"> </w:t>
-      </w:r>
-      <w:r>
-        <w:rPr>
-          <w:rFonts w:ascii="Times" w:hAnsi="Times"/>
-          <w:sz w:val="20"/>
-          <w:szCs w:val="20"/>
-        </w:rPr>
-        <w:t>Composer</w:t>
-      </w:r>
-      <w:r>
-        <w:rPr>
-          <w:rFonts w:ascii="Times" w:hAnsi="Times"/>
-          <w:sz w:val="20"/>
-          <w:szCs w:val="20"/>
-        </w:rPr>
-        <w:t>, MongoDB</w:t>
-      </w:r>
-      <w:r>
-        <w:rPr>
-          <w:rFonts w:ascii="Times" w:hAnsi="Times"/>
-          <w:sz w:val="20"/>
-          <w:szCs w:val="20"/>
-        </w:rPr>
-        <w:t>, Git/Github</w:t>
+        <w:t>La</w:t>
+      </w:r>
+      <w:r>
+        <w:rPr>
+          <w:rFonts w:ascii="Times" w:hAnsi="Times"/>
+          <w:sz w:val="20"/>
+          <w:szCs w:val="20"/>
+        </w:rPr>
+        <w:t>ravel, Angular</w:t>
       </w:r>
     </w:p>
     <w:p>
@@ -2686,7 +2164,7 @@
           <w:sz w:val="20"/>
           <w:szCs w:val="20"/>
         </w:rPr>
-        <w:t>, Mac OS</w:t>
+        <w:t>, MacOS</w:t>
       </w:r>
     </w:p>
     <w:p>
@@ -2707,7 +2185,6 @@
           <w:sz w:val="20"/>
           <w:szCs w:val="20"/>
         </w:rPr>
-        <w:lastRenderedPageBreak/>
         <w:t>__________________________________________________________________________________________________________________</w:t>
       </w:r>
     </w:p>
@@ -2897,11 +2374,24 @@
           <w:szCs w:val="20"/>
         </w:rPr>
         <w:tab/>
+      </w:r>
+      <w:r>
+        <w:rPr>
+          <w:rFonts w:ascii="Times" w:hAnsi="Times"/>
+          <w:b/>
+          <w:bCs/>
+          <w:i/>
+          <w:iCs/>
+          <w:sz w:val="20"/>
+          <w:szCs w:val="20"/>
+        </w:rPr>
         <w:t xml:space="preserve">          </w:t>
       </w:r>
       <w:r>
         <w:rPr>
           <w:rFonts w:ascii="Times" w:hAnsi="Times"/>
+          <w:i/>
+          <w:iCs/>
           <w:sz w:val="20"/>
           <w:szCs w:val="20"/>
         </w:rPr>
@@ -2910,6 +2400,8 @@
       <w:r>
         <w:rPr>
           <w:rFonts w:ascii="Times" w:hAnsi="Times"/>
+          <w:i/>
+          <w:iCs/>
           <w:sz w:val="20"/>
           <w:szCs w:val="20"/>
           <w:lang w:val="vi-VN"/>
@@ -2960,15 +2452,79 @@
           <w:sz w:val="20"/>
           <w:szCs w:val="20"/>
         </w:rPr>
-        <w:t xml:space="preserve"> </w:t>
-      </w:r>
-      <w:r>
-        <w:rPr>
-          <w:rFonts w:ascii="Times" w:hAnsi="Times"/>
-          <w:sz w:val="20"/>
-          <w:szCs w:val="20"/>
-        </w:rPr>
-        <w:t>on how to improve students’ performance within the course</w:t>
+        <w:t xml:space="preserve"> on how to improve students’ performance within the course</w:t>
+      </w:r>
+      <w:r>
+        <w:rPr>
+          <w:rFonts w:ascii="Times" w:hAnsi="Times"/>
+          <w:sz w:val="20"/>
+          <w:szCs w:val="20"/>
+        </w:rPr>
+        <w:t xml:space="preserve">. </w:t>
+      </w:r>
+      <w:r>
+        <w:rPr>
+          <w:rFonts w:ascii="Times" w:hAnsi="Times"/>
+          <w:sz w:val="20"/>
+          <w:szCs w:val="20"/>
+        </w:rPr>
+        <w:t xml:space="preserve">Provided assistance in the creation of assignments, managing attendance records, and various daily tasks for </w:t>
+      </w:r>
+      <w:r>
+        <w:rPr>
+          <w:rFonts w:ascii="Times" w:hAnsi="Times"/>
+          <w:sz w:val="20"/>
+          <w:szCs w:val="20"/>
+        </w:rPr>
+        <w:t xml:space="preserve">over 200 </w:t>
+      </w:r>
+      <w:r>
+        <w:rPr>
+          <w:rFonts w:ascii="Times" w:hAnsi="Times"/>
+          <w:sz w:val="20"/>
+          <w:szCs w:val="20"/>
+        </w:rPr>
+        <w:t>students</w:t>
+      </w:r>
+      <w:r>
+        <w:rPr>
+          <w:rFonts w:ascii="Times" w:hAnsi="Times"/>
+          <w:sz w:val="20"/>
+          <w:szCs w:val="20"/>
+        </w:rPr>
+        <w:t xml:space="preserve">. </w:t>
+      </w:r>
+      <w:r>
+        <w:rPr>
+          <w:rFonts w:ascii="Times" w:hAnsi="Times"/>
+          <w:sz w:val="20"/>
+          <w:szCs w:val="20"/>
+        </w:rPr>
+        <w:t>Debugged Python code as a statistic language for machine learning techniques</w:t>
+      </w:r>
+      <w:r>
+        <w:rPr>
+          <w:rFonts w:ascii="Times" w:hAnsi="Times"/>
+          <w:sz w:val="20"/>
+          <w:szCs w:val="20"/>
+        </w:rPr>
+        <w:t xml:space="preserve">. </w:t>
+      </w:r>
+      <w:r>
+        <w:rPr>
+          <w:rFonts w:ascii="Times" w:hAnsi="Times"/>
+          <w:sz w:val="20"/>
+          <w:szCs w:val="20"/>
+        </w:rPr>
+        <w:t xml:space="preserve">Organized weekly one-on-one mentoring </w:t>
+      </w:r>
+      <w:r>
+        <w:rPr>
+          <w:rFonts w:ascii="Times" w:hAnsi="Times"/>
+          <w:sz w:val="20"/>
+          <w:szCs w:val="20"/>
+        </w:rPr>
+        <w:t>to help student catch on with the course’s material</w:t>
       </w:r>
     </w:p>
     <w:p>
@@ -2990,160 +2546,59 @@
           <w:sz w:val="20"/>
           <w:szCs w:val="20"/>
         </w:rPr>
-        <w:t>Provided assistance in the creation of assignments, managing attendance records, and various daily tasks for students</w:t>
+        <w:t>Debugged Python code as a statistic language for machine learning techniques</w:t>
+      </w:r>
+      <w:r>
+        <w:rPr>
+          <w:rFonts w:ascii="Times" w:hAnsi="Times"/>
+          <w:sz w:val="20"/>
+          <w:szCs w:val="20"/>
+        </w:rPr>
+        <w:t xml:space="preserve">. </w:t>
+      </w:r>
+      <w:r>
+        <w:rPr>
+          <w:rFonts w:ascii="Times" w:hAnsi="Times"/>
+          <w:sz w:val="20"/>
+          <w:szCs w:val="20"/>
+        </w:rPr>
+        <w:t>Assisted in building weekly feedback forms that allow professors to better engage students of the course</w:t>
+      </w:r>
+      <w:r>
+        <w:rPr>
+          <w:rFonts w:ascii="Times" w:hAnsi="Times"/>
+          <w:sz w:val="20"/>
+          <w:szCs w:val="20"/>
+        </w:rPr>
+        <w:t xml:space="preserve">. </w:t>
+      </w:r>
+      <w:r>
+        <w:rPr>
+          <w:rFonts w:ascii="Times" w:hAnsi="Times"/>
+          <w:sz w:val="20"/>
+          <w:szCs w:val="20"/>
+        </w:rPr>
+        <w:t>Cooperated with other Teaching Assistants and Mentors to improving the course’s quality</w:t>
+      </w:r>
+      <w:r>
+        <w:rPr>
+          <w:rFonts w:ascii="Times" w:hAnsi="Times"/>
+          <w:sz w:val="20"/>
+          <w:szCs w:val="20"/>
+        </w:rPr>
+        <w:t xml:space="preserve">. </w:t>
+      </w:r>
+      <w:r>
+        <w:rPr>
+          <w:rFonts w:ascii="Times" w:hAnsi="Times"/>
+          <w:sz w:val="20"/>
+          <w:szCs w:val="20"/>
+        </w:rPr>
+        <w:t>Promptly responded to general inquiries from members, staff, and students via e-mail</w:t>
       </w:r>
     </w:p>
     <w:p>
       <w:pPr>
-        <w:pStyle w:val="ListParagraph"/>
-        <w:numPr>
-          <w:ilvl w:val="0"/>
-          <w:numId w:val="12"/>
-        </w:numPr>
-        <w:rPr>
-          <w:rFonts w:ascii="Times" w:hAnsi="Times"/>
-          <w:sz w:val="20"/>
-          <w:szCs w:val="20"/>
-        </w:rPr>
-      </w:pPr>
-      <w:r>
-        <w:rPr>
-          <w:rFonts w:ascii="Times" w:hAnsi="Times"/>
-          <w:sz w:val="20"/>
-          <w:szCs w:val="20"/>
-        </w:rPr>
-        <w:t>Resolved all student complaints in accordance with departmental and school guidelines</w:t>
-      </w:r>
-    </w:p>
-    <w:p>
-      <w:pPr>
-        <w:pStyle w:val="ListParagraph"/>
-        <w:numPr>
-          <w:ilvl w:val="0"/>
-          <w:numId w:val="12"/>
-        </w:numPr>
-        <w:rPr>
-          <w:rFonts w:ascii="Times" w:hAnsi="Times"/>
-          <w:sz w:val="20"/>
-          <w:szCs w:val="20"/>
-        </w:rPr>
-      </w:pPr>
-      <w:r>
-        <w:rPr>
-          <w:rFonts w:ascii="Times" w:hAnsi="Times"/>
-          <w:sz w:val="20"/>
-          <w:szCs w:val="20"/>
-        </w:rPr>
-        <w:t>Assisted in building weekly feedback forms that allow professors to better engage students of the course</w:t>
-      </w:r>
-    </w:p>
-    <w:p>
-      <w:pPr>
-        <w:pStyle w:val="ListParagraph"/>
-        <w:numPr>
-          <w:ilvl w:val="0"/>
-          <w:numId w:val="12"/>
-        </w:numPr>
-        <w:rPr>
-          <w:rFonts w:ascii="Times" w:hAnsi="Times"/>
-          <w:sz w:val="20"/>
-          <w:szCs w:val="20"/>
-        </w:rPr>
-      </w:pPr>
-      <w:r>
-        <w:rPr>
-          <w:rFonts w:ascii="Times" w:hAnsi="Times"/>
-          <w:sz w:val="20"/>
-          <w:szCs w:val="20"/>
-        </w:rPr>
-        <w:t xml:space="preserve">Organized weekly one-on-one mentoring </w:t>
-      </w:r>
-      <w:r>
-        <w:rPr>
-          <w:rFonts w:ascii="Times" w:hAnsi="Times"/>
-          <w:sz w:val="20"/>
-          <w:szCs w:val="20"/>
-        </w:rPr>
-        <w:t>to help student catch on with the course’s material</w:t>
-      </w:r>
-    </w:p>
-    <w:p>
-      <w:pPr>
-        <w:pStyle w:val="ListParagraph"/>
-        <w:numPr>
-          <w:ilvl w:val="0"/>
-          <w:numId w:val="12"/>
-        </w:numPr>
-        <w:rPr>
-          <w:rFonts w:ascii="Times" w:hAnsi="Times"/>
-          <w:sz w:val="20"/>
-          <w:szCs w:val="20"/>
-        </w:rPr>
-      </w:pPr>
-      <w:r>
-        <w:rPr>
-          <w:rFonts w:ascii="Times" w:hAnsi="Times"/>
-          <w:sz w:val="20"/>
-          <w:szCs w:val="20"/>
-        </w:rPr>
-        <w:t>Debugged Python code as a statistic language for machine learning techniques</w:t>
-      </w:r>
-    </w:p>
-    <w:p>
-      <w:pPr>
-        <w:pStyle w:val="ListParagraph"/>
-        <w:numPr>
-          <w:ilvl w:val="0"/>
-          <w:numId w:val="12"/>
-        </w:numPr>
-        <w:rPr>
-          <w:rFonts w:ascii="Times" w:hAnsi="Times"/>
-          <w:sz w:val="20"/>
-          <w:szCs w:val="20"/>
-        </w:rPr>
-      </w:pPr>
-      <w:r>
-        <w:rPr>
-          <w:rFonts w:ascii="Times" w:hAnsi="Times"/>
-          <w:sz w:val="20"/>
-          <w:szCs w:val="20"/>
-        </w:rPr>
-        <w:t>Cooperated with other Teaching Assistants and Mentors to improving the course’s quality</w:t>
-      </w:r>
-    </w:p>
-    <w:p>
-      <w:pPr>
-        <w:pStyle w:val="ListParagraph"/>
-        <w:numPr>
-          <w:ilvl w:val="0"/>
-          <w:numId w:val="12"/>
-        </w:numPr>
-        <w:rPr>
-          <w:rFonts w:ascii="Times" w:hAnsi="Times"/>
-          <w:sz w:val="20"/>
-          <w:szCs w:val="20"/>
-        </w:rPr>
-      </w:pPr>
-      <w:r>
-        <w:rPr>
-          <w:rFonts w:ascii="Times" w:hAnsi="Times"/>
-          <w:sz w:val="20"/>
-          <w:szCs w:val="20"/>
-        </w:rPr>
-        <w:t>Promptly responded to general inquiries from members, staff, and students via e-mail</w:t>
-      </w:r>
-    </w:p>
-    <w:p>
-      <w:pPr>
-        <w:rPr>
-          <w:rFonts w:ascii="Times" w:hAnsi="Times"/>
-          <w:sz w:val="20"/>
-          <w:szCs w:val="20"/>
-        </w:rPr>
-      </w:pPr>
-    </w:p>
-    <w:p>
-      <w:pPr>
         <w:rPr>
           <w:rFonts w:ascii="Times" w:hAnsi="Times"/>
           <w:sz w:val="20"/>
@@ -3225,7 +2680,17 @@
           <w:sz w:val="20"/>
           <w:szCs w:val="20"/>
         </w:rPr>
-        <w:t>Austin, TX                                                    November 2016 – December 2017</w:t>
+        <w:t xml:space="preserve">Austin, TX                                                    </w:t>
+      </w:r>
+      <w:r>
+        <w:rPr>
+          <w:rFonts w:ascii="Times" w:hAnsi="Times"/>
+          <w:i/>
+          <w:iCs/>
+          <w:sz w:val="20"/>
+          <w:szCs w:val="20"/>
+        </w:rPr>
+        <w:t>November 2016 – December 2017</w:t>
       </w:r>
     </w:p>
     <w:p>
@@ -3337,6 +2802,22 @@
         </w:rPr>
         <w:t>.</w:t>
       </w:r>
+      <w:r>
+        <w:rPr>
+          <w:rFonts w:ascii="Times" w:hAnsi="Times"/>
+          <w:sz w:val="20"/>
+          <w:szCs w:val="20"/>
+        </w:rPr>
+        <w:t xml:space="preserve"> </w:t>
+      </w:r>
+      <w:r>
+        <w:rPr>
+          <w:rFonts w:ascii="Times" w:hAnsi="Times"/>
+          <w:sz w:val="20"/>
+          <w:szCs w:val="20"/>
+        </w:rPr>
+        <w:t>Analyzed failure tests on electronic devices to improve company product yield</w:t>
+      </w:r>
     </w:p>
     <w:p>
       <w:pPr>
@@ -3357,7 +2838,16 @@
           <w:sz w:val="20"/>
           <w:szCs w:val="20"/>
         </w:rPr>
-        <w:t>Managed team of employees: delegated found defects to employees based on expertise</w:t>
+        <w:t xml:space="preserve">Managed team of employees: delegated found defects to employees based on </w:t>
+      </w:r>
+      <w:proofErr w:type="gramStart"/>
+      <w:r>
+        <w:rPr>
+          <w:rFonts w:ascii="Times" w:hAnsi="Times"/>
+          <w:sz w:val="20"/>
+          <w:szCs w:val="20"/>
+        </w:rPr>
+        <w:t>expertise</w:t>
       </w:r>
       <w:r>
         <w:rPr>
@@ -3373,76 +2863,25 @@
           <w:sz w:val="20"/>
           <w:szCs w:val="20"/>
         </w:rPr>
-        <w:t xml:space="preserve"> and answered questions</w:t>
-      </w:r>
-    </w:p>
-    <w:p>
-      <w:pPr>
-        <w:pStyle w:val="ListParagraph"/>
-        <w:numPr>
-          <w:ilvl w:val="0"/>
-          <w:numId w:val="1"/>
-        </w:numPr>
-        <w:rPr>
-          <w:rFonts w:ascii="Times" w:hAnsi="Times"/>
-          <w:sz w:val="20"/>
-          <w:szCs w:val="20"/>
-        </w:rPr>
-      </w:pPr>
-      <w:r>
-        <w:rPr>
-          <w:rFonts w:ascii="Times" w:hAnsi="Times"/>
-          <w:sz w:val="20"/>
-          <w:szCs w:val="20"/>
-        </w:rPr>
-        <w:t>Analyzed failure</w:t>
-      </w:r>
-      <w:r>
-        <w:rPr>
-          <w:rFonts w:ascii="Times" w:hAnsi="Times"/>
-          <w:sz w:val="20"/>
-          <w:szCs w:val="20"/>
-        </w:rPr>
-        <w:t xml:space="preserve"> tests</w:t>
-      </w:r>
-      <w:r>
-        <w:rPr>
-          <w:rFonts w:ascii="Times" w:hAnsi="Times"/>
-          <w:sz w:val="20"/>
-          <w:szCs w:val="20"/>
-        </w:rPr>
-        <w:t xml:space="preserve"> on electronic devices to improve </w:t>
-      </w:r>
-      <w:r>
-        <w:rPr>
-          <w:rFonts w:ascii="Times" w:hAnsi="Times"/>
-          <w:sz w:val="20"/>
-          <w:szCs w:val="20"/>
-        </w:rPr>
-        <w:t xml:space="preserve">company product </w:t>
-      </w:r>
-      <w:r>
-        <w:rPr>
-          <w:rFonts w:ascii="Times" w:hAnsi="Times"/>
-          <w:sz w:val="20"/>
-          <w:szCs w:val="20"/>
-        </w:rPr>
-        <w:t>yield</w:t>
-      </w:r>
-    </w:p>
-    <w:p>
-      <w:pPr>
-        <w:pStyle w:val="ListParagraph"/>
-        <w:numPr>
-          <w:ilvl w:val="0"/>
-          <w:numId w:val="1"/>
-        </w:numPr>
-        <w:rPr>
-          <w:rFonts w:ascii="Times" w:hAnsi="Times"/>
-          <w:sz w:val="20"/>
-          <w:szCs w:val="20"/>
-        </w:rPr>
-      </w:pPr>
+        <w:t xml:space="preserve"> and</w:t>
+      </w:r>
+      <w:proofErr w:type="gramEnd"/>
+      <w:r>
+        <w:rPr>
+          <w:rFonts w:ascii="Times" w:hAnsi="Times"/>
+          <w:sz w:val="20"/>
+          <w:szCs w:val="20"/>
+        </w:rPr>
+        <w:t xml:space="preserve"> answered questions</w:t>
+      </w:r>
+      <w:r>
+        <w:rPr>
+          <w:rFonts w:ascii="Times" w:hAnsi="Times"/>
+          <w:sz w:val="20"/>
+          <w:szCs w:val="20"/>
+        </w:rPr>
+        <w:t xml:space="preserve">. </w:t>
+      </w:r>
       <w:r>
         <w:rPr>
           <w:rFonts w:ascii="Times" w:hAnsi="Times"/>
@@ -3467,20 +2906,14 @@
         </w:rPr>
         <w:t>Vertical Scan Electron Microscope (VSEM) and SEM</w:t>
       </w:r>
-    </w:p>
-    <w:p>
-      <w:pPr>
-        <w:pStyle w:val="ListParagraph"/>
-        <w:numPr>
-          <w:ilvl w:val="0"/>
-          <w:numId w:val="1"/>
-        </w:numPr>
-        <w:rPr>
-          <w:rFonts w:ascii="Times" w:hAnsi="Times"/>
-          <w:sz w:val="20"/>
-          <w:szCs w:val="20"/>
-        </w:rPr>
-      </w:pPr>
+      <w:r>
+        <w:rPr>
+          <w:rFonts w:ascii="Times" w:hAnsi="Times"/>
+          <w:sz w:val="20"/>
+          <w:szCs w:val="20"/>
+        </w:rPr>
+        <w:t xml:space="preserve">. </w:t>
+      </w:r>
       <w:r>
         <w:rPr>
           <w:rFonts w:ascii="Times" w:hAnsi="Times"/>
@@ -3751,6 +3184,7 @@
           <w:sz w:val="20"/>
           <w:szCs w:val="20"/>
         </w:rPr>
+        <w:lastRenderedPageBreak/>
         <w:t>Engaged in organized discussions about social difficulties, such as social justice and prejudice</w:t>
       </w:r>
     </w:p>
@@ -4051,12 +3485,12 @@
       </w:r>
     </w:p>
     <w:sectPr>
-      <w:headerReference w:type="even" r:id="rId9"/>
-      <w:headerReference w:type="default" r:id="rId10"/>
-      <w:footerReference w:type="even" r:id="rId11"/>
-      <w:footerReference w:type="default" r:id="rId12"/>
-      <w:headerReference w:type="first" r:id="rId13"/>
-      <w:footerReference w:type="first" r:id="rId14"/>
+      <w:headerReference w:type="even" r:id="rId8"/>
+      <w:headerReference w:type="default" r:id="rId9"/>
+      <w:footerReference w:type="even" r:id="rId10"/>
+      <w:footerReference w:type="default" r:id="rId11"/>
+      <w:headerReference w:type="first" r:id="rId12"/>
+      <w:footerReference w:type="first" r:id="rId13"/>
       <w:pgSz w:w="12240" w:h="15840"/>
       <w:pgMar w:top="-720" w:right="360" w:bottom="806" w:left="360" w:header="288" w:footer="288" w:gutter="0"/>
       <w:cols w:space="720"/>

</xml_diff>

<commit_message>
Updated resume + activities
</commit_message>
<xml_diff>
--- a/resume/HanBui_Resume.docx
+++ b/resume/HanBui_Resume.docx
@@ -70,15 +70,7 @@
           <w:b/>
           <w:bCs/>
         </w:rPr>
-        <w:t xml:space="preserve">, TX </w:t>
-      </w:r>
-      <w:r>
-        <w:rPr>
-          <w:rFonts w:ascii="Times" w:hAnsi="Times"/>
-          <w:b/>
-          <w:bCs/>
-        </w:rPr>
-        <w:t>7</w:t>
+        <w:t>, TX 7</w:t>
       </w:r>
       <w:r>
         <w:rPr>
@@ -94,23 +86,7 @@
           <w:b/>
           <w:bCs/>
         </w:rPr>
-        <w:t xml:space="preserve"> |</w:t>
-      </w:r>
-      <w:r>
-        <w:rPr>
-          <w:rFonts w:ascii="Times" w:hAnsi="Times"/>
-          <w:b/>
-          <w:bCs/>
-        </w:rPr>
-        <w:t xml:space="preserve"> </w:t>
-      </w:r>
-      <w:r>
-        <w:rPr>
-          <w:rFonts w:ascii="Times" w:hAnsi="Times"/>
-          <w:b/>
-          <w:bCs/>
-        </w:rPr>
-        <w:t>(405) 301-</w:t>
+        <w:t xml:space="preserve"> | (405) 301-</w:t>
       </w:r>
       <w:proofErr w:type="gramStart"/>
       <w:r>
@@ -119,23 +95,7 @@
           <w:b/>
           <w:bCs/>
         </w:rPr>
-        <w:t>5123</w:t>
-      </w:r>
-      <w:r>
-        <w:rPr>
-          <w:rFonts w:ascii="Times" w:hAnsi="Times"/>
-          <w:b/>
-          <w:bCs/>
-        </w:rPr>
-        <w:t xml:space="preserve"> </w:t>
-      </w:r>
-      <w:r>
-        <w:rPr>
-          <w:rFonts w:ascii="Times" w:hAnsi="Times"/>
-          <w:b/>
-          <w:bCs/>
-        </w:rPr>
-        <w:t xml:space="preserve"> |</w:t>
+        <w:t>5123  |</w:t>
       </w:r>
       <w:proofErr w:type="gramEnd"/>
       <w:r>
@@ -144,47 +104,7 @@
           <w:b/>
           <w:bCs/>
         </w:rPr>
-        <w:t xml:space="preserve"> </w:t>
-      </w:r>
-      <w:r>
-        <w:rPr>
-          <w:rFonts w:ascii="Times" w:hAnsi="Times"/>
-          <w:b/>
-          <w:bCs/>
-        </w:rPr>
-        <w:t>han.bui2894</w:t>
-      </w:r>
-      <w:r>
-        <w:rPr>
-          <w:rFonts w:ascii="Times" w:hAnsi="Times"/>
-          <w:b/>
-          <w:bCs/>
-        </w:rPr>
-        <w:t>@</w:t>
-      </w:r>
-      <w:r>
-        <w:rPr>
-          <w:rFonts w:ascii="Times" w:hAnsi="Times"/>
-          <w:b/>
-          <w:bCs/>
-        </w:rPr>
-        <w:t>gmail</w:t>
-      </w:r>
-      <w:r>
-        <w:rPr>
-          <w:rFonts w:ascii="Times" w:hAnsi="Times"/>
-          <w:b/>
-          <w:bCs/>
-        </w:rPr>
-        <w:t>.</w:t>
-      </w:r>
-      <w:r>
-        <w:rPr>
-          <w:rFonts w:ascii="Times" w:hAnsi="Times"/>
-          <w:b/>
-          <w:bCs/>
-        </w:rPr>
-        <w:t>com</w:t>
+        <w:t xml:space="preserve"> han.bui2894@gmail.com</w:t>
       </w:r>
     </w:p>
     <w:p>
@@ -272,7 +192,7 @@
           <w:sz w:val="18"/>
           <w:szCs w:val="18"/>
         </w:rPr>
-        <w:t>Seeking full-time internship position to develop</w:t>
+        <w:t xml:space="preserve">Seeking </w:t>
       </w:r>
       <w:r>
         <w:rPr>
@@ -280,7 +200,15 @@
           <w:sz w:val="18"/>
           <w:szCs w:val="18"/>
         </w:rPr>
-        <w:t xml:space="preserve"> web technology, </w:t>
+        <w:t xml:space="preserve">an </w:t>
+      </w:r>
+      <w:r>
+        <w:rPr>
+          <w:rFonts w:ascii="Times" w:eastAsia="Times" w:hAnsi="Times" w:cs="Times"/>
+          <w:sz w:val="18"/>
+          <w:szCs w:val="18"/>
+        </w:rPr>
+        <w:t xml:space="preserve">internship position to develop web technology, </w:t>
       </w:r>
       <w:r>
         <w:rPr>
@@ -444,23 +372,7 @@
           <w:sz w:val="18"/>
           <w:szCs w:val="18"/>
         </w:rPr>
-        <w:t xml:space="preserve">          </w:t>
-      </w:r>
-      <w:r>
-        <w:rPr>
-          <w:rFonts w:ascii="Times" w:hAnsi="Times"/>
-          <w:sz w:val="18"/>
-          <w:szCs w:val="18"/>
-        </w:rPr>
-        <w:t xml:space="preserve"> </w:t>
-      </w:r>
-      <w:r>
-        <w:rPr>
-          <w:rFonts w:ascii="Times" w:hAnsi="Times"/>
-          <w:sz w:val="18"/>
-          <w:szCs w:val="18"/>
-        </w:rPr>
-        <w:t xml:space="preserve"> </w:t>
+        <w:t xml:space="preserve">            </w:t>
       </w:r>
       <w:r>
         <w:rPr>
@@ -511,15 +423,7 @@
           <w:szCs w:val="18"/>
         </w:rPr>
         <w:tab/>
-        <w:t xml:space="preserve"> </w:t>
-      </w:r>
-      <w:r>
-        <w:rPr>
-          <w:rFonts w:ascii="Times" w:hAnsi="Times"/>
-          <w:sz w:val="18"/>
-          <w:szCs w:val="18"/>
-        </w:rPr>
-        <w:t xml:space="preserve">  </w:t>
+        <w:t xml:space="preserve">   </w:t>
       </w:r>
       <w:r>
         <w:rPr>
@@ -552,23 +456,7 @@
           <w:sz w:val="18"/>
           <w:szCs w:val="18"/>
         </w:rPr>
-        <w:t>December</w:t>
-      </w:r>
-      <w:r>
-        <w:rPr>
-          <w:rFonts w:ascii="Times" w:hAnsi="Times"/>
-          <w:sz w:val="18"/>
-          <w:szCs w:val="18"/>
-        </w:rPr>
-        <w:t xml:space="preserve"> 202</w:t>
-      </w:r>
-      <w:r>
-        <w:rPr>
-          <w:rFonts w:ascii="Times" w:hAnsi="Times"/>
-          <w:sz w:val="18"/>
-          <w:szCs w:val="18"/>
-        </w:rPr>
-        <w:t>0</w:t>
+        <w:t>December 2020</w:t>
       </w:r>
     </w:p>
     <w:p>
@@ -686,13 +574,6 @@
           <w:szCs w:val="18"/>
         </w:rPr>
         <w:tab/>
-      </w:r>
-      <w:r>
-        <w:rPr>
-          <w:rFonts w:ascii="Times" w:hAnsi="Times"/>
-          <w:sz w:val="18"/>
-          <w:szCs w:val="18"/>
-        </w:rPr>
         <w:t>Computer</w:t>
       </w:r>
       <w:r>
@@ -796,13 +677,6 @@
           <w:szCs w:val="18"/>
         </w:rPr>
         <w:tab/>
-      </w:r>
-      <w:r>
-        <w:rPr>
-          <w:rFonts w:ascii="Times" w:hAnsi="Times"/>
-          <w:sz w:val="18"/>
-          <w:szCs w:val="18"/>
-        </w:rPr>
         <w:t>Software Design</w:t>
       </w:r>
       <w:r>
@@ -1081,15 +955,7 @@
           <w:sz w:val="18"/>
           <w:szCs w:val="18"/>
         </w:rPr>
-        <w:t xml:space="preserve"> –</w:t>
-      </w:r>
-      <w:r>
-        <w:rPr>
-          <w:rFonts w:ascii="Times" w:hAnsi="Times"/>
-          <w:sz w:val="18"/>
-          <w:szCs w:val="18"/>
-        </w:rPr>
-        <w:t xml:space="preserve"> </w:t>
+        <w:t xml:space="preserve"> – </w:t>
       </w:r>
       <w:r>
         <w:rPr>
@@ -1300,15 +1166,23 @@
           <w:sz w:val="18"/>
           <w:szCs w:val="18"/>
         </w:rPr>
-        <w:t xml:space="preserve"> The user/client can edit profile, password, and request password recovery. User clients can also see fuel quote history. Applied Agile methodology in collaboration between teammates and utilized source control on Github platform.  Implemented unit testing and provided code coverage reports using PHPUnit/XDebug</w:t>
-      </w:r>
-      <w:r>
-        <w:rPr>
-          <w:rFonts w:ascii="Times" w:hAnsi="Times"/>
-          <w:sz w:val="18"/>
-          <w:szCs w:val="18"/>
-        </w:rPr>
-        <w:t>.</w:t>
+        <w:t xml:space="preserve"> The user/client can edit profile, password, and request password recovery. User clients can also see fuel quote history. </w:t>
+      </w:r>
+      <w:r>
+        <w:rPr>
+          <w:rFonts w:ascii="Times" w:hAnsi="Times"/>
+          <w:sz w:val="18"/>
+          <w:szCs w:val="18"/>
+        </w:rPr>
+        <w:t>Led a team of 3 developers and a</w:t>
+      </w:r>
+      <w:r>
+        <w:rPr>
+          <w:rFonts w:ascii="Times" w:hAnsi="Times"/>
+          <w:sz w:val="18"/>
+          <w:szCs w:val="18"/>
+        </w:rPr>
+        <w:t>pplied Agile methodology in collaboration between teammates and utilized source control on Github platform.  Implemented unit testing and provided code coverage reports using PHPUnit/XDebug.</w:t>
       </w:r>
     </w:p>
     <w:p>
@@ -1419,15 +1293,7 @@
           <w:sz w:val="18"/>
           <w:szCs w:val="18"/>
         </w:rPr>
-        <w:t xml:space="preserve"> Fall 2018 - </w:t>
-      </w:r>
-      <w:r>
-        <w:rPr>
-          <w:rFonts w:ascii="Times" w:hAnsi="Times"/>
-          <w:sz w:val="18"/>
-          <w:szCs w:val="18"/>
-        </w:rPr>
-        <w:t>Spring 2020</w:t>
+        <w:t xml:space="preserve"> Fall 2018 - Spring 2020</w:t>
       </w:r>
     </w:p>
     <w:p>
@@ -1464,25 +1330,7 @@
           <w:sz w:val="18"/>
           <w:szCs w:val="18"/>
         </w:rPr>
-        <w:t xml:space="preserve"> – Analyzed statistics of hurricane Harvey’s affected Houston populations to provide solutions; performed data cleaning, manipulation, mining, and visualization using Python via </w:t>
-      </w:r>
-      <w:proofErr w:type="spellStart"/>
-      <w:r>
-        <w:rPr>
-          <w:rFonts w:ascii="Times" w:hAnsi="Times"/>
-          <w:sz w:val="18"/>
-          <w:szCs w:val="18"/>
-        </w:rPr>
-        <w:t>Jupyter</w:t>
-      </w:r>
-      <w:proofErr w:type="spellEnd"/>
-      <w:r>
-        <w:rPr>
-          <w:rFonts w:ascii="Times" w:hAnsi="Times"/>
-          <w:sz w:val="18"/>
-          <w:szCs w:val="18"/>
-        </w:rPr>
-        <w:t xml:space="preserve"> Notebooks; gained knowledge of many clustering methods</w:t>
+        <w:t xml:space="preserve"> – Analyzed statistics of hurricane Harvey’s affected Houston populations to provide solutions; performed data cleaning, manipulation, mining, and visualization using Python via Jupyter Notebooks; gained knowledge of many clustering methods</w:t>
       </w:r>
     </w:p>
     <w:p>
@@ -1613,23 +1461,7 @@
           <w:sz w:val="18"/>
           <w:szCs w:val="18"/>
         </w:rPr>
-        <w:t xml:space="preserve"> </w:t>
-      </w:r>
-      <w:r>
-        <w:rPr>
-          <w:rFonts w:ascii="Times" w:hAnsi="Times"/>
-          <w:sz w:val="18"/>
-          <w:szCs w:val="18"/>
-        </w:rPr>
-        <w:t xml:space="preserve">PHP, </w:t>
-      </w:r>
-      <w:r>
-        <w:rPr>
-          <w:rFonts w:ascii="Times" w:hAnsi="Times"/>
-          <w:sz w:val="18"/>
-          <w:szCs w:val="18"/>
-        </w:rPr>
-        <w:t>SQL</w:t>
+        <w:t xml:space="preserve"> PHP, SQL</w:t>
       </w:r>
       <w:r>
         <w:rPr>
@@ -1646,31 +1478,7 @@
           <w:sz w:val="18"/>
           <w:szCs w:val="18"/>
         </w:rPr>
-        <w:t xml:space="preserve">, </w:t>
-      </w:r>
-      <w:r>
-        <w:rPr>
-          <w:rFonts w:ascii="Times" w:hAnsi="Times"/>
-          <w:sz w:val="18"/>
-          <w:szCs w:val="18"/>
-        </w:rPr>
-        <w:t>C/</w:t>
-      </w:r>
-      <w:r>
-        <w:rPr>
-          <w:rFonts w:ascii="Times" w:hAnsi="Times"/>
-          <w:sz w:val="18"/>
-          <w:szCs w:val="18"/>
-        </w:rPr>
-        <w:t>C++, Python,</w:t>
-      </w:r>
-      <w:r>
-        <w:rPr>
-          <w:rFonts w:ascii="Times" w:hAnsi="Times"/>
-          <w:sz w:val="18"/>
-          <w:szCs w:val="18"/>
-        </w:rPr>
-        <w:t xml:space="preserve"> </w:t>
+        <w:t xml:space="preserve">, C/C++, Python, </w:t>
       </w:r>
       <w:r>
         <w:rPr>
@@ -1686,39 +1494,15 @@
           <w:sz w:val="18"/>
           <w:szCs w:val="18"/>
         </w:rPr>
-        <w:t>, R</w:t>
-      </w:r>
-      <w:r>
-        <w:rPr>
-          <w:rFonts w:ascii="Times" w:hAnsi="Times"/>
-          <w:sz w:val="18"/>
-          <w:szCs w:val="18"/>
-        </w:rPr>
-        <w:t>, Arm Assembly</w:t>
-      </w:r>
-      <w:r>
-        <w:rPr>
-          <w:rFonts w:ascii="Times" w:hAnsi="Times"/>
-          <w:sz w:val="18"/>
-          <w:szCs w:val="18"/>
-        </w:rPr>
-        <w:t xml:space="preserve">, </w:t>
-      </w:r>
-      <w:r>
-        <w:rPr>
-          <w:rFonts w:ascii="Times" w:hAnsi="Times"/>
-          <w:sz w:val="18"/>
-          <w:szCs w:val="18"/>
-        </w:rPr>
-        <w:t>Express, Angular, Bootstrap,</w:t>
-      </w:r>
-      <w:r>
-        <w:rPr>
-          <w:rFonts w:ascii="Times" w:hAnsi="Times"/>
-          <w:sz w:val="18"/>
-          <w:szCs w:val="18"/>
-        </w:rPr>
-        <w:t xml:space="preserve"> </w:t>
+        <w:t xml:space="preserve">, R, Arm Assembly, </w:t>
+      </w:r>
+      <w:r>
+        <w:rPr>
+          <w:rFonts w:ascii="Times" w:hAnsi="Times"/>
+          <w:sz w:val="18"/>
+          <w:szCs w:val="18"/>
+        </w:rPr>
+        <w:t xml:space="preserve">Express, Angular, Bootstrap, </w:t>
       </w:r>
       <w:r>
         <w:rPr>
@@ -1767,15 +1551,7 @@
           <w:sz w:val="18"/>
           <w:szCs w:val="18"/>
         </w:rPr>
-        <w:t>Git/</w:t>
-      </w:r>
-      <w:r>
-        <w:rPr>
-          <w:rFonts w:ascii="Times" w:hAnsi="Times"/>
-          <w:sz w:val="18"/>
-          <w:szCs w:val="18"/>
-        </w:rPr>
-        <w:t>GitHub</w:t>
+        <w:t>Git/GitHub</w:t>
       </w:r>
       <w:r>
         <w:rPr>
@@ -1792,55 +1568,7 @@
           <w:sz w:val="18"/>
           <w:szCs w:val="18"/>
         </w:rPr>
-        <w:t>XCode</w:t>
-      </w:r>
-      <w:r>
-        <w:rPr>
-          <w:rFonts w:ascii="Times" w:hAnsi="Times"/>
-          <w:sz w:val="18"/>
-          <w:szCs w:val="18"/>
-        </w:rPr>
-        <w:t>, Anaconda,</w:t>
-      </w:r>
-      <w:r>
-        <w:rPr>
-          <w:rFonts w:ascii="Times" w:hAnsi="Times"/>
-          <w:sz w:val="18"/>
-          <w:szCs w:val="18"/>
-        </w:rPr>
-        <w:t xml:space="preserve"> </w:t>
-      </w:r>
-      <w:r>
-        <w:rPr>
-          <w:rFonts w:ascii="Times" w:hAnsi="Times"/>
-          <w:sz w:val="18"/>
-          <w:szCs w:val="18"/>
-        </w:rPr>
-        <w:t xml:space="preserve">RStudio, </w:t>
-      </w:r>
-      <w:r>
-        <w:rPr>
-          <w:rFonts w:ascii="Times" w:hAnsi="Times"/>
-          <w:sz w:val="18"/>
-          <w:szCs w:val="18"/>
-        </w:rPr>
-        <w:t>MySQL</w:t>
-      </w:r>
-      <w:r>
-        <w:rPr>
-          <w:rFonts w:ascii="Times" w:hAnsi="Times"/>
-          <w:sz w:val="18"/>
-          <w:szCs w:val="18"/>
-        </w:rPr>
-        <w:t>,</w:t>
-      </w:r>
-      <w:r>
-        <w:rPr>
-          <w:rFonts w:ascii="Times" w:hAnsi="Times"/>
-          <w:sz w:val="18"/>
-          <w:szCs w:val="18"/>
-        </w:rPr>
-        <w:t xml:space="preserve"> </w:t>
+        <w:t xml:space="preserve">XCode, Anaconda, RStudio, MySQL, </w:t>
       </w:r>
       <w:r>
         <w:rPr>
@@ -1873,31 +1601,7 @@
           <w:sz w:val="18"/>
           <w:szCs w:val="18"/>
         </w:rPr>
-        <w:t>NetBeans</w:t>
-      </w:r>
-      <w:r>
-        <w:rPr>
-          <w:rFonts w:ascii="Times" w:hAnsi="Times"/>
-          <w:sz w:val="18"/>
-          <w:szCs w:val="18"/>
-        </w:rPr>
-        <w:t>, Composer</w:t>
-      </w:r>
-      <w:r>
-        <w:rPr>
-          <w:rFonts w:ascii="Times" w:hAnsi="Times"/>
-          <w:sz w:val="18"/>
-          <w:szCs w:val="18"/>
-        </w:rPr>
-        <w:t>, MongoDB</w:t>
-      </w:r>
-      <w:r>
-        <w:rPr>
-          <w:rFonts w:ascii="Times" w:hAnsi="Times"/>
-          <w:sz w:val="18"/>
-          <w:szCs w:val="18"/>
-        </w:rPr>
-        <w:t xml:space="preserve">, </w:t>
+        <w:t xml:space="preserve">NetBeans, Composer, MongoDB, </w:t>
       </w:r>
       <w:r>
         <w:rPr>
@@ -1914,23 +1618,23 @@
           <w:sz w:val="18"/>
           <w:szCs w:val="18"/>
         </w:rPr>
-        <w:t>, phpMyAdmin, RStudio</w:t>
-      </w:r>
-      <w:r>
-        <w:rPr>
-          <w:rFonts w:ascii="Times" w:hAnsi="Times"/>
-          <w:sz w:val="18"/>
-          <w:szCs w:val="18"/>
-        </w:rPr>
-        <w:t>, Visual Studio Code</w:t>
-      </w:r>
-      <w:r>
-        <w:rPr>
-          <w:rFonts w:ascii="Times" w:hAnsi="Times"/>
-          <w:sz w:val="18"/>
-          <w:szCs w:val="18"/>
-        </w:rPr>
-        <w:t xml:space="preserve"> </w:t>
+        <w:t>, phpMyAdmin, RStudio, Visual Studio</w:t>
+      </w:r>
+      <w:r>
+        <w:rPr>
+          <w:rFonts w:ascii="Times" w:hAnsi="Times"/>
+          <w:sz w:val="18"/>
+          <w:szCs w:val="18"/>
+        </w:rPr>
+        <w:t>/Code</w:t>
+      </w:r>
+      <w:r>
+        <w:rPr>
+          <w:rFonts w:ascii="Times" w:hAnsi="Times"/>
+          <w:sz w:val="18"/>
+          <w:szCs w:val="18"/>
+        </w:rPr>
+        <w:t>, Adobe Photoshop, Bootstrap Studio</w:t>
       </w:r>
     </w:p>
     <w:p>
@@ -2096,27 +1800,7 @@
           <w:sz w:val="18"/>
           <w:szCs w:val="18"/>
         </w:rPr>
-        <w:t>Teach</w:t>
-      </w:r>
-      <w:r>
-        <w:rPr>
-          <w:rFonts w:ascii="Times" w:hAnsi="Times"/>
-          <w:i/>
-          <w:iCs/>
-          <w:sz w:val="18"/>
-          <w:szCs w:val="18"/>
-        </w:rPr>
-        <w:t>ing</w:t>
-      </w:r>
-      <w:r>
-        <w:rPr>
-          <w:rFonts w:ascii="Times" w:hAnsi="Times"/>
-          <w:i/>
-          <w:iCs/>
-          <w:sz w:val="18"/>
-          <w:szCs w:val="18"/>
-        </w:rPr>
-        <w:t xml:space="preserve"> Assistant</w:t>
+        <w:t>Teaching Assistant</w:t>
       </w:r>
       <w:r>
         <w:rPr>
@@ -2282,55 +1966,7 @@
           <w:sz w:val="18"/>
           <w:szCs w:val="18"/>
         </w:rPr>
-        <w:t xml:space="preserve">Provide assistance in the creation of assignments, managing attendance records, and various daily tasks for </w:t>
-      </w:r>
-      <w:r>
-        <w:rPr>
-          <w:rFonts w:ascii="Times" w:hAnsi="Times"/>
-          <w:sz w:val="18"/>
-          <w:szCs w:val="18"/>
-        </w:rPr>
-        <w:t xml:space="preserve">over 200 </w:t>
-      </w:r>
-      <w:r>
-        <w:rPr>
-          <w:rFonts w:ascii="Times" w:hAnsi="Times"/>
-          <w:sz w:val="18"/>
-          <w:szCs w:val="18"/>
-        </w:rPr>
-        <w:t>students</w:t>
-      </w:r>
-      <w:r>
-        <w:rPr>
-          <w:rFonts w:ascii="Times" w:hAnsi="Times"/>
-          <w:sz w:val="18"/>
-          <w:szCs w:val="18"/>
-        </w:rPr>
-        <w:t xml:space="preserve">. </w:t>
-      </w:r>
-      <w:r>
-        <w:rPr>
-          <w:rFonts w:ascii="Times" w:hAnsi="Times"/>
-          <w:sz w:val="18"/>
-          <w:szCs w:val="18"/>
-        </w:rPr>
-        <w:t xml:space="preserve">Evaluate </w:t>
-      </w:r>
-      <w:r>
-        <w:rPr>
-          <w:rFonts w:ascii="Times" w:hAnsi="Times"/>
-          <w:sz w:val="18"/>
-          <w:szCs w:val="18"/>
-        </w:rPr>
-        <w:t>assignments</w:t>
-      </w:r>
-      <w:r>
-        <w:rPr>
-          <w:rFonts w:ascii="Times" w:hAnsi="Times"/>
-          <w:sz w:val="18"/>
-          <w:szCs w:val="18"/>
-        </w:rPr>
-        <w:t xml:space="preserve"> and provide</w:t>
+        <w:t>Provide assistance in the creation of assignments, managing attendance records, and various daily tasks for over 200 students. Evaluate assignments and provide</w:t>
       </w:r>
       <w:r>
         <w:rPr>
@@ -2347,31 +1983,7 @@
           <w:sz w:val="18"/>
           <w:szCs w:val="18"/>
         </w:rPr>
-        <w:t xml:space="preserve">feedback on how to improve students’ performance within the course. </w:t>
-      </w:r>
-      <w:r>
-        <w:rPr>
-          <w:rFonts w:ascii="Times" w:hAnsi="Times"/>
-          <w:sz w:val="18"/>
-          <w:szCs w:val="18"/>
-        </w:rPr>
-        <w:t xml:space="preserve">Debug Python code as a statistic language for machine learning techniques. </w:t>
-      </w:r>
-      <w:r>
-        <w:rPr>
-          <w:rFonts w:ascii="Times" w:hAnsi="Times"/>
-          <w:sz w:val="18"/>
-          <w:szCs w:val="18"/>
-        </w:rPr>
-        <w:t xml:space="preserve">Organize weekly one-on-one mentoring </w:t>
-      </w:r>
-      <w:r>
-        <w:rPr>
-          <w:rFonts w:ascii="Times" w:hAnsi="Times"/>
-          <w:sz w:val="18"/>
-          <w:szCs w:val="18"/>
-        </w:rPr>
-        <w:t>to help student catch on with the course’s material</w:t>
+        <w:t>feedback on how to improve students’ performance within the course. Debug Python code as a statistic language for machine learning techniques. Organize weekly one-on-one mentoring to help student catch on with the course’s material</w:t>
       </w:r>
     </w:p>
     <w:p>
@@ -2409,31 +2021,7 @@
           <w:sz w:val="18"/>
           <w:szCs w:val="18"/>
         </w:rPr>
-        <w:t xml:space="preserve">the course. </w:t>
-      </w:r>
-      <w:r>
-        <w:rPr>
-          <w:rFonts w:ascii="Times" w:hAnsi="Times"/>
-          <w:sz w:val="18"/>
-          <w:szCs w:val="18"/>
-        </w:rPr>
-        <w:t>Cooperate with other Teaching Assistants and Mentors to improving the course’s quality</w:t>
-      </w:r>
-      <w:r>
-        <w:rPr>
-          <w:rFonts w:ascii="Times" w:hAnsi="Times"/>
-          <w:sz w:val="18"/>
-          <w:szCs w:val="18"/>
-        </w:rPr>
-        <w:t xml:space="preserve">. </w:t>
-      </w:r>
-      <w:r>
-        <w:rPr>
-          <w:rFonts w:ascii="Times" w:hAnsi="Times"/>
-          <w:sz w:val="18"/>
-          <w:szCs w:val="18"/>
-        </w:rPr>
-        <w:t>Promptly respond to general inquiries from members, staff, and students</w:t>
+        <w:t>the course. Cooperate with other Teaching Assistants and Mentors to improving the course’s quality. Promptly respond to general inquiries from members, staff, and students</w:t>
       </w:r>
       <w:r>
         <w:rPr>
@@ -2502,7 +2090,6 @@
         </w:rPr>
         <w:t>L</w:t>
       </w:r>
-      <w:proofErr w:type="spellStart"/>
       <w:r>
         <w:rPr>
           <w:rFonts w:ascii="Times" w:hAnsi="Times"/>
@@ -2511,38 +2098,7 @@
           <w:sz w:val="18"/>
           <w:szCs w:val="18"/>
         </w:rPr>
-        <w:t>ead</w:t>
-      </w:r>
-      <w:proofErr w:type="spellEnd"/>
-      <w:r>
-        <w:rPr>
-          <w:rFonts w:ascii="Times" w:hAnsi="Times"/>
-          <w:i/>
-          <w:iCs/>
-          <w:sz w:val="18"/>
-          <w:szCs w:val="18"/>
-        </w:rPr>
-        <w:t xml:space="preserve"> </w:t>
-      </w:r>
-      <w:r>
-        <w:rPr>
-          <w:rFonts w:ascii="Times" w:hAnsi="Times"/>
-          <w:i/>
-          <w:iCs/>
-          <w:sz w:val="18"/>
-          <w:szCs w:val="18"/>
-        </w:rPr>
-        <w:t>Assistant</w:t>
-      </w:r>
-      <w:r>
-        <w:rPr>
-          <w:rFonts w:ascii="Times" w:hAnsi="Times"/>
-          <w:i/>
-          <w:iCs/>
-          <w:sz w:val="18"/>
-          <w:szCs w:val="18"/>
-        </w:rPr>
-        <w:t xml:space="preserve">; </w:t>
+        <w:t xml:space="preserve">ead Assistant; </w:t>
       </w:r>
       <w:r>
         <w:rPr>
@@ -2637,103 +2193,7 @@
           <w:sz w:val="18"/>
           <w:szCs w:val="18"/>
         </w:rPr>
-        <w:t>Operated Scan Electron Microscope (SEM)</w:t>
-      </w:r>
-      <w:r>
-        <w:rPr>
-          <w:rFonts w:ascii="Times" w:hAnsi="Times"/>
-          <w:sz w:val="18"/>
-          <w:szCs w:val="18"/>
-        </w:rPr>
-        <w:t xml:space="preserve"> </w:t>
-      </w:r>
-      <w:r>
-        <w:rPr>
-          <w:rFonts w:ascii="Times" w:hAnsi="Times"/>
-          <w:sz w:val="18"/>
-          <w:szCs w:val="18"/>
-        </w:rPr>
-        <w:t xml:space="preserve">machine </w:t>
-      </w:r>
-      <w:r>
-        <w:rPr>
-          <w:rFonts w:ascii="Times" w:hAnsi="Times"/>
-          <w:sz w:val="18"/>
-          <w:szCs w:val="18"/>
-        </w:rPr>
-        <w:t>to detect defects</w:t>
-      </w:r>
-      <w:r>
-        <w:rPr>
-          <w:rFonts w:ascii="Times" w:hAnsi="Times"/>
-          <w:sz w:val="18"/>
-          <w:szCs w:val="18"/>
-        </w:rPr>
-        <w:t xml:space="preserve"> on </w:t>
-      </w:r>
-      <w:r>
-        <w:rPr>
-          <w:rFonts w:ascii="Times" w:hAnsi="Times"/>
-          <w:sz w:val="18"/>
-          <w:szCs w:val="18"/>
-        </w:rPr>
-        <w:t>microprocessor</w:t>
-      </w:r>
-      <w:r>
-        <w:rPr>
-          <w:rFonts w:ascii="Times" w:hAnsi="Times"/>
-          <w:sz w:val="18"/>
-          <w:szCs w:val="18"/>
-        </w:rPr>
-        <w:t>s</w:t>
-      </w:r>
-      <w:r>
-        <w:rPr>
-          <w:rFonts w:ascii="Times" w:hAnsi="Times"/>
-          <w:sz w:val="18"/>
-          <w:szCs w:val="18"/>
-        </w:rPr>
-        <w:t xml:space="preserve"> for 32, 22, and 14</w:t>
-      </w:r>
-      <w:r>
-        <w:rPr>
-          <w:rFonts w:ascii="Times" w:hAnsi="Times"/>
-          <w:sz w:val="18"/>
-          <w:szCs w:val="18"/>
-        </w:rPr>
-        <w:t xml:space="preserve"> </w:t>
-      </w:r>
-      <w:r>
-        <w:rPr>
-          <w:rFonts w:ascii="Times" w:hAnsi="Times"/>
-          <w:sz w:val="18"/>
-          <w:szCs w:val="18"/>
-        </w:rPr>
-        <w:t>nm</w:t>
-      </w:r>
-      <w:r>
-        <w:rPr>
-          <w:rFonts w:ascii="Times" w:hAnsi="Times"/>
-          <w:sz w:val="18"/>
-          <w:szCs w:val="18"/>
-        </w:rPr>
-        <w:t xml:space="preserve"> technologies</w:t>
-      </w:r>
-      <w:r>
-        <w:rPr>
-          <w:rFonts w:ascii="Times" w:hAnsi="Times"/>
-          <w:sz w:val="18"/>
-          <w:szCs w:val="18"/>
-        </w:rPr>
-        <w:t>.</w:t>
-      </w:r>
-      <w:r>
-        <w:rPr>
-          <w:rFonts w:ascii="Times" w:hAnsi="Times"/>
-          <w:sz w:val="18"/>
-          <w:szCs w:val="18"/>
-        </w:rPr>
-        <w:t xml:space="preserve"> Analyzed failure tests on electronic devices to improve company product yield</w:t>
+        <w:t>Operated Scan Electron Microscope (SEM) machine to detect defects on microprocessors for 32, 22, and 14 nm technologies. Analyzed failure tests on electronic devices to improve company product yield</w:t>
       </w:r>
     </w:p>
     <w:p>
@@ -2755,71 +2215,7 @@
           <w:sz w:val="18"/>
           <w:szCs w:val="18"/>
         </w:rPr>
-        <w:t xml:space="preserve">Managed team of employees: delegated found defects to employees based on </w:t>
-      </w:r>
-      <w:r>
-        <w:rPr>
-          <w:rFonts w:ascii="Times" w:hAnsi="Times"/>
-          <w:sz w:val="18"/>
-          <w:szCs w:val="18"/>
-        </w:rPr>
-        <w:t>expertise and</w:t>
-      </w:r>
-      <w:r>
-        <w:rPr>
-          <w:rFonts w:ascii="Times" w:hAnsi="Times"/>
-          <w:sz w:val="18"/>
-          <w:szCs w:val="18"/>
-        </w:rPr>
-        <w:t xml:space="preserve"> answered questions</w:t>
-      </w:r>
-      <w:r>
-        <w:rPr>
-          <w:rFonts w:ascii="Times" w:hAnsi="Times"/>
-          <w:sz w:val="18"/>
-          <w:szCs w:val="18"/>
-        </w:rPr>
-        <w:t xml:space="preserve">. </w:t>
-      </w:r>
-      <w:r>
-        <w:rPr>
-          <w:rFonts w:ascii="Times" w:hAnsi="Times"/>
-          <w:sz w:val="18"/>
-          <w:szCs w:val="18"/>
-        </w:rPr>
-        <w:t xml:space="preserve">Trained new employees </w:t>
-      </w:r>
-      <w:r>
-        <w:rPr>
-          <w:rFonts w:ascii="Times" w:hAnsi="Times"/>
-          <w:sz w:val="18"/>
-          <w:szCs w:val="18"/>
-        </w:rPr>
-        <w:t xml:space="preserve">to operate </w:t>
-      </w:r>
-      <w:r>
-        <w:rPr>
-          <w:rFonts w:ascii="Times" w:hAnsi="Times"/>
-          <w:sz w:val="18"/>
-          <w:szCs w:val="18"/>
-        </w:rPr>
-        <w:t>Vertical Scan Electron Microscope (VSEM) and SEM</w:t>
-      </w:r>
-      <w:r>
-        <w:rPr>
-          <w:rFonts w:ascii="Times" w:hAnsi="Times"/>
-          <w:sz w:val="18"/>
-          <w:szCs w:val="18"/>
-        </w:rPr>
-        <w:t xml:space="preserve">. </w:t>
-      </w:r>
-      <w:r>
-        <w:rPr>
-          <w:rFonts w:ascii="Times" w:hAnsi="Times"/>
-          <w:sz w:val="18"/>
-          <w:szCs w:val="18"/>
-        </w:rPr>
-        <w:t>Orchestrated meetings for delivering information on new devices and discussing new occupational procedures</w:t>
+        <w:t>Managed team of employees: delegated found defects to employees based on expertise and answered questions. Trained new employees to operate Vertical Scan Electron Microscope (VSEM) and SEM. Orchestrated meetings for delivering information on new devices and discussing new occupational procedures</w:t>
       </w:r>
     </w:p>
     <w:p>
@@ -2874,18 +2270,7 @@
           <w:szCs w:val="18"/>
           <w:u w:val="single"/>
         </w:rPr>
-        <w:t>ACTIVITIES</w:t>
-      </w:r>
-      <w:r>
-        <w:rPr>
-          <w:rFonts w:ascii="Times" w:hAnsi="Times"/>
-          <w:b/>
-          <w:bCs/>
-          <w:sz w:val="18"/>
-          <w:szCs w:val="18"/>
-          <w:u w:val="single"/>
-        </w:rPr>
-        <w:t xml:space="preserve"> &amp; AWARDS</w:t>
+        <w:t>ACTIVITIES &amp; AWARDS</w:t>
       </w:r>
     </w:p>
     <w:p>
@@ -2904,15 +2289,7 @@
           <w:sz w:val="18"/>
           <w:szCs w:val="18"/>
         </w:rPr>
-        <w:t xml:space="preserve">Phi Theta Kappa </w:t>
-      </w:r>
-      <w:r>
-        <w:rPr>
-          <w:rFonts w:ascii="Times" w:hAnsi="Times"/>
-          <w:sz w:val="18"/>
-          <w:szCs w:val="18"/>
-        </w:rPr>
-        <w:t xml:space="preserve">– </w:t>
+        <w:t xml:space="preserve">Computer Science Peer Mentor – </w:t>
       </w:r>
       <w:r>
         <w:rPr>
@@ -2922,18 +2299,196 @@
           <w:sz w:val="18"/>
           <w:szCs w:val="18"/>
         </w:rPr>
-        <w:t>Member</w:t>
-      </w:r>
-      <w:r>
-        <w:rPr>
-          <w:rFonts w:ascii="Times" w:hAnsi="Times"/>
-          <w:b/>
-          <w:bCs/>
+        <w:t>Volunteer</w:t>
+      </w:r>
+      <w:r>
+        <w:rPr>
+          <w:rFonts w:ascii="Times" w:hAnsi="Times"/>
           <w:i/>
           <w:iCs/>
           <w:sz w:val="18"/>
           <w:szCs w:val="18"/>
         </w:rPr>
+        <w:tab/>
+      </w:r>
+      <w:r>
+        <w:rPr>
+          <w:rFonts w:ascii="Times" w:hAnsi="Times"/>
+          <w:i/>
+          <w:iCs/>
+          <w:sz w:val="18"/>
+          <w:szCs w:val="18"/>
+        </w:rPr>
+        <w:tab/>
+      </w:r>
+      <w:r>
+        <w:rPr>
+          <w:rFonts w:ascii="Times" w:hAnsi="Times"/>
+          <w:i/>
+          <w:iCs/>
+          <w:sz w:val="18"/>
+          <w:szCs w:val="18"/>
+        </w:rPr>
+        <w:tab/>
+      </w:r>
+      <w:r>
+        <w:rPr>
+          <w:rFonts w:ascii="Times" w:hAnsi="Times"/>
+          <w:sz w:val="18"/>
+          <w:szCs w:val="18"/>
+        </w:rPr>
+        <w:tab/>
+      </w:r>
+      <w:r>
+        <w:rPr>
+          <w:rFonts w:ascii="Times" w:hAnsi="Times"/>
+          <w:sz w:val="18"/>
+          <w:szCs w:val="18"/>
+        </w:rPr>
+        <w:tab/>
+      </w:r>
+      <w:r>
+        <w:rPr>
+          <w:rFonts w:ascii="Times" w:hAnsi="Times"/>
+          <w:sz w:val="18"/>
+          <w:szCs w:val="18"/>
+        </w:rPr>
+        <w:tab/>
+      </w:r>
+      <w:r>
+        <w:rPr>
+          <w:rFonts w:ascii="Times" w:hAnsi="Times"/>
+          <w:sz w:val="18"/>
+          <w:szCs w:val="18"/>
+        </w:rPr>
+        <w:tab/>
+      </w:r>
+      <w:r>
+        <w:rPr>
+          <w:rFonts w:ascii="Times" w:hAnsi="Times"/>
+          <w:sz w:val="18"/>
+          <w:szCs w:val="18"/>
+        </w:rPr>
+        <w:tab/>
+      </w:r>
+      <w:r>
+        <w:rPr>
+          <w:rFonts w:ascii="Times" w:hAnsi="Times"/>
+          <w:sz w:val="18"/>
+          <w:szCs w:val="18"/>
+        </w:rPr>
+        <w:tab/>
+      </w:r>
+      <w:r>
+        <w:rPr>
+          <w:rFonts w:ascii="Times" w:hAnsi="Times"/>
+          <w:sz w:val="18"/>
+          <w:szCs w:val="18"/>
+        </w:rPr>
+        <w:tab/>
+        <w:t xml:space="preserve">         Summer 2020</w:t>
+      </w:r>
+    </w:p>
+    <w:p>
+      <w:pPr>
+        <w:pStyle w:val="ListParagraph"/>
+        <w:numPr>
+          <w:ilvl w:val="0"/>
+          <w:numId w:val="18"/>
+        </w:numPr>
+        <w:rPr>
+          <w:rFonts w:ascii="Times" w:hAnsi="Times"/>
+          <w:sz w:val="18"/>
+          <w:szCs w:val="18"/>
+        </w:rPr>
+      </w:pPr>
+      <w:r>
+        <w:rPr>
+          <w:rFonts w:ascii="Times" w:hAnsi="Times"/>
+          <w:sz w:val="18"/>
+          <w:szCs w:val="18"/>
+        </w:rPr>
+        <w:t>Provided group and one-on-one mentoring for more than 50 students in Data Science using Python</w:t>
+      </w:r>
+    </w:p>
+    <w:p>
+      <w:pPr>
+        <w:pStyle w:val="ListParagraph"/>
+        <w:numPr>
+          <w:ilvl w:val="0"/>
+          <w:numId w:val="18"/>
+        </w:numPr>
+        <w:rPr>
+          <w:rFonts w:ascii="Times" w:hAnsi="Times"/>
+          <w:sz w:val="18"/>
+          <w:szCs w:val="18"/>
+        </w:rPr>
+      </w:pPr>
+      <w:r>
+        <w:rPr>
+          <w:rFonts w:ascii="Times" w:hAnsi="Times"/>
+          <w:sz w:val="18"/>
+          <w:szCs w:val="18"/>
+        </w:rPr>
+        <w:t>Hosted meetings for weekly Q&amp;A section regard to class structure and format</w:t>
+      </w:r>
+    </w:p>
+    <w:p>
+      <w:pPr>
+        <w:pStyle w:val="ListParagraph"/>
+        <w:rPr>
+          <w:rFonts w:ascii="Times" w:hAnsi="Times"/>
+          <w:sz w:val="18"/>
+          <w:szCs w:val="18"/>
+        </w:rPr>
+      </w:pPr>
+    </w:p>
+    <w:p>
+      <w:pPr>
+        <w:rPr>
+          <w:rFonts w:ascii="Times" w:hAnsi="Times"/>
+          <w:sz w:val="18"/>
+          <w:szCs w:val="18"/>
+        </w:rPr>
+      </w:pPr>
+      <w:r>
+        <w:rPr>
+          <w:rFonts w:ascii="Times" w:hAnsi="Times"/>
+          <w:b/>
+          <w:bCs/>
+          <w:sz w:val="18"/>
+          <w:szCs w:val="18"/>
+        </w:rPr>
+        <w:t xml:space="preserve">Phi Theta Kappa </w:t>
+      </w:r>
+      <w:r>
+        <w:rPr>
+          <w:rFonts w:ascii="Times" w:hAnsi="Times"/>
+          <w:sz w:val="18"/>
+          <w:szCs w:val="18"/>
+        </w:rPr>
+        <w:t xml:space="preserve">– </w:t>
+      </w:r>
+      <w:r>
+        <w:rPr>
+          <w:rFonts w:ascii="Times" w:hAnsi="Times"/>
+          <w:i/>
+          <w:iCs/>
+          <w:sz w:val="18"/>
+          <w:szCs w:val="18"/>
+        </w:rPr>
+        <w:t>Member</w:t>
+      </w:r>
+      <w:r>
+        <w:rPr>
+          <w:rFonts w:ascii="Times" w:hAnsi="Times"/>
+          <w:b/>
+          <w:bCs/>
+          <w:i/>
+          <w:iCs/>
+          <w:sz w:val="18"/>
+          <w:szCs w:val="18"/>
+        </w:rPr>
         <w:t xml:space="preserve"> </w:t>
       </w:r>
       <w:r>
@@ -3018,14 +2573,6 @@
           <w:szCs w:val="18"/>
         </w:rPr>
         <w:tab/>
-      </w:r>
-      <w:r>
-        <w:rPr>
-          <w:rFonts w:ascii="Times" w:hAnsi="Times"/>
-          <w:b/>
-          <w:sz w:val="18"/>
-          <w:szCs w:val="18"/>
-        </w:rPr>
         <w:t xml:space="preserve">                </w:t>
       </w:r>
       <w:r>
@@ -3091,23 +2638,7 @@
           <w:sz w:val="18"/>
           <w:szCs w:val="18"/>
         </w:rPr>
-        <w:t>Assisted disabled population of Austin during Cycling Special Olympics</w:t>
-      </w:r>
-      <w:r>
-        <w:rPr>
-          <w:rFonts w:ascii="Times" w:hAnsi="Times"/>
-          <w:sz w:val="18"/>
-          <w:szCs w:val="18"/>
-        </w:rPr>
-        <w:t>,</w:t>
-      </w:r>
-      <w:r>
-        <w:rPr>
-          <w:rFonts w:ascii="Times" w:hAnsi="Times"/>
-          <w:sz w:val="18"/>
-          <w:szCs w:val="18"/>
-        </w:rPr>
-        <w:t xml:space="preserve"> and distributed food to homeless population of Austin</w:t>
+        <w:t>Assisted disabled population of Austin during Cycling Special Olympics, and distributed food to homeless population of Austin</w:t>
       </w:r>
     </w:p>
     <w:p>
@@ -3137,196 +2668,6 @@
         <w:pStyle w:val="ListParagraph"/>
         <w:rPr>
           <w:rFonts w:ascii="Times" w:hAnsi="Times"/>
-          <w:sz w:val="18"/>
-          <w:szCs w:val="18"/>
-        </w:rPr>
-      </w:pPr>
-    </w:p>
-    <w:p>
-      <w:pPr>
-        <w:rPr>
-          <w:rFonts w:ascii="Times" w:hAnsi="Times"/>
-          <w:sz w:val="18"/>
-          <w:szCs w:val="18"/>
-        </w:rPr>
-      </w:pPr>
-      <w:r>
-        <w:rPr>
-          <w:rFonts w:ascii="Times" w:hAnsi="Times"/>
-          <w:b/>
-          <w:bCs/>
-          <w:sz w:val="18"/>
-          <w:szCs w:val="18"/>
-        </w:rPr>
-        <w:t xml:space="preserve">Vietnamese American Community at Austin Texas </w:t>
-      </w:r>
-      <w:r>
-        <w:rPr>
-          <w:rFonts w:ascii="Times" w:hAnsi="Times"/>
-          <w:sz w:val="18"/>
-          <w:szCs w:val="18"/>
-        </w:rPr>
-        <w:t xml:space="preserve">– </w:t>
-      </w:r>
-      <w:r>
-        <w:rPr>
-          <w:rFonts w:ascii="Times" w:hAnsi="Times"/>
-          <w:i/>
-          <w:iCs/>
-          <w:sz w:val="18"/>
-          <w:szCs w:val="18"/>
-        </w:rPr>
-        <w:t>Event Organizer</w:t>
-      </w:r>
-      <w:r>
-        <w:rPr>
-          <w:rFonts w:ascii="Times" w:hAnsi="Times"/>
-          <w:sz w:val="18"/>
-          <w:szCs w:val="18"/>
-        </w:rPr>
-        <w:tab/>
-      </w:r>
-      <w:r>
-        <w:rPr>
-          <w:rFonts w:ascii="Times" w:hAnsi="Times"/>
-          <w:sz w:val="18"/>
-          <w:szCs w:val="18"/>
-        </w:rPr>
-        <w:tab/>
-      </w:r>
-      <w:r>
-        <w:rPr>
-          <w:rFonts w:ascii="Times" w:hAnsi="Times"/>
-          <w:sz w:val="18"/>
-          <w:szCs w:val="18"/>
-        </w:rPr>
-        <w:tab/>
-      </w:r>
-      <w:r>
-        <w:rPr>
-          <w:rFonts w:ascii="Times" w:hAnsi="Times"/>
-          <w:sz w:val="18"/>
-          <w:szCs w:val="18"/>
-        </w:rPr>
-        <w:tab/>
-      </w:r>
-      <w:r>
-        <w:rPr>
-          <w:rFonts w:ascii="Times" w:hAnsi="Times"/>
-          <w:sz w:val="18"/>
-          <w:szCs w:val="18"/>
-        </w:rPr>
-        <w:tab/>
-      </w:r>
-      <w:r>
-        <w:rPr>
-          <w:rFonts w:ascii="Times" w:hAnsi="Times"/>
-          <w:sz w:val="18"/>
-          <w:szCs w:val="18"/>
-        </w:rPr>
-        <w:tab/>
-        <w:t xml:space="preserve">       </w:t>
-      </w:r>
-      <w:r>
-        <w:rPr>
-          <w:rFonts w:ascii="Times" w:hAnsi="Times"/>
-          <w:sz w:val="18"/>
-          <w:szCs w:val="18"/>
-        </w:rPr>
-        <w:tab/>
-      </w:r>
-      <w:r>
-        <w:rPr>
-          <w:rFonts w:ascii="Times" w:hAnsi="Times"/>
-          <w:sz w:val="18"/>
-          <w:szCs w:val="18"/>
-          <w:lang w:val="vi-VN"/>
-        </w:rPr>
-        <w:t xml:space="preserve">            </w:t>
-      </w:r>
-      <w:r>
-        <w:rPr>
-          <w:rFonts w:ascii="Times" w:hAnsi="Times"/>
-          <w:sz w:val="18"/>
-          <w:szCs w:val="18"/>
-        </w:rPr>
-        <w:t>Spring 2018</w:t>
-      </w:r>
-      <w:r>
-        <w:rPr>
-          <w:rFonts w:ascii="Times" w:hAnsi="Times"/>
-          <w:sz w:val="18"/>
-          <w:szCs w:val="18"/>
-        </w:rPr>
-        <w:tab/>
-        <w:t xml:space="preserve"> </w:t>
-      </w:r>
-    </w:p>
-    <w:p>
-      <w:pPr>
-        <w:pStyle w:val="ListParagraph"/>
-        <w:numPr>
-          <w:ilvl w:val="0"/>
-          <w:numId w:val="4"/>
-        </w:numPr>
-        <w:rPr>
-          <w:sz w:val="18"/>
-          <w:szCs w:val="18"/>
-        </w:rPr>
-      </w:pPr>
-      <w:r>
-        <w:rPr>
-          <w:rFonts w:ascii="Times" w:hAnsi="Times"/>
-          <w:sz w:val="18"/>
-          <w:szCs w:val="18"/>
-        </w:rPr>
-        <w:t>Led</w:t>
-      </w:r>
-      <w:r>
-        <w:rPr>
-          <w:rFonts w:ascii="Times" w:hAnsi="Times"/>
-          <w:sz w:val="18"/>
-          <w:szCs w:val="18"/>
-        </w:rPr>
-        <w:t xml:space="preserve"> group of </w:t>
-      </w:r>
-      <w:r>
-        <w:rPr>
-          <w:rFonts w:ascii="Times" w:hAnsi="Times"/>
-          <w:sz w:val="18"/>
-          <w:szCs w:val="18"/>
-        </w:rPr>
-        <w:t>seven</w:t>
-      </w:r>
-      <w:r>
-        <w:rPr>
-          <w:rFonts w:ascii="Times" w:hAnsi="Times"/>
-          <w:sz w:val="18"/>
-          <w:szCs w:val="18"/>
-        </w:rPr>
-        <w:t xml:space="preserve"> volunteers to raise money for </w:t>
-      </w:r>
-      <w:r>
-        <w:rPr>
-          <w:rFonts w:ascii="Times" w:hAnsi="Times"/>
-          <w:sz w:val="18"/>
-          <w:szCs w:val="18"/>
-        </w:rPr>
-        <w:t xml:space="preserve">impoverished </w:t>
-      </w:r>
-      <w:r>
-        <w:rPr>
-          <w:rFonts w:ascii="Times" w:hAnsi="Times"/>
-          <w:sz w:val="18"/>
-          <w:szCs w:val="18"/>
-        </w:rPr>
-        <w:t xml:space="preserve">Vietnamese community during Lunar New Year event </w:t>
-      </w:r>
-    </w:p>
-    <w:p>
-      <w:pPr>
-        <w:pStyle w:val="ListParagraph"/>
-        <w:rPr>
           <w:sz w:val="18"/>
           <w:szCs w:val="18"/>
         </w:rPr>
@@ -3474,7 +2815,7 @@
       <w:headerReference w:type="first" r:id="rId13"/>
       <w:footerReference w:type="first" r:id="rId14"/>
       <w:pgSz w:w="12240" w:h="15840"/>
-      <w:pgMar w:top="-720" w:right="360" w:bottom="806" w:left="360" w:header="288" w:footer="288" w:gutter="0"/>
+      <w:pgMar w:top="-315" w:right="360" w:bottom="806" w:left="360" w:header="288" w:footer="288" w:gutter="0"/>
       <w:cols w:space="720"/>
       <w:docGrid w:linePitch="360"/>
     </w:sectPr>
@@ -4923,6 +4264,119 @@
     </w:lvl>
   </w:abstractNum>
   <w:abstractNum w:abstractNumId="11" w15:restartNumberingAfterBreak="0">
+    <w:nsid w:val="52D62443"/>
+    <w:multiLevelType w:val="hybridMultilevel"/>
+    <w:tmpl w:val="B4BE6CC4"/>
+    <w:lvl w:ilvl="0" w:tplc="04090001">
+      <w:start w:val="1"/>
+      <w:numFmt w:val="bullet"/>
+      <w:lvlText w:val=""/>
+      <w:lvlJc w:val="left"/>
+      <w:pPr>
+        <w:ind w:left="720" w:hanging="360"/>
+      </w:pPr>
+      <w:rPr>
+        <w:rFonts w:ascii="Symbol" w:hAnsi="Symbol" w:hint="default"/>
+      </w:rPr>
+    </w:lvl>
+    <w:lvl w:ilvl="1" w:tplc="04090003" w:tentative="1">
+      <w:start w:val="1"/>
+      <w:numFmt w:val="bullet"/>
+      <w:lvlText w:val="o"/>
+      <w:lvlJc w:val="left"/>
+      <w:pPr>
+        <w:ind w:left="1440" w:hanging="360"/>
+      </w:pPr>
+      <w:rPr>
+        <w:rFonts w:ascii="Courier New" w:hAnsi="Courier New" w:cs="Courier New" w:hint="default"/>
+      </w:rPr>
+    </w:lvl>
+    <w:lvl w:ilvl="2" w:tplc="04090005" w:tentative="1">
+      <w:start w:val="1"/>
+      <w:numFmt w:val="bullet"/>
+      <w:lvlText w:val=""/>
+      <w:lvlJc w:val="left"/>
+      <w:pPr>
+        <w:ind w:left="2160" w:hanging="360"/>
+      </w:pPr>
+      <w:rPr>
+        <w:rFonts w:ascii="Wingdings" w:hAnsi="Wingdings" w:hint="default"/>
+      </w:rPr>
+    </w:lvl>
+    <w:lvl w:ilvl="3" w:tplc="04090001" w:tentative="1">
+      <w:start w:val="1"/>
+      <w:numFmt w:val="bullet"/>
+      <w:lvlText w:val=""/>
+      <w:lvlJc w:val="left"/>
+      <w:pPr>
+        <w:ind w:left="2880" w:hanging="360"/>
+      </w:pPr>
+      <w:rPr>
+        <w:rFonts w:ascii="Symbol" w:hAnsi="Symbol" w:hint="default"/>
+      </w:rPr>
+    </w:lvl>
+    <w:lvl w:ilvl="4" w:tplc="04090003" w:tentative="1">
+      <w:start w:val="1"/>
+      <w:numFmt w:val="bullet"/>
+      <w:lvlText w:val="o"/>
+      <w:lvlJc w:val="left"/>
+      <w:pPr>
+        <w:ind w:left="3600" w:hanging="360"/>
+      </w:pPr>
+      <w:rPr>
+        <w:rFonts w:ascii="Courier New" w:hAnsi="Courier New" w:cs="Courier New" w:hint="default"/>
+      </w:rPr>
+    </w:lvl>
+    <w:lvl w:ilvl="5" w:tplc="04090005" w:tentative="1">
+      <w:start w:val="1"/>
+      <w:numFmt w:val="bullet"/>
+      <w:lvlText w:val=""/>
+      <w:lvlJc w:val="left"/>
+      <w:pPr>
+        <w:ind w:left="4320" w:hanging="360"/>
+      </w:pPr>
+      <w:rPr>
+        <w:rFonts w:ascii="Wingdings" w:hAnsi="Wingdings" w:hint="default"/>
+      </w:rPr>
+    </w:lvl>
+    <w:lvl w:ilvl="6" w:tplc="04090001" w:tentative="1">
+      <w:start w:val="1"/>
+      <w:numFmt w:val="bullet"/>
+      <w:lvlText w:val=""/>
+      <w:lvlJc w:val="left"/>
+      <w:pPr>
+        <w:ind w:left="5040" w:hanging="360"/>
+      </w:pPr>
+      <w:rPr>
+        <w:rFonts w:ascii="Symbol" w:hAnsi="Symbol" w:hint="default"/>
+      </w:rPr>
+    </w:lvl>
+    <w:lvl w:ilvl="7" w:tplc="04090003" w:tentative="1">
+      <w:start w:val="1"/>
+      <w:numFmt w:val="bullet"/>
+      <w:lvlText w:val="o"/>
+      <w:lvlJc w:val="left"/>
+      <w:pPr>
+        <w:ind w:left="5760" w:hanging="360"/>
+      </w:pPr>
+      <w:rPr>
+        <w:rFonts w:ascii="Courier New" w:hAnsi="Courier New" w:cs="Courier New" w:hint="default"/>
+      </w:rPr>
+    </w:lvl>
+    <w:lvl w:ilvl="8" w:tplc="04090005" w:tentative="1">
+      <w:start w:val="1"/>
+      <w:numFmt w:val="bullet"/>
+      <w:lvlText w:val=""/>
+      <w:lvlJc w:val="left"/>
+      <w:pPr>
+        <w:ind w:left="6480" w:hanging="360"/>
+      </w:pPr>
+      <w:rPr>
+        <w:rFonts w:ascii="Wingdings" w:hAnsi="Wingdings" w:hint="default"/>
+      </w:rPr>
+    </w:lvl>
+  </w:abstractNum>
+  <w:abstractNum w:abstractNumId="12" w15:restartNumberingAfterBreak="0">
     <w:nsid w:val="54655B0D"/>
     <w:multiLevelType w:val="hybridMultilevel"/>
     <w:tmpl w:val="FC70E14A"/>
@@ -5035,7 +4489,7 @@
       </w:rPr>
     </w:lvl>
   </w:abstractNum>
-  <w:abstractNum w:abstractNumId="12" w15:restartNumberingAfterBreak="0">
+  <w:abstractNum w:abstractNumId="13" w15:restartNumberingAfterBreak="0">
     <w:nsid w:val="56221214"/>
     <w:multiLevelType w:val="hybridMultilevel"/>
     <w:tmpl w:val="7B700F26"/>
@@ -5148,7 +4602,7 @@
       </w:rPr>
     </w:lvl>
   </w:abstractNum>
-  <w:abstractNum w:abstractNumId="13" w15:restartNumberingAfterBreak="0">
+  <w:abstractNum w:abstractNumId="14" w15:restartNumberingAfterBreak="0">
     <w:nsid w:val="56F00E68"/>
     <w:multiLevelType w:val="hybridMultilevel"/>
     <w:tmpl w:val="9AD2E1B4"/>
@@ -5261,7 +4715,7 @@
       </w:rPr>
     </w:lvl>
   </w:abstractNum>
-  <w:abstractNum w:abstractNumId="14" w15:restartNumberingAfterBreak="0">
+  <w:abstractNum w:abstractNumId="15" w15:restartNumberingAfterBreak="0">
     <w:nsid w:val="5DCD5B3B"/>
     <w:multiLevelType w:val="hybridMultilevel"/>
     <w:tmpl w:val="FF529596"/>
@@ -5373,7 +4827,7 @@
       </w:rPr>
     </w:lvl>
   </w:abstractNum>
-  <w:abstractNum w:abstractNumId="15" w15:restartNumberingAfterBreak="0">
+  <w:abstractNum w:abstractNumId="16" w15:restartNumberingAfterBreak="0">
     <w:nsid w:val="708446D1"/>
     <w:multiLevelType w:val="hybridMultilevel"/>
     <w:tmpl w:val="D4C40C86"/>
@@ -5486,7 +4940,7 @@
       </w:rPr>
     </w:lvl>
   </w:abstractNum>
-  <w:abstractNum w:abstractNumId="16" w15:restartNumberingAfterBreak="0">
+  <w:abstractNum w:abstractNumId="17" w15:restartNumberingAfterBreak="0">
     <w:nsid w:val="7B2B039C"/>
     <w:multiLevelType w:val="hybridMultilevel"/>
     <w:tmpl w:val="438008E0"/>
@@ -5600,7 +5054,7 @@
     </w:lvl>
   </w:abstractNum>
   <w:num w:numId="1">
-    <w:abstractNumId w:val="16"/>
+    <w:abstractNumId w:val="17"/>
   </w:num>
   <w:num w:numId="2">
     <w:abstractNumId w:val="3"/>
@@ -5618,7 +5072,7 @@
     <w:abstractNumId w:val="10"/>
   </w:num>
   <w:num w:numId="7">
-    <w:abstractNumId w:val="14"/>
+    <w:abstractNumId w:val="15"/>
   </w:num>
   <w:num w:numId="8">
     <w:abstractNumId w:val="9"/>
@@ -5627,16 +5081,16 @@
     <w:abstractNumId w:val="6"/>
   </w:num>
   <w:num w:numId="10">
-    <w:abstractNumId w:val="11"/>
+    <w:abstractNumId w:val="12"/>
   </w:num>
   <w:num w:numId="11">
     <w:abstractNumId w:val="8"/>
   </w:num>
   <w:num w:numId="12">
-    <w:abstractNumId w:val="12"/>
+    <w:abstractNumId w:val="13"/>
   </w:num>
   <w:num w:numId="13">
-    <w:abstractNumId w:val="15"/>
+    <w:abstractNumId w:val="16"/>
   </w:num>
   <w:num w:numId="14">
     <w:abstractNumId w:val="1"/>
@@ -5648,7 +5102,10 @@
     <w:abstractNumId w:val="0"/>
   </w:num>
   <w:num w:numId="17">
-    <w:abstractNumId w:val="13"/>
+    <w:abstractNumId w:val="14"/>
+  </w:num>
+  <w:num w:numId="18">
+    <w:abstractNumId w:val="11"/>
   </w:num>
 </w:numbering>
 </file>
@@ -6047,6 +5504,7 @@
   <w:style w:type="paragraph" w:default="1" w:styleId="Normal">
     <w:name w:val="Normal"/>
     <w:qFormat/>
+    <w:rsid w:val="005672A6"/>
   </w:style>
   <w:style w:type="character" w:default="1" w:styleId="DefaultParagraphFont">
     <w:name w:val="Default Paragraph Font"/>

</xml_diff>